<commit_message>
Added the list "Priority ToDos", extended the assembly dependencies diagram, extended the FDS
</commit_message>
<xml_diff>
--- a/Docxes/Project Management/FDS.docx
+++ b/Docxes/Project Management/FDS.docx
@@ -177,7 +177,10 @@
           </w:tcPr>
           <w:p>
             <w:r>
-              <w:t>1.0</w:t>
+              <w:t>1.</w:t>
+            </w:r>
+            <w:r>
+              <w:t>1</w:t>
             </w:r>
           </w:p>
         </w:tc>
@@ -2042,7 +2045,7 @@
               <w:rPr>
                 <w:webHidden/>
               </w:rPr>
-              <w:t>8</w:t>
+              <w:t>9</w:t>
             </w:r>
             <w:r>
               <w:rPr>
@@ -2115,7 +2118,7 @@
               <w:rPr>
                 <w:webHidden/>
               </w:rPr>
-              <w:t>9</w:t>
+              <w:t>10</w:t>
             </w:r>
             <w:r>
               <w:rPr>
@@ -2200,7 +2203,7 @@
                 <w:noProof/>
                 <w:webHidden/>
               </w:rPr>
-              <w:t>9</w:t>
+              <w:t>10</w:t>
             </w:r>
             <w:r>
               <w:rPr>
@@ -2284,7 +2287,7 @@
                 <w:noProof/>
                 <w:webHidden/>
               </w:rPr>
-              <w:t>9</w:t>
+              <w:t>10</w:t>
             </w:r>
             <w:r>
               <w:rPr>
@@ -2368,7 +2371,7 @@
                 <w:noProof/>
                 <w:webHidden/>
               </w:rPr>
-              <w:t>10</w:t>
+              <w:t>11</w:t>
             </w:r>
             <w:r>
               <w:rPr>
@@ -2452,7 +2455,7 @@
                 <w:noProof/>
                 <w:webHidden/>
               </w:rPr>
-              <w:t>11</w:t>
+              <w:t>12</w:t>
             </w:r>
             <w:r>
               <w:rPr>
@@ -2538,7 +2541,7 @@
                 <w:noProof/>
                 <w:webHidden/>
               </w:rPr>
-              <w:t>12</w:t>
+              <w:t>13</w:t>
             </w:r>
             <w:r>
               <w:rPr>
@@ -2622,7 +2625,7 @@
                 <w:noProof/>
                 <w:webHidden/>
               </w:rPr>
-              <w:t>12</w:t>
+              <w:t>13</w:t>
             </w:r>
             <w:r>
               <w:rPr>
@@ -2706,7 +2709,7 @@
                 <w:noProof/>
                 <w:webHidden/>
               </w:rPr>
-              <w:t>13</w:t>
+              <w:t>14</w:t>
             </w:r>
             <w:r>
               <w:rPr>
@@ -2780,7 +2783,7 @@
               <w:rPr>
                 <w:webHidden/>
               </w:rPr>
-              <w:t>14</w:t>
+              <w:t>15</w:t>
             </w:r>
             <w:r>
               <w:rPr>
@@ -2865,7 +2868,7 @@
                 <w:noProof/>
                 <w:webHidden/>
               </w:rPr>
-              <w:t>14</w:t>
+              <w:t>15</w:t>
             </w:r>
             <w:r>
               <w:rPr>
@@ -2951,7 +2954,7 @@
                 <w:noProof/>
                 <w:webHidden/>
               </w:rPr>
-              <w:t>14</w:t>
+              <w:t>15</w:t>
             </w:r>
             <w:r>
               <w:rPr>
@@ -3035,7 +3038,7 @@
                 <w:noProof/>
                 <w:webHidden/>
               </w:rPr>
-              <w:t>14</w:t>
+              <w:t>15</w:t>
             </w:r>
             <w:r>
               <w:rPr>
@@ -3119,7 +3122,7 @@
                 <w:noProof/>
                 <w:webHidden/>
               </w:rPr>
-              <w:t>14</w:t>
+              <w:t>15</w:t>
             </w:r>
             <w:r>
               <w:rPr>
@@ -3193,7 +3196,7 @@
               <w:rPr>
                 <w:webHidden/>
               </w:rPr>
-              <w:t>15</w:t>
+              <w:t>16</w:t>
             </w:r>
             <w:r>
               <w:rPr>
@@ -3905,14 +3908,27 @@
       <w:r>
         <w:t xml:space="preserve">Abbildung </w:t>
       </w:r>
-      <w:fldSimple w:instr=" SEQ Abbildung \* ARABIC ">
-        <w:r>
-          <w:rPr>
-            <w:noProof/>
-          </w:rPr>
-          <w:t>1</w:t>
-        </w:r>
-      </w:fldSimple>
+      <w:r>
+        <w:fldChar w:fldCharType="begin"/>
+      </w:r>
+      <w:r>
+        <w:instrText xml:space="preserve"> SEQ Abbildung \* ARABIC </w:instrText>
+      </w:r>
+      <w:r>
+        <w:fldChar w:fldCharType="separate"/>
+      </w:r>
+      <w:r>
+        <w:rPr>
+          <w:noProof/>
+        </w:rPr>
+        <w:t>1</w:t>
+      </w:r>
+      <w:r>
+        <w:rPr>
+          <w:noProof/>
+        </w:rPr>
+        <w:fldChar w:fldCharType="end"/>
+      </w:r>
       <w:r>
         <w:t xml:space="preserve">: </w:t>
       </w:r>
@@ -4172,14 +4188,27 @@
       <w:r>
         <w:t xml:space="preserve">Abbildung </w:t>
       </w:r>
-      <w:fldSimple w:instr=" SEQ Abbildung \* ARABIC ">
-        <w:r>
-          <w:rPr>
-            <w:noProof/>
-          </w:rPr>
-          <w:t>2</w:t>
-        </w:r>
-      </w:fldSimple>
+      <w:r>
+        <w:fldChar w:fldCharType="begin"/>
+      </w:r>
+      <w:r>
+        <w:instrText xml:space="preserve"> SEQ Abbildung \* ARABIC </w:instrText>
+      </w:r>
+      <w:r>
+        <w:fldChar w:fldCharType="separate"/>
+      </w:r>
+      <w:r>
+        <w:rPr>
+          <w:noProof/>
+        </w:rPr>
+        <w:t>2</w:t>
+      </w:r>
+      <w:r>
+        <w:rPr>
+          <w:noProof/>
+        </w:rPr>
+        <w:fldChar w:fldCharType="end"/>
+      </w:r>
       <w:r>
         <w:t xml:space="preserve">: </w:t>
       </w:r>
@@ -4259,14 +4288,27 @@
       <w:r>
         <w:t xml:space="preserve">Abbildung </w:t>
       </w:r>
-      <w:fldSimple w:instr=" SEQ Abbildung \* ARABIC ">
-        <w:r>
-          <w:rPr>
-            <w:noProof/>
-          </w:rPr>
-          <w:t>3</w:t>
-        </w:r>
-      </w:fldSimple>
+      <w:r>
+        <w:fldChar w:fldCharType="begin"/>
+      </w:r>
+      <w:r>
+        <w:instrText xml:space="preserve"> SEQ Abbildung \* ARABIC </w:instrText>
+      </w:r>
+      <w:r>
+        <w:fldChar w:fldCharType="separate"/>
+      </w:r>
+      <w:r>
+        <w:rPr>
+          <w:noProof/>
+        </w:rPr>
+        <w:t>3</w:t>
+      </w:r>
+      <w:r>
+        <w:rPr>
+          <w:noProof/>
+        </w:rPr>
+        <w:fldChar w:fldCharType="end"/>
+      </w:r>
       <w:r>
         <w:t xml:space="preserve">: </w:t>
       </w:r>
@@ -4328,65 +4370,138 @@
       <w:r>
         <w:t xml:space="preserve">Abbildung </w:t>
       </w:r>
+      <w:r>
+        <w:fldChar w:fldCharType="begin"/>
+      </w:r>
+      <w:r>
+        <w:instrText xml:space="preserve"> SEQ Abbildung \* ARABIC </w:instrText>
+      </w:r>
+      <w:r>
+        <w:fldChar w:fldCharType="separate"/>
+      </w:r>
+      <w:r>
+        <w:rPr>
+          <w:noProof/>
+        </w:rPr>
+        <w:t>4</w:t>
+      </w:r>
+      <w:r>
+        <w:rPr>
+          <w:noProof/>
+        </w:rPr>
+        <w:fldChar w:fldCharType="end"/>
+      </w:r>
+      <w:r>
+        <w:t xml:space="preserve">: </w:t>
+      </w:r>
+      <w:r>
+        <w:t>Übersichtsfenster über eine Schule</w:t>
+      </w:r>
+    </w:p>
+    <w:p>
+      <w:r>
+        <w:br w:type="page"/>
+      </w:r>
+    </w:p>
+    <w:p>
+      <w:pPr>
+        <w:keepNext/>
+      </w:pPr>
+      <w:r>
+        <w:rPr>
+          <w:noProof/>
+        </w:rPr>
+        <w:lastRenderedPageBreak/>
+        <w:drawing>
+          <wp:inline distT="0" distB="0" distL="0" distR="0" wp14:anchorId="6D5EF135" wp14:editId="6E586AF9">
+            <wp:extent cx="5969635" cy="3148330"/>
+            <wp:effectExtent l="0" t="0" r="0" b="0"/>
+            <wp:docPr id="5" name="Grafik 5" descr="C:\Users\dimit_000\AppData\Local\Microsoft\Windows\INetCache\Content.Word\Markmanager.png"/>
+            <wp:cNvGraphicFramePr>
+              <a:graphicFrameLocks xmlns:a="http://schemas.openxmlformats.org/drawingml/2006/main" noChangeAspect="1"/>
+            </wp:cNvGraphicFramePr>
+            <a:graphic xmlns:a="http://schemas.openxmlformats.org/drawingml/2006/main">
+              <a:graphicData uri="http://schemas.openxmlformats.org/drawingml/2006/picture">
+                <pic:pic xmlns:pic="http://schemas.openxmlformats.org/drawingml/2006/picture">
+                  <pic:nvPicPr>
+                    <pic:cNvPr id="0" name="Picture 3" descr="C:\Users\dimit_000\AppData\Local\Microsoft\Windows\INetCache\Content.Word\Markmanager.png"/>
+                    <pic:cNvPicPr>
+                      <a:picLocks noChangeAspect="1" noChangeArrowheads="1"/>
+                    </pic:cNvPicPr>
+                  </pic:nvPicPr>
+                  <pic:blipFill>
+                    <a:blip r:embed="rId14">
+                      <a:extLst>
+                        <a:ext uri="{28A0092B-C50C-407E-A947-70E740481C1C}">
+                          <a14:useLocalDpi xmlns:a14="http://schemas.microsoft.com/office/drawing/2010/main" val="0"/>
+                        </a:ext>
+                      </a:extLst>
+                    </a:blip>
+                    <a:srcRect/>
+                    <a:stretch>
+                      <a:fillRect/>
+                    </a:stretch>
+                  </pic:blipFill>
+                  <pic:spPr bwMode="auto">
+                    <a:xfrm>
+                      <a:off x="0" y="0"/>
+                      <a:ext cx="5969635" cy="3148330"/>
+                    </a:xfrm>
+                    <a:prstGeom prst="rect">
+                      <a:avLst/>
+                    </a:prstGeom>
+                    <a:noFill/>
+                    <a:ln>
+                      <a:noFill/>
+                    </a:ln>
+                  </pic:spPr>
+                </pic:pic>
+              </a:graphicData>
+            </a:graphic>
+          </wp:inline>
+        </w:drawing>
+      </w:r>
+    </w:p>
+    <w:p>
+      <w:pPr>
+        <w:pStyle w:val="Beschriftung"/>
+      </w:pPr>
+      <w:r>
+        <w:t xml:space="preserve">Abbildung </w:t>
+      </w:r>
       <w:fldSimple w:instr=" SEQ Abbildung \* ARABIC ">
         <w:r>
           <w:rPr>
             <w:noProof/>
           </w:rPr>
-          <w:t>4</w:t>
+          <w:t>5</w:t>
         </w:r>
       </w:fldSimple>
       <w:r>
-        <w:t xml:space="preserve">: </w:t>
-      </w:r>
-      <w:r>
-        <w:t>Übersichtsfenster über eine Schule</w:t>
+        <w:t>: Interface für Berechnung Notenschnitt/ Wunschnote</w:t>
       </w:r>
     </w:p>
     <w:p>
       <w:r>
         <w:br w:type="page"/>
       </w:r>
+      <w:bookmarkStart w:id="53" w:name="_GoBack"/>
+      <w:bookmarkEnd w:id="53"/>
     </w:p>
     <w:p>
+      <w:pPr>
+        <w:pStyle w:val="berschrift1"/>
+      </w:pPr>
+      <w:bookmarkStart w:id="54" w:name="h.mrxhb79s1vqk" w:colFirst="0" w:colLast="0"/>
+      <w:bookmarkStart w:id="55" w:name="_Toc378942092"/>
+      <w:bookmarkStart w:id="56" w:name="_Toc379400737"/>
+      <w:bookmarkEnd w:id="54"/>
       <w:r>
         <w:lastRenderedPageBreak/>
-        <w:t>[PLACEHOLDER]</w:t>
-      </w:r>
-      <w:r>
-        <w:br/>
-        <w:t>Interface Notenschnitt/ Wunschnote</w:t>
-      </w:r>
-    </w:p>
-    <w:p>
-      <w:r>
-        <w:br w:type="page"/>
-      </w:r>
-    </w:p>
-    <w:p>
-      <w:pPr>
-        <w:rPr>
-          <w:b/>
-          <w:bCs/>
-          <w:color w:val="365F91" w:themeColor="accent1" w:themeShade="BF"/>
-          <w:sz w:val="16"/>
-          <w:szCs w:val="16"/>
-        </w:rPr>
-      </w:pPr>
-    </w:p>
-    <w:p>
-      <w:pPr>
-        <w:pStyle w:val="berschrift1"/>
-      </w:pPr>
-      <w:bookmarkStart w:id="53" w:name="h.mrxhb79s1vqk" w:colFirst="0" w:colLast="0"/>
-      <w:bookmarkStart w:id="54" w:name="_Toc378942092"/>
-      <w:bookmarkStart w:id="55" w:name="_Toc379400737"/>
-      <w:bookmarkEnd w:id="53"/>
-      <w:r>
         <w:t>Qualitäts-Zielbestimmungen</w:t>
       </w:r>
-      <w:bookmarkEnd w:id="54"/>
       <w:bookmarkEnd w:id="55"/>
+      <w:bookmarkEnd w:id="56"/>
     </w:p>
     <w:p>
       <w:pPr>
@@ -4490,9 +4605,9 @@
           <w:szCs w:val="22"/>
         </w:rPr>
       </w:pPr>
-      <w:bookmarkStart w:id="56" w:name="h.b0gb3mhz0f1o" w:colFirst="0" w:colLast="0"/>
-      <w:bookmarkStart w:id="57" w:name="_Toc378942093"/>
-      <w:bookmarkEnd w:id="56"/>
+      <w:bookmarkStart w:id="57" w:name="h.b0gb3mhz0f1o" w:colFirst="0" w:colLast="0"/>
+      <w:bookmarkStart w:id="58" w:name="_Toc378942093"/>
+      <w:bookmarkEnd w:id="57"/>
       <w:r>
         <w:rPr>
           <w:rFonts w:cs="Arial"/>
@@ -4504,449 +4619,31 @@
       <w:pPr>
         <w:pStyle w:val="berschrift1"/>
       </w:pPr>
-      <w:bookmarkStart w:id="58" w:name="_Toc379400738"/>
+      <w:bookmarkStart w:id="59" w:name="_Toc379400738"/>
       <w:r>
         <w:lastRenderedPageBreak/>
         <w:t>Globale Testszenarien und Testfälle</w:t>
       </w:r>
-      <w:bookmarkEnd w:id="57"/>
       <w:bookmarkEnd w:id="58"/>
-    </w:p>
-    <w:p>
-      <w:pPr>
-        <w:pStyle w:val="berschrift2"/>
-      </w:pPr>
-      <w:bookmarkStart w:id="59" w:name="_Toc379400739"/>
-      <w:r>
-        <w:t>Verwaltung</w:t>
-      </w:r>
       <w:bookmarkEnd w:id="59"/>
     </w:p>
     <w:p>
       <w:pPr>
-        <w:pStyle w:val="berschrift3"/>
-      </w:pPr>
-      <w:bookmarkStart w:id="60" w:name="_Toc379400740"/>
-      <w:r>
-        <w:t>Erstellen von Objekten</w:t>
+        <w:pStyle w:val="berschrift2"/>
+      </w:pPr>
+      <w:bookmarkStart w:id="60" w:name="_Toc379400739"/>
+      <w:r>
+        <w:t>Verwaltung</w:t>
       </w:r>
       <w:bookmarkEnd w:id="60"/>
     </w:p>
-    <w:tbl>
-      <w:tblPr>
-        <w:tblW w:w="9360" w:type="dxa"/>
-        <w:tblInd w:w="90" w:type="dxa"/>
-        <w:tblBorders>
-          <w:top w:val="single" w:sz="8" w:space="0" w:color="000000"/>
-          <w:left w:val="single" w:sz="8" w:space="0" w:color="000000"/>
-          <w:bottom w:val="single" w:sz="8" w:space="0" w:color="000000"/>
-          <w:right w:val="single" w:sz="8" w:space="0" w:color="000000"/>
-          <w:insideH w:val="single" w:sz="8" w:space="0" w:color="000000"/>
-          <w:insideV w:val="single" w:sz="8" w:space="0" w:color="000000"/>
-        </w:tblBorders>
-        <w:tblLayout w:type="fixed"/>
-        <w:tblCellMar>
-          <w:left w:w="10" w:type="dxa"/>
-          <w:right w:w="10" w:type="dxa"/>
-        </w:tblCellMar>
-        <w:tblLook w:val="0000" w:firstRow="0" w:lastRow="0" w:firstColumn="0" w:lastColumn="0" w:noHBand="0" w:noVBand="0"/>
-      </w:tblPr>
-      <w:tblGrid>
-        <w:gridCol w:w="2704"/>
-        <w:gridCol w:w="6656"/>
-      </w:tblGrid>
-      <w:tr>
-        <w:tc>
-          <w:tcPr>
-            <w:tcW w:w="2704" w:type="dxa"/>
-            <w:tcMar>
-              <w:top w:w="100" w:type="dxa"/>
-              <w:left w:w="100" w:type="dxa"/>
-              <w:bottom w:w="100" w:type="dxa"/>
-              <w:right w:w="100" w:type="dxa"/>
-            </w:tcMar>
-          </w:tcPr>
-          <w:p>
-            <w:pPr>
-              <w:rPr>
-                <w:b/>
-              </w:rPr>
-            </w:pPr>
-            <w:r>
-              <w:rPr>
-                <w:b/>
-              </w:rPr>
-              <w:t>Ziel</w:t>
-            </w:r>
-          </w:p>
-        </w:tc>
-        <w:tc>
-          <w:tcPr>
-            <w:tcW w:w="6656" w:type="dxa"/>
-            <w:tcMar>
-              <w:top w:w="100" w:type="dxa"/>
-              <w:left w:w="100" w:type="dxa"/>
-              <w:bottom w:w="100" w:type="dxa"/>
-              <w:right w:w="100" w:type="dxa"/>
-            </w:tcMar>
-          </w:tcPr>
-          <w:p>
-            <w:r>
-              <w:t>Erstellen von Schule, Lehrer, Fach, Ereignis, Unterlagen, Note oder Notiz.</w:t>
-            </w:r>
-          </w:p>
-        </w:tc>
-      </w:tr>
-      <w:tr>
-        <w:tc>
-          <w:tcPr>
-            <w:tcW w:w="2704" w:type="dxa"/>
-            <w:tcMar>
-              <w:top w:w="100" w:type="dxa"/>
-              <w:left w:w="100" w:type="dxa"/>
-              <w:bottom w:w="100" w:type="dxa"/>
-              <w:right w:w="100" w:type="dxa"/>
-            </w:tcMar>
-          </w:tcPr>
-          <w:p>
-            <w:pPr>
-              <w:rPr>
-                <w:b/>
-              </w:rPr>
-            </w:pPr>
-            <w:r>
-              <w:rPr>
-                <w:b/>
-              </w:rPr>
-              <w:t>Akteur</w:t>
-            </w:r>
-          </w:p>
-        </w:tc>
-        <w:tc>
-          <w:tcPr>
-            <w:tcW w:w="6656" w:type="dxa"/>
-            <w:tcMar>
-              <w:top w:w="100" w:type="dxa"/>
-              <w:left w:w="100" w:type="dxa"/>
-              <w:bottom w:w="100" w:type="dxa"/>
-              <w:right w:w="100" w:type="dxa"/>
-            </w:tcMar>
-          </w:tcPr>
-          <w:p>
-            <w:r>
-              <w:t>Benutzer</w:t>
-            </w:r>
-          </w:p>
-        </w:tc>
-      </w:tr>
-      <w:tr>
-        <w:tc>
-          <w:tcPr>
-            <w:tcW w:w="2704" w:type="dxa"/>
-            <w:tcMar>
-              <w:top w:w="100" w:type="dxa"/>
-              <w:left w:w="100" w:type="dxa"/>
-              <w:bottom w:w="100" w:type="dxa"/>
-              <w:right w:w="100" w:type="dxa"/>
-            </w:tcMar>
-          </w:tcPr>
-          <w:p>
-            <w:pPr>
-              <w:rPr>
-                <w:b/>
-              </w:rPr>
-            </w:pPr>
-            <w:r>
-              <w:rPr>
-                <w:b/>
-              </w:rPr>
-              <w:t>Vorbedin</w:t>
-            </w:r>
-            <w:r>
-              <w:rPr>
-                <w:b/>
-              </w:rPr>
-              <w:t>g</w:t>
-            </w:r>
-            <w:r>
-              <w:rPr>
-                <w:b/>
-              </w:rPr>
-              <w:t>ung</w:t>
-            </w:r>
-          </w:p>
-        </w:tc>
-        <w:tc>
-          <w:tcPr>
-            <w:tcW w:w="6656" w:type="dxa"/>
-            <w:tcMar>
-              <w:top w:w="100" w:type="dxa"/>
-              <w:left w:w="100" w:type="dxa"/>
-              <w:bottom w:w="100" w:type="dxa"/>
-              <w:right w:w="100" w:type="dxa"/>
-            </w:tcMar>
-          </w:tcPr>
-          <w:p>
-            <w:r>
-              <w:t xml:space="preserve">Alle Pflichtfelder müssen </w:t>
-            </w:r>
-            <w:r>
-              <w:t xml:space="preserve">korrekt </w:t>
-            </w:r>
-            <w:r>
-              <w:t xml:space="preserve">ausgefüllt </w:t>
-            </w:r>
-            <w:r>
-              <w:t>werden.</w:t>
-            </w:r>
-          </w:p>
-          <w:p>
-            <w:r>
-              <w:t>Regelungen in Bezug auf Duplikate müssen eingehalten werden.</w:t>
-            </w:r>
-          </w:p>
-        </w:tc>
-      </w:tr>
-      <w:tr>
-        <w:tc>
-          <w:tcPr>
-            <w:tcW w:w="2704" w:type="dxa"/>
-            <w:tcMar>
-              <w:top w:w="100" w:type="dxa"/>
-              <w:left w:w="100" w:type="dxa"/>
-              <w:bottom w:w="100" w:type="dxa"/>
-              <w:right w:w="100" w:type="dxa"/>
-            </w:tcMar>
-          </w:tcPr>
-          <w:p>
-            <w:pPr>
-              <w:rPr>
-                <w:b/>
-              </w:rPr>
-            </w:pPr>
-            <w:r>
-              <w:rPr>
-                <w:b/>
-              </w:rPr>
-              <w:t>Ablauf</w:t>
-            </w:r>
-          </w:p>
-        </w:tc>
-        <w:tc>
-          <w:tcPr>
-            <w:tcW w:w="6656" w:type="dxa"/>
-            <w:tcMar>
-              <w:top w:w="100" w:type="dxa"/>
-              <w:left w:w="100" w:type="dxa"/>
-              <w:bottom w:w="100" w:type="dxa"/>
-              <w:right w:w="100" w:type="dxa"/>
-            </w:tcMar>
-          </w:tcPr>
-          <w:p>
-            <w:pPr>
-              <w:pStyle w:val="Listenabsatz"/>
-              <w:numPr>
-                <w:ilvl w:val="0"/>
-                <w:numId w:val="20"/>
-              </w:numPr>
-            </w:pPr>
-            <w:r>
-              <w:t>Programm starten</w:t>
-            </w:r>
-          </w:p>
-          <w:p>
-            <w:pPr>
-              <w:pStyle w:val="Listenabsatz"/>
-              <w:numPr>
-                <w:ilvl w:val="0"/>
-                <w:numId w:val="20"/>
-              </w:numPr>
-            </w:pPr>
-            <w:r>
-              <w:t>Zum Verwaltungsbereich der Objekte navigieren, die getestet werden sollen</w:t>
-            </w:r>
-          </w:p>
-          <w:p>
-            <w:pPr>
-              <w:pStyle w:val="Listenabsatz"/>
-              <w:numPr>
-                <w:ilvl w:val="0"/>
-                <w:numId w:val="20"/>
-              </w:numPr>
-            </w:pPr>
-            <w:r>
-              <w:t>Erstellung eines neuen Objektes starten</w:t>
-            </w:r>
-          </w:p>
-          <w:p>
-            <w:pPr>
-              <w:pStyle w:val="Listenabsatz"/>
-              <w:numPr>
-                <w:ilvl w:val="0"/>
-                <w:numId w:val="20"/>
-              </w:numPr>
-            </w:pPr>
-            <w:r>
-              <w:t>Die b</w:t>
-            </w:r>
-            <w:r>
-              <w:t>enötigte</w:t>
-            </w:r>
-            <w:r>
-              <w:t>n</w:t>
-            </w:r>
-            <w:r>
-              <w:t xml:space="preserve"> </w:t>
-            </w:r>
-            <w:r>
-              <w:t xml:space="preserve">Eigenschaften für das </w:t>
-            </w:r>
-            <w:r>
-              <w:t>neuen Objekt eingeben</w:t>
-            </w:r>
-          </w:p>
-          <w:p>
-            <w:pPr>
-              <w:pStyle w:val="Listenabsatz"/>
-              <w:numPr>
-                <w:ilvl w:val="0"/>
-                <w:numId w:val="20"/>
-              </w:numPr>
-            </w:pPr>
-            <w:r>
-              <w:t>Objekt erstellen</w:t>
-            </w:r>
-          </w:p>
-        </w:tc>
-      </w:tr>
-      <w:tr>
-        <w:tc>
-          <w:tcPr>
-            <w:tcW w:w="2704" w:type="dxa"/>
-            <w:tcMar>
-              <w:top w:w="100" w:type="dxa"/>
-              <w:left w:w="100" w:type="dxa"/>
-              <w:bottom w:w="100" w:type="dxa"/>
-              <w:right w:w="100" w:type="dxa"/>
-            </w:tcMar>
-          </w:tcPr>
-          <w:p>
-            <w:pPr>
-              <w:rPr>
-                <w:b/>
-              </w:rPr>
-            </w:pPr>
-            <w:r>
-              <w:rPr>
-                <w:b/>
-              </w:rPr>
-              <w:t>Nachbedin</w:t>
-            </w:r>
-            <w:r>
-              <w:rPr>
-                <w:b/>
-              </w:rPr>
-              <w:t>g</w:t>
-            </w:r>
-            <w:r>
-              <w:rPr>
-                <w:b/>
-              </w:rPr>
-              <w:t>ung</w:t>
-            </w:r>
-          </w:p>
-        </w:tc>
-        <w:tc>
-          <w:tcPr>
-            <w:tcW w:w="6656" w:type="dxa"/>
-            <w:tcMar>
-              <w:top w:w="100" w:type="dxa"/>
-              <w:left w:w="100" w:type="dxa"/>
-              <w:bottom w:w="100" w:type="dxa"/>
-              <w:right w:w="100" w:type="dxa"/>
-            </w:tcMar>
-          </w:tcPr>
-          <w:p>
-            <w:r>
-              <w:t>Das Objekt muss erstellt worden sein</w:t>
-            </w:r>
-            <w:r>
-              <w:t xml:space="preserve">, was </w:t>
-            </w:r>
-            <w:r>
-              <w:t xml:space="preserve">dem </w:t>
-            </w:r>
-            <w:r>
-              <w:t>Benutzer</w:t>
-            </w:r>
-            <w:r>
-              <w:t xml:space="preserve"> auch ersichtlich sein </w:t>
-            </w:r>
-            <w:r>
-              <w:t>sollte</w:t>
-            </w:r>
-            <w:r>
-              <w:t>.</w:t>
-            </w:r>
-          </w:p>
-        </w:tc>
-      </w:tr>
-      <w:tr>
-        <w:tc>
-          <w:tcPr>
-            <w:tcW w:w="2704" w:type="dxa"/>
-            <w:tcMar>
-              <w:top w:w="100" w:type="dxa"/>
-              <w:left w:w="100" w:type="dxa"/>
-              <w:bottom w:w="100" w:type="dxa"/>
-              <w:right w:w="100" w:type="dxa"/>
-            </w:tcMar>
-          </w:tcPr>
-          <w:p>
-            <w:pPr>
-              <w:rPr>
-                <w:b/>
-              </w:rPr>
-            </w:pPr>
-            <w:r>
-              <w:rPr>
-                <w:b/>
-              </w:rPr>
-              <w:t>Sonderfall</w:t>
-            </w:r>
-          </w:p>
-        </w:tc>
-        <w:tc>
-          <w:tcPr>
-            <w:tcW w:w="6656" w:type="dxa"/>
-            <w:tcMar>
-              <w:top w:w="100" w:type="dxa"/>
-              <w:left w:w="100" w:type="dxa"/>
-              <w:bottom w:w="100" w:type="dxa"/>
-              <w:right w:w="100" w:type="dxa"/>
-            </w:tcMar>
-          </w:tcPr>
-          <w:p>
-            <w:r>
-              <w:t>Das Objekt existiert bereits.</w:t>
-            </w:r>
-          </w:p>
-        </w:tc>
-      </w:tr>
-    </w:tbl>
     <w:p>
-      <w:r>
-        <w:br w:type="page"/>
-      </w:r>
-    </w:p>
-    <w:p>
       <w:pPr>
         <w:pStyle w:val="berschrift3"/>
       </w:pPr>
-      <w:bookmarkStart w:id="61" w:name="_Toc379400741"/>
-      <w:r>
-        <w:lastRenderedPageBreak/>
-        <w:t>Bearbeiten von Objekten</w:t>
+      <w:bookmarkStart w:id="61" w:name="_Toc379400740"/>
+      <w:r>
+        <w:t>Erstellen von Objekten</w:t>
       </w:r>
       <w:bookmarkEnd w:id="61"/>
     </w:p>
@@ -4986,7 +4683,9 @@
           </w:tcPr>
           <w:p>
             <w:pPr>
-              <w:spacing w:line="240" w:lineRule="auto"/>
+              <w:rPr>
+                <w:b/>
+              </w:rPr>
             </w:pPr>
             <w:r>
               <w:rPr>
@@ -5007,11 +4706,8 @@
             </w:tcMar>
           </w:tcPr>
           <w:p>
-            <w:pPr>
-              <w:spacing w:line="240" w:lineRule="auto"/>
-            </w:pPr>
-            <w:r>
-              <w:t>Bearbeiten von Schule, Lehrer, Fach, Ereignis, Unterlagen, Note oder Notiz.</w:t>
+            <w:r>
+              <w:t>Erstellen von Schule, Lehrer, Fach, Ereignis, Unterlagen, Note oder Notiz.</w:t>
             </w:r>
           </w:p>
         </w:tc>
@@ -5029,7 +4725,9 @@
           </w:tcPr>
           <w:p>
             <w:pPr>
-              <w:spacing w:line="240" w:lineRule="auto"/>
+              <w:rPr>
+                <w:b/>
+              </w:rPr>
             </w:pPr>
             <w:r>
               <w:rPr>
@@ -5050,13 +4748,7 @@
             </w:tcMar>
           </w:tcPr>
           <w:p>
-            <w:pPr>
-              <w:spacing w:line="240" w:lineRule="auto"/>
-            </w:pPr>
-            <w:r>
-              <w:rPr>
-                <w:rFonts w:cs="Arial"/>
-              </w:rPr>
+            <w:r>
               <w:t>Benutzer</w:t>
             </w:r>
           </w:p>
@@ -5075,13 +4767,27 @@
           </w:tcPr>
           <w:p>
             <w:pPr>
-              <w:spacing w:line="240" w:lineRule="auto"/>
+              <w:rPr>
+                <w:b/>
+              </w:rPr>
             </w:pPr>
             <w:r>
               <w:rPr>
                 <w:b/>
               </w:rPr>
-              <w:t>Vorbedingung</w:t>
+              <w:t>Vorbedin</w:t>
+            </w:r>
+            <w:r>
+              <w:rPr>
+                <w:b/>
+              </w:rPr>
+              <w:t>g</w:t>
+            </w:r>
+            <w:r>
+              <w:rPr>
+                <w:b/>
+              </w:rPr>
+              <w:t>ung</w:t>
             </w:r>
           </w:p>
         </w:tc>
@@ -5096,37 +4802,22 @@
             </w:tcMar>
           </w:tcPr>
           <w:p>
-            <w:pPr>
-              <w:spacing w:line="240" w:lineRule="auto"/>
-              <w:rPr>
-                <w:rFonts w:cs="Arial"/>
-              </w:rPr>
-            </w:pPr>
-            <w:r>
-              <w:rPr>
-                <w:rFonts w:cs="Arial"/>
-              </w:rPr>
-              <w:t>Das</w:t>
-            </w:r>
-            <w:r>
-              <w:t xml:space="preserve"> Objekt </w:t>
-            </w:r>
-            <w:r>
-              <w:rPr>
-                <w:rFonts w:cs="Arial"/>
-              </w:rPr>
-              <w:t>muss existieren.</w:t>
+            <w:r>
+              <w:t xml:space="preserve">Alle Pflichtfelder müssen </w:t>
+            </w:r>
+            <w:r>
+              <w:t xml:space="preserve">korrekt </w:t>
+            </w:r>
+            <w:r>
+              <w:t xml:space="preserve">ausgefüllt </w:t>
+            </w:r>
+            <w:r>
+              <w:t>werden.</w:t>
             </w:r>
           </w:p>
           <w:p>
             <w:r>
-              <w:t>Alle Pflich</w:t>
-            </w:r>
-            <w:r>
-              <w:t>tfelder müssen korrekt ausgefüllt werden</w:t>
-            </w:r>
-            <w:r>
-              <w:t>.</w:t>
+              <w:t>Regelungen in Bezug auf Duplikate müssen eingehalten werden.</w:t>
             </w:r>
           </w:p>
         </w:tc>
@@ -5144,7 +4835,9 @@
           </w:tcPr>
           <w:p>
             <w:pPr>
-              <w:spacing w:line="240" w:lineRule="auto"/>
+              <w:rPr>
+                <w:b/>
+              </w:rPr>
             </w:pPr>
             <w:r>
               <w:rPr>
@@ -5169,7 +4862,7 @@
               <w:pStyle w:val="Listenabsatz"/>
               <w:numPr>
                 <w:ilvl w:val="0"/>
-                <w:numId w:val="21"/>
+                <w:numId w:val="20"/>
               </w:numPr>
             </w:pPr>
             <w:r>
@@ -5181,7 +4874,7 @@
               <w:pStyle w:val="Listenabsatz"/>
               <w:numPr>
                 <w:ilvl w:val="0"/>
-                <w:numId w:val="21"/>
+                <w:numId w:val="20"/>
               </w:numPr>
             </w:pPr>
             <w:r>
@@ -5193,35 +4886,11 @@
               <w:pStyle w:val="Listenabsatz"/>
               <w:numPr>
                 <w:ilvl w:val="0"/>
-                <w:numId w:val="21"/>
+                <w:numId w:val="20"/>
               </w:numPr>
-              <w:rPr>
-                <w:rFonts w:cs="Arial"/>
-              </w:rPr>
             </w:pPr>
             <w:r>
-              <w:t xml:space="preserve">Das </w:t>
-            </w:r>
-            <w:r>
-              <w:t>Objekt</w:t>
-            </w:r>
-            <w:r>
-              <w:t>,</w:t>
-            </w:r>
-            <w:r>
-              <w:t xml:space="preserve"> </w:t>
-            </w:r>
-            <w:r>
-              <w:t>welches</w:t>
-            </w:r>
-            <w:r>
-              <w:t xml:space="preserve"> </w:t>
-            </w:r>
-            <w:r>
-              <w:t>bearbeitet</w:t>
-            </w:r>
-            <w:r>
-              <w:t xml:space="preserve"> werden soll auswählen</w:t>
+              <w:t>Erstellung eines neuen Objektes starten</w:t>
             </w:r>
           </w:p>
           <w:p>
@@ -5229,17 +4898,26 @@
               <w:pStyle w:val="Listenabsatz"/>
               <w:numPr>
                 <w:ilvl w:val="0"/>
-                <w:numId w:val="21"/>
+                <w:numId w:val="20"/>
               </w:numPr>
-              <w:rPr>
-                <w:rFonts w:cs="Arial"/>
-              </w:rPr>
             </w:pPr>
             <w:r>
-              <w:rPr>
-                <w:rFonts w:cs="Arial"/>
-              </w:rPr>
-              <w:t>Bearbeitung beginnen</w:t>
+              <w:t>Die b</w:t>
+            </w:r>
+            <w:r>
+              <w:t>enötigte</w:t>
+            </w:r>
+            <w:r>
+              <w:t>n</w:t>
+            </w:r>
+            <w:r>
+              <w:t xml:space="preserve"> </w:t>
+            </w:r>
+            <w:r>
+              <w:t xml:space="preserve">Eigenschaften für das </w:t>
+            </w:r>
+            <w:r>
+              <w:t>neuen Objekt eingeben</w:t>
             </w:r>
           </w:p>
           <w:p>
@@ -5247,29 +4925,11 @@
               <w:pStyle w:val="Listenabsatz"/>
               <w:numPr>
                 <w:ilvl w:val="0"/>
-                <w:numId w:val="21"/>
-              </w:numPr>
-              <w:rPr>
-                <w:rFonts w:cs="Arial"/>
-              </w:rPr>
-            </w:pPr>
-            <w:r>
-              <w:rPr>
-                <w:rFonts w:cs="Arial"/>
-              </w:rPr>
-              <w:t>Modifikationen an den Eigenschaften vornehmen</w:t>
-            </w:r>
-          </w:p>
-          <w:p>
-            <w:pPr>
-              <w:pStyle w:val="Listenabsatz"/>
-              <w:numPr>
-                <w:ilvl w:val="0"/>
-                <w:numId w:val="21"/>
+                <w:numId w:val="20"/>
               </w:numPr>
             </w:pPr>
             <w:r>
-              <w:t>Änderungen speichern</w:t>
+              <w:t>Objekt erstellen</w:t>
             </w:r>
           </w:p>
         </w:tc>
@@ -5287,13 +4947,27 @@
           </w:tcPr>
           <w:p>
             <w:pPr>
-              <w:spacing w:line="240" w:lineRule="auto"/>
+              <w:rPr>
+                <w:b/>
+              </w:rPr>
             </w:pPr>
             <w:r>
               <w:rPr>
                 <w:b/>
               </w:rPr>
-              <w:t>Nachbedingung</w:t>
+              <w:t>Nachbedin</w:t>
+            </w:r>
+            <w:r>
+              <w:rPr>
+                <w:b/>
+              </w:rPr>
+              <w:t>g</w:t>
+            </w:r>
+            <w:r>
+              <w:rPr>
+                <w:b/>
+              </w:rPr>
+              <w:t>ung</w:t>
             </w:r>
           </w:p>
         </w:tc>
@@ -5308,14 +4982,11 @@
             </w:tcMar>
           </w:tcPr>
           <w:p>
-            <w:pPr>
-              <w:spacing w:line="240" w:lineRule="auto"/>
-            </w:pPr>
-            <w:r>
-              <w:t>Das O</w:t>
-            </w:r>
-            <w:r>
-              <w:t xml:space="preserve">bjekt muss aktualisiert worden sein, was </w:t>
+            <w:r>
+              <w:t>Das Objekt muss erstellt worden sein</w:t>
+            </w:r>
+            <w:r>
+              <w:t xml:space="preserve">, was </w:t>
             </w:r>
             <w:r>
               <w:t xml:space="preserve">dem </w:t>
@@ -5348,7 +5019,9 @@
           </w:tcPr>
           <w:p>
             <w:pPr>
-              <w:spacing w:line="240" w:lineRule="auto"/>
+              <w:rPr>
+                <w:b/>
+              </w:rPr>
             </w:pPr>
             <w:r>
               <w:rPr>
@@ -5369,31 +5042,15 @@
             </w:tcMar>
           </w:tcPr>
           <w:p>
-            <w:pPr>
-              <w:spacing w:line="240" w:lineRule="auto"/>
-            </w:pPr>
-            <w:r>
-              <w:rPr>
-                <w:rFonts w:cs="Arial"/>
-              </w:rPr>
-              <w:t>-</w:t>
+            <w:r>
+              <w:t>Das Objekt existiert bereits.</w:t>
             </w:r>
           </w:p>
         </w:tc>
       </w:tr>
     </w:tbl>
     <w:p>
-      <w:pPr>
-        <w:rPr>
-          <w:spacing w:val="15"/>
-          <w:szCs w:val="22"/>
-          <w:highlight w:val="lightGray"/>
-        </w:rPr>
-      </w:pPr>
-      <w:r>
-        <w:rPr>
-          <w:highlight w:val="lightGray"/>
-        </w:rPr>
+      <w:r>
         <w:br w:type="page"/>
       </w:r>
     </w:p>
@@ -5401,16 +5058,10 @@
       <w:pPr>
         <w:pStyle w:val="berschrift3"/>
       </w:pPr>
-      <w:bookmarkStart w:id="62" w:name="_Toc379400742"/>
+      <w:bookmarkStart w:id="62" w:name="_Toc379400741"/>
       <w:r>
         <w:lastRenderedPageBreak/>
-        <w:t xml:space="preserve">Löschen </w:t>
-      </w:r>
-      <w:r>
-        <w:t>von</w:t>
-      </w:r>
-      <w:r>
-        <w:t xml:space="preserve"> Objekten</w:t>
+        <w:t>Bearbeiten von Objekten</w:t>
       </w:r>
       <w:bookmarkEnd w:id="62"/>
     </w:p>
@@ -5454,7 +5105,6 @@
             </w:pPr>
             <w:r>
               <w:rPr>
-                <w:rFonts w:cs="Arial"/>
                 <w:b/>
               </w:rPr>
               <w:t>Ziel</w:t>
@@ -5474,21 +5124,9 @@
           <w:p>
             <w:pPr>
               <w:spacing w:line="240" w:lineRule="auto"/>
-              <w:rPr>
-                <w:rFonts w:cs="Arial"/>
-              </w:rPr>
             </w:pPr>
             <w:r>
-              <w:rPr>
-                <w:rFonts w:cs="Arial"/>
-              </w:rPr>
-              <w:t>Löschen</w:t>
-            </w:r>
-            <w:r>
-              <w:rPr>
-                <w:rFonts w:cs="Arial"/>
-              </w:rPr>
-              <w:t xml:space="preserve"> von Schule, Lehrer, Fach, Ereignis, Unterlagen, Note oder Notiz.</w:t>
+              <w:t>Bearbeiten von Schule, Lehrer, Fach, Ereignis, Unterlagen, Note oder Notiz.</w:t>
             </w:r>
           </w:p>
         </w:tc>
@@ -5507,13 +5145,9 @@
           <w:p>
             <w:pPr>
               <w:spacing w:line="240" w:lineRule="auto"/>
-              <w:rPr>
-                <w:rFonts w:cs="Arial"/>
-              </w:rPr>
             </w:pPr>
             <w:r>
               <w:rPr>
-                <w:rFonts w:cs="Arial"/>
                 <w:b/>
               </w:rPr>
               <w:t>Akteur</w:t>
@@ -5533,9 +5167,6 @@
           <w:p>
             <w:pPr>
               <w:spacing w:line="240" w:lineRule="auto"/>
-              <w:rPr>
-                <w:rFonts w:cs="Arial"/>
-              </w:rPr>
             </w:pPr>
             <w:r>
               <w:rPr>
@@ -5560,13 +5191,9 @@
           <w:p>
             <w:pPr>
               <w:spacing w:line="240" w:lineRule="auto"/>
-              <w:rPr>
-                <w:rFonts w:cs="Arial"/>
-              </w:rPr>
             </w:pPr>
             <w:r>
               <w:rPr>
-                <w:rFonts w:cs="Arial"/>
                 <w:b/>
               </w:rPr>
               <w:t>Vorbedingung</w:t>
@@ -5594,18 +5221,26 @@
               <w:rPr>
                 <w:rFonts w:cs="Arial"/>
               </w:rPr>
-              <w:t xml:space="preserve">Das Objekt muss </w:t>
+              <w:t>Das</w:t>
+            </w:r>
+            <w:r>
+              <w:t xml:space="preserve"> Objekt </w:t>
             </w:r>
             <w:r>
               <w:rPr>
                 <w:rFonts w:cs="Arial"/>
               </w:rPr>
-              <w:t>existieren</w:t>
-            </w:r>
-            <w:r>
-              <w:rPr>
-                <w:rFonts w:cs="Arial"/>
-              </w:rPr>
+              <w:t>muss existieren.</w:t>
+            </w:r>
+          </w:p>
+          <w:p>
+            <w:r>
+              <w:t>Alle Pflich</w:t>
+            </w:r>
+            <w:r>
+              <w:t>tfelder müssen korrekt ausgefüllt werden</w:t>
+            </w:r>
+            <w:r>
               <w:t>.</w:t>
             </w:r>
           </w:p>
@@ -5625,13 +5260,9 @@
           <w:p>
             <w:pPr>
               <w:spacing w:line="240" w:lineRule="auto"/>
-              <w:rPr>
-                <w:rFonts w:cs="Arial"/>
-              </w:rPr>
             </w:pPr>
             <w:r>
               <w:rPr>
-                <w:rFonts w:cs="Arial"/>
                 <w:b/>
               </w:rPr>
               <w:t>Ablauf</w:t>
@@ -5653,7 +5284,7 @@
               <w:pStyle w:val="Listenabsatz"/>
               <w:numPr>
                 <w:ilvl w:val="0"/>
-                <w:numId w:val="22"/>
+                <w:numId w:val="21"/>
               </w:numPr>
             </w:pPr>
             <w:r>
@@ -5665,7 +5296,7 @@
               <w:pStyle w:val="Listenabsatz"/>
               <w:numPr>
                 <w:ilvl w:val="0"/>
-                <w:numId w:val="22"/>
+                <w:numId w:val="21"/>
               </w:numPr>
             </w:pPr>
             <w:r>
@@ -5677,7 +5308,7 @@
               <w:pStyle w:val="Listenabsatz"/>
               <w:numPr>
                 <w:ilvl w:val="0"/>
-                <w:numId w:val="22"/>
+                <w:numId w:val="21"/>
               </w:numPr>
               <w:rPr>
                 <w:rFonts w:cs="Arial"/>
@@ -5696,16 +5327,16 @@
               <w:t xml:space="preserve"> </w:t>
             </w:r>
             <w:r>
-              <w:t xml:space="preserve">welches </w:t>
-            </w:r>
-            <w:r>
-              <w:t>gelöscht werden soll</w:t>
-            </w:r>
-            <w:r>
-              <w:t>,</w:t>
-            </w:r>
-            <w:r>
-              <w:t xml:space="preserve"> auswählen</w:t>
+              <w:t>welches</w:t>
+            </w:r>
+            <w:r>
+              <w:t xml:space="preserve"> </w:t>
+            </w:r>
+            <w:r>
+              <w:t>bearbeitet</w:t>
+            </w:r>
+            <w:r>
+              <w:t xml:space="preserve"> werden soll auswählen</w:t>
             </w:r>
           </w:p>
           <w:p>
@@ -5713,14 +5344,47 @@
               <w:pStyle w:val="Listenabsatz"/>
               <w:numPr>
                 <w:ilvl w:val="0"/>
-                <w:numId w:val="22"/>
+                <w:numId w:val="21"/>
               </w:numPr>
               <w:rPr>
                 <w:rFonts w:cs="Arial"/>
               </w:rPr>
             </w:pPr>
             <w:r>
-              <w:t>Objekt löschen</w:t>
+              <w:rPr>
+                <w:rFonts w:cs="Arial"/>
+              </w:rPr>
+              <w:t>Bearbeitung beginnen</w:t>
+            </w:r>
+          </w:p>
+          <w:p>
+            <w:pPr>
+              <w:pStyle w:val="Listenabsatz"/>
+              <w:numPr>
+                <w:ilvl w:val="0"/>
+                <w:numId w:val="21"/>
+              </w:numPr>
+              <w:rPr>
+                <w:rFonts w:cs="Arial"/>
+              </w:rPr>
+            </w:pPr>
+            <w:r>
+              <w:rPr>
+                <w:rFonts w:cs="Arial"/>
+              </w:rPr>
+              <w:t>Modifikationen an den Eigenschaften vornehmen</w:t>
+            </w:r>
+          </w:p>
+          <w:p>
+            <w:pPr>
+              <w:pStyle w:val="Listenabsatz"/>
+              <w:numPr>
+                <w:ilvl w:val="0"/>
+                <w:numId w:val="21"/>
+              </w:numPr>
+            </w:pPr>
+            <w:r>
+              <w:t>Änderungen speichern</w:t>
             </w:r>
           </w:p>
         </w:tc>
@@ -5739,13 +5403,9 @@
           <w:p>
             <w:pPr>
               <w:spacing w:line="240" w:lineRule="auto"/>
-              <w:rPr>
-                <w:rFonts w:cs="Arial"/>
-              </w:rPr>
             </w:pPr>
             <w:r>
               <w:rPr>
-                <w:rFonts w:cs="Arial"/>
                 <w:b/>
               </w:rPr>
               <w:t>Nachbedingung</w:t>
@@ -5765,15 +5425,15 @@
           <w:p>
             <w:pPr>
               <w:spacing w:line="240" w:lineRule="auto"/>
-              <w:rPr>
-                <w:rFonts w:cs="Arial"/>
-              </w:rPr>
             </w:pPr>
             <w:r>
               <w:t>Das O</w:t>
             </w:r>
             <w:r>
-              <w:t xml:space="preserve">bjekt muss gelöscht worden sein, was </w:t>
+              <w:t xml:space="preserve">bjekt muss aktualisiert worden sein, was </w:t>
+            </w:r>
+            <w:r>
+              <w:t xml:space="preserve">dem </w:t>
             </w:r>
             <w:r>
               <w:t>Benutzer</w:t>
@@ -5804,13 +5464,9 @@
           <w:p>
             <w:pPr>
               <w:spacing w:line="240" w:lineRule="auto"/>
-              <w:rPr>
-                <w:rFonts w:cs="Arial"/>
-              </w:rPr>
             </w:pPr>
             <w:r>
               <w:rPr>
-                <w:rFonts w:cs="Arial"/>
                 <w:b/>
               </w:rPr>
               <w:t>Sonderfall</w:t>
@@ -5830,9 +5486,6 @@
           <w:p>
             <w:pPr>
               <w:spacing w:line="240" w:lineRule="auto"/>
-              <w:rPr>
-                <w:rFonts w:cs="Arial"/>
-              </w:rPr>
             </w:pPr>
             <w:r>
               <w:rPr>
@@ -5845,466 +5498,36 @@
       </w:tr>
     </w:tbl>
     <w:p>
-      <w:r>
+      <w:pPr>
+        <w:rPr>
+          <w:spacing w:val="15"/>
+          <w:szCs w:val="22"/>
+          <w:highlight w:val="lightGray"/>
+        </w:rPr>
+      </w:pPr>
+      <w:r>
+        <w:rPr>
+          <w:highlight w:val="lightGray"/>
+        </w:rPr>
         <w:br w:type="page"/>
       </w:r>
     </w:p>
     <w:p>
       <w:pPr>
-        <w:pStyle w:val="berschrift2"/>
-      </w:pPr>
-      <w:bookmarkStart w:id="63" w:name="_Toc379400743"/>
+        <w:pStyle w:val="berschrift3"/>
+      </w:pPr>
+      <w:bookmarkStart w:id="63" w:name="_Toc379400742"/>
       <w:r>
         <w:lastRenderedPageBreak/>
-        <w:t>Notenverwaltung</w:t>
+        <w:t xml:space="preserve">Löschen </w:t>
+      </w:r>
+      <w:r>
+        <w:t>von</w:t>
+      </w:r>
+      <w:r>
+        <w:t xml:space="preserve"> Objekten</w:t>
       </w:r>
       <w:bookmarkEnd w:id="63"/>
-    </w:p>
-    <w:p>
-      <w:pPr>
-        <w:pStyle w:val="berschrift3"/>
-      </w:pPr>
-      <w:bookmarkStart w:id="64" w:name="_Toc379400744"/>
-      <w:r>
-        <w:t xml:space="preserve">Aktuellen </w:t>
-      </w:r>
-      <w:r>
-        <w:t>Notenschnitt berechnen</w:t>
-      </w:r>
-      <w:bookmarkEnd w:id="64"/>
-    </w:p>
-    <w:tbl>
-      <w:tblPr>
-        <w:tblW w:w="9360" w:type="dxa"/>
-        <w:tblInd w:w="90" w:type="dxa"/>
-        <w:tblBorders>
-          <w:top w:val="single" w:sz="8" w:space="0" w:color="000000"/>
-          <w:left w:val="single" w:sz="8" w:space="0" w:color="000000"/>
-          <w:bottom w:val="single" w:sz="8" w:space="0" w:color="000000"/>
-          <w:right w:val="single" w:sz="8" w:space="0" w:color="000000"/>
-          <w:insideH w:val="single" w:sz="8" w:space="0" w:color="000000"/>
-          <w:insideV w:val="single" w:sz="8" w:space="0" w:color="000000"/>
-        </w:tblBorders>
-        <w:tblLayout w:type="fixed"/>
-        <w:tblCellMar>
-          <w:left w:w="10" w:type="dxa"/>
-          <w:right w:w="10" w:type="dxa"/>
-        </w:tblCellMar>
-        <w:tblLook w:val="0000" w:firstRow="0" w:lastRow="0" w:firstColumn="0" w:lastColumn="0" w:noHBand="0" w:noVBand="0"/>
-      </w:tblPr>
-      <w:tblGrid>
-        <w:gridCol w:w="2704"/>
-        <w:gridCol w:w="6656"/>
-      </w:tblGrid>
-      <w:tr>
-        <w:tc>
-          <w:tcPr>
-            <w:tcW w:w="2704" w:type="dxa"/>
-            <w:tcMar>
-              <w:top w:w="100" w:type="dxa"/>
-              <w:left w:w="100" w:type="dxa"/>
-              <w:bottom w:w="100" w:type="dxa"/>
-              <w:right w:w="100" w:type="dxa"/>
-            </w:tcMar>
-          </w:tcPr>
-          <w:p>
-            <w:pPr>
-              <w:spacing w:line="240" w:lineRule="auto"/>
-              <w:rPr>
-                <w:rFonts w:cs="Arial"/>
-              </w:rPr>
-            </w:pPr>
-            <w:r>
-              <w:rPr>
-                <w:rFonts w:cs="Arial"/>
-                <w:b/>
-              </w:rPr>
-              <w:t>Ziel</w:t>
-            </w:r>
-          </w:p>
-        </w:tc>
-        <w:tc>
-          <w:tcPr>
-            <w:tcW w:w="6656" w:type="dxa"/>
-            <w:tcMar>
-              <w:top w:w="100" w:type="dxa"/>
-              <w:left w:w="100" w:type="dxa"/>
-              <w:bottom w:w="100" w:type="dxa"/>
-              <w:right w:w="100" w:type="dxa"/>
-            </w:tcMar>
-          </w:tcPr>
-          <w:p>
-            <w:pPr>
-              <w:spacing w:line="240" w:lineRule="auto"/>
-              <w:rPr>
-                <w:rFonts w:cs="Arial"/>
-              </w:rPr>
-            </w:pPr>
-            <w:r>
-              <w:rPr>
-                <w:rFonts w:cs="Arial"/>
-              </w:rPr>
-              <w:t>Der Aktuelle Notendurschnitt in einem Fach kann berechnet werden.</w:t>
-            </w:r>
-          </w:p>
-        </w:tc>
-      </w:tr>
-      <w:tr>
-        <w:tc>
-          <w:tcPr>
-            <w:tcW w:w="2704" w:type="dxa"/>
-            <w:tcMar>
-              <w:top w:w="100" w:type="dxa"/>
-              <w:left w:w="100" w:type="dxa"/>
-              <w:bottom w:w="100" w:type="dxa"/>
-              <w:right w:w="100" w:type="dxa"/>
-            </w:tcMar>
-          </w:tcPr>
-          <w:p>
-            <w:pPr>
-              <w:spacing w:line="240" w:lineRule="auto"/>
-              <w:rPr>
-                <w:rFonts w:cs="Arial"/>
-              </w:rPr>
-            </w:pPr>
-            <w:r>
-              <w:rPr>
-                <w:rFonts w:cs="Arial"/>
-                <w:b/>
-              </w:rPr>
-              <w:t>Akteur</w:t>
-            </w:r>
-          </w:p>
-        </w:tc>
-        <w:tc>
-          <w:tcPr>
-            <w:tcW w:w="6656" w:type="dxa"/>
-            <w:tcMar>
-              <w:top w:w="100" w:type="dxa"/>
-              <w:left w:w="100" w:type="dxa"/>
-              <w:bottom w:w="100" w:type="dxa"/>
-              <w:right w:w="100" w:type="dxa"/>
-            </w:tcMar>
-          </w:tcPr>
-          <w:p>
-            <w:pPr>
-              <w:spacing w:line="240" w:lineRule="auto"/>
-              <w:rPr>
-                <w:rFonts w:cs="Arial"/>
-              </w:rPr>
-            </w:pPr>
-            <w:r>
-              <w:rPr>
-                <w:rFonts w:cs="Arial"/>
-              </w:rPr>
-              <w:t>Benutzer</w:t>
-            </w:r>
-          </w:p>
-        </w:tc>
-      </w:tr>
-      <w:tr>
-        <w:tc>
-          <w:tcPr>
-            <w:tcW w:w="2704" w:type="dxa"/>
-            <w:tcMar>
-              <w:top w:w="100" w:type="dxa"/>
-              <w:left w:w="100" w:type="dxa"/>
-              <w:bottom w:w="100" w:type="dxa"/>
-              <w:right w:w="100" w:type="dxa"/>
-            </w:tcMar>
-          </w:tcPr>
-          <w:p>
-            <w:pPr>
-              <w:spacing w:line="240" w:lineRule="auto"/>
-              <w:rPr>
-                <w:rFonts w:cs="Arial"/>
-              </w:rPr>
-            </w:pPr>
-            <w:r>
-              <w:rPr>
-                <w:rFonts w:cs="Arial"/>
-                <w:b/>
-              </w:rPr>
-              <w:t>Vorbedingung</w:t>
-            </w:r>
-          </w:p>
-        </w:tc>
-        <w:tc>
-          <w:tcPr>
-            <w:tcW w:w="6656" w:type="dxa"/>
-            <w:tcMar>
-              <w:top w:w="100" w:type="dxa"/>
-              <w:left w:w="100" w:type="dxa"/>
-              <w:bottom w:w="100" w:type="dxa"/>
-              <w:right w:w="100" w:type="dxa"/>
-            </w:tcMar>
-          </w:tcPr>
-          <w:p>
-            <w:pPr>
-              <w:spacing w:line="240" w:lineRule="auto"/>
-              <w:rPr>
-                <w:rFonts w:cs="Arial"/>
-              </w:rPr>
-            </w:pPr>
-            <w:r>
-              <w:rPr>
-                <w:rFonts w:cs="Arial"/>
-              </w:rPr>
-              <w:t>Es müssen Noten vorhanden sein, aus denen der Durchschnitt berechnet werden kann.</w:t>
-            </w:r>
-          </w:p>
-        </w:tc>
-      </w:tr>
-      <w:tr>
-        <w:tc>
-          <w:tcPr>
-            <w:tcW w:w="2704" w:type="dxa"/>
-            <w:tcMar>
-              <w:top w:w="100" w:type="dxa"/>
-              <w:left w:w="100" w:type="dxa"/>
-              <w:bottom w:w="100" w:type="dxa"/>
-              <w:right w:w="100" w:type="dxa"/>
-            </w:tcMar>
-          </w:tcPr>
-          <w:p>
-            <w:pPr>
-              <w:spacing w:line="240" w:lineRule="auto"/>
-              <w:rPr>
-                <w:rFonts w:cs="Arial"/>
-              </w:rPr>
-            </w:pPr>
-            <w:r>
-              <w:rPr>
-                <w:rFonts w:cs="Arial"/>
-                <w:b/>
-              </w:rPr>
-              <w:t>Ablauf</w:t>
-            </w:r>
-          </w:p>
-        </w:tc>
-        <w:tc>
-          <w:tcPr>
-            <w:tcW w:w="6656" w:type="dxa"/>
-            <w:tcMar>
-              <w:top w:w="100" w:type="dxa"/>
-              <w:left w:w="100" w:type="dxa"/>
-              <w:bottom w:w="100" w:type="dxa"/>
-              <w:right w:w="100" w:type="dxa"/>
-            </w:tcMar>
-          </w:tcPr>
-          <w:p>
-            <w:pPr>
-              <w:pStyle w:val="Listenabsatz"/>
-              <w:numPr>
-                <w:ilvl w:val="0"/>
-                <w:numId w:val="24"/>
-              </w:numPr>
-            </w:pPr>
-            <w:r>
-              <w:t>Programm starten</w:t>
-            </w:r>
-          </w:p>
-          <w:p>
-            <w:pPr>
-              <w:pStyle w:val="Listenabsatz"/>
-              <w:numPr>
-                <w:ilvl w:val="0"/>
-                <w:numId w:val="24"/>
-              </w:numPr>
-            </w:pPr>
-            <w:r>
-              <w:t>Zum Verwaltungsbereich der Noten des gewünschten Faches navigieren</w:t>
-            </w:r>
-          </w:p>
-          <w:p>
-            <w:pPr>
-              <w:pStyle w:val="Listenabsatz"/>
-              <w:numPr>
-                <w:ilvl w:val="0"/>
-                <w:numId w:val="24"/>
-              </w:numPr>
-              <w:rPr>
-                <w:rFonts w:cs="Arial"/>
-              </w:rPr>
-            </w:pPr>
-            <w:r>
-              <w:t>Die Berechnung des Notenschnittes starten</w:t>
-            </w:r>
-          </w:p>
-        </w:tc>
-      </w:tr>
-      <w:tr>
-        <w:tc>
-          <w:tcPr>
-            <w:tcW w:w="2704" w:type="dxa"/>
-            <w:tcMar>
-              <w:top w:w="100" w:type="dxa"/>
-              <w:left w:w="100" w:type="dxa"/>
-              <w:bottom w:w="100" w:type="dxa"/>
-              <w:right w:w="100" w:type="dxa"/>
-            </w:tcMar>
-          </w:tcPr>
-          <w:p>
-            <w:pPr>
-              <w:spacing w:line="240" w:lineRule="auto"/>
-              <w:rPr>
-                <w:rFonts w:cs="Arial"/>
-              </w:rPr>
-            </w:pPr>
-            <w:r>
-              <w:rPr>
-                <w:rFonts w:cs="Arial"/>
-                <w:b/>
-              </w:rPr>
-              <w:t>Nachbedin</w:t>
-            </w:r>
-            <w:r>
-              <w:rPr>
-                <w:rFonts w:cs="Arial"/>
-                <w:b/>
-              </w:rPr>
-              <w:t>g</w:t>
-            </w:r>
-            <w:r>
-              <w:rPr>
-                <w:rFonts w:cs="Arial"/>
-                <w:b/>
-              </w:rPr>
-              <w:t>ung</w:t>
-            </w:r>
-          </w:p>
-        </w:tc>
-        <w:tc>
-          <w:tcPr>
-            <w:tcW w:w="6656" w:type="dxa"/>
-            <w:tcMar>
-              <w:top w:w="100" w:type="dxa"/>
-              <w:left w:w="100" w:type="dxa"/>
-              <w:bottom w:w="100" w:type="dxa"/>
-              <w:right w:w="100" w:type="dxa"/>
-            </w:tcMar>
-          </w:tcPr>
-          <w:p>
-            <w:pPr>
-              <w:spacing w:line="240" w:lineRule="auto"/>
-              <w:rPr>
-                <w:rFonts w:cs="Arial"/>
-              </w:rPr>
-            </w:pPr>
-            <w:r>
-              <w:rPr>
-                <w:rFonts w:cs="Arial"/>
-              </w:rPr>
-              <w:t xml:space="preserve">Dem </w:t>
-            </w:r>
-            <w:r>
-              <w:rPr>
-                <w:rFonts w:cs="Arial"/>
-              </w:rPr>
-              <w:t>Benutzer wird der aktuelle Notendurchschnitt angezeigt</w:t>
-            </w:r>
-            <w:r>
-              <w:rPr>
-                <w:rFonts w:cs="Arial"/>
-              </w:rPr>
-              <w:t>.</w:t>
-            </w:r>
-          </w:p>
-        </w:tc>
-      </w:tr>
-      <w:tr>
-        <w:tc>
-          <w:tcPr>
-            <w:tcW w:w="2704" w:type="dxa"/>
-            <w:tcMar>
-              <w:top w:w="100" w:type="dxa"/>
-              <w:left w:w="100" w:type="dxa"/>
-              <w:bottom w:w="100" w:type="dxa"/>
-              <w:right w:w="100" w:type="dxa"/>
-            </w:tcMar>
-          </w:tcPr>
-          <w:p>
-            <w:pPr>
-              <w:spacing w:line="240" w:lineRule="auto"/>
-              <w:rPr>
-                <w:rFonts w:cs="Arial"/>
-              </w:rPr>
-            </w:pPr>
-            <w:r>
-              <w:rPr>
-                <w:rFonts w:cs="Arial"/>
-                <w:b/>
-              </w:rPr>
-              <w:t>Sonderfall</w:t>
-            </w:r>
-          </w:p>
-        </w:tc>
-        <w:tc>
-          <w:tcPr>
-            <w:tcW w:w="6656" w:type="dxa"/>
-            <w:tcMar>
-              <w:top w:w="100" w:type="dxa"/>
-              <w:left w:w="100" w:type="dxa"/>
-              <w:bottom w:w="100" w:type="dxa"/>
-              <w:right w:w="100" w:type="dxa"/>
-            </w:tcMar>
-          </w:tcPr>
-          <w:p>
-            <w:pPr>
-              <w:spacing w:line="240" w:lineRule="auto"/>
-              <w:rPr>
-                <w:rFonts w:cs="Arial"/>
-              </w:rPr>
-            </w:pPr>
-            <w:r>
-              <w:rPr>
-                <w:rFonts w:cs="Arial"/>
-              </w:rPr>
-              <w:t>-</w:t>
-            </w:r>
-          </w:p>
-        </w:tc>
-      </w:tr>
-    </w:tbl>
-    <w:p>
-      <w:pPr>
-        <w:rPr>
-          <w:color w:val="FFFFFF" w:themeColor="background1"/>
-          <w:spacing w:val="15"/>
-          <w:szCs w:val="22"/>
-        </w:rPr>
-      </w:pPr>
-      <w:bookmarkStart w:id="65" w:name="h.2ycq68gozpah" w:colFirst="0" w:colLast="0"/>
-      <w:bookmarkEnd w:id="65"/>
-      <w:r>
-        <w:br w:type="page"/>
-      </w:r>
-    </w:p>
-    <w:p>
-      <w:pPr>
-        <w:pStyle w:val="berschrift3"/>
-      </w:pPr>
-      <w:bookmarkStart w:id="66" w:name="_Toc379400745"/>
-      <w:r>
-        <w:lastRenderedPageBreak/>
-        <w:t xml:space="preserve">Benötige Noten </w:t>
-      </w:r>
-      <w:r>
-        <w:t>für Du</w:t>
-      </w:r>
-      <w:r>
-        <w:t>rchsc</w:t>
-      </w:r>
-      <w:r>
-        <w:t>hn</w:t>
-      </w:r>
-      <w:r>
-        <w:t xml:space="preserve">itt </w:t>
-      </w:r>
-      <w:r>
-        <w:t>berechnen</w:t>
-      </w:r>
-      <w:bookmarkEnd w:id="66"/>
     </w:p>
     <w:tbl>
       <w:tblPr>
@@ -6346,6 +5569,898 @@
             </w:pPr>
             <w:r>
               <w:rPr>
+                <w:rFonts w:cs="Arial"/>
+                <w:b/>
+              </w:rPr>
+              <w:t>Ziel</w:t>
+            </w:r>
+          </w:p>
+        </w:tc>
+        <w:tc>
+          <w:tcPr>
+            <w:tcW w:w="6656" w:type="dxa"/>
+            <w:tcMar>
+              <w:top w:w="100" w:type="dxa"/>
+              <w:left w:w="100" w:type="dxa"/>
+              <w:bottom w:w="100" w:type="dxa"/>
+              <w:right w:w="100" w:type="dxa"/>
+            </w:tcMar>
+          </w:tcPr>
+          <w:p>
+            <w:pPr>
+              <w:spacing w:line="240" w:lineRule="auto"/>
+              <w:rPr>
+                <w:rFonts w:cs="Arial"/>
+              </w:rPr>
+            </w:pPr>
+            <w:r>
+              <w:rPr>
+                <w:rFonts w:cs="Arial"/>
+              </w:rPr>
+              <w:t>Löschen</w:t>
+            </w:r>
+            <w:r>
+              <w:rPr>
+                <w:rFonts w:cs="Arial"/>
+              </w:rPr>
+              <w:t xml:space="preserve"> von Schule, Lehrer, Fach, Ereignis, Unterlagen, Note oder Notiz.</w:t>
+            </w:r>
+          </w:p>
+        </w:tc>
+      </w:tr>
+      <w:tr>
+        <w:tc>
+          <w:tcPr>
+            <w:tcW w:w="2704" w:type="dxa"/>
+            <w:tcMar>
+              <w:top w:w="100" w:type="dxa"/>
+              <w:left w:w="100" w:type="dxa"/>
+              <w:bottom w:w="100" w:type="dxa"/>
+              <w:right w:w="100" w:type="dxa"/>
+            </w:tcMar>
+          </w:tcPr>
+          <w:p>
+            <w:pPr>
+              <w:spacing w:line="240" w:lineRule="auto"/>
+              <w:rPr>
+                <w:rFonts w:cs="Arial"/>
+              </w:rPr>
+            </w:pPr>
+            <w:r>
+              <w:rPr>
+                <w:rFonts w:cs="Arial"/>
+                <w:b/>
+              </w:rPr>
+              <w:t>Akteur</w:t>
+            </w:r>
+          </w:p>
+        </w:tc>
+        <w:tc>
+          <w:tcPr>
+            <w:tcW w:w="6656" w:type="dxa"/>
+            <w:tcMar>
+              <w:top w:w="100" w:type="dxa"/>
+              <w:left w:w="100" w:type="dxa"/>
+              <w:bottom w:w="100" w:type="dxa"/>
+              <w:right w:w="100" w:type="dxa"/>
+            </w:tcMar>
+          </w:tcPr>
+          <w:p>
+            <w:pPr>
+              <w:spacing w:line="240" w:lineRule="auto"/>
+              <w:rPr>
+                <w:rFonts w:cs="Arial"/>
+              </w:rPr>
+            </w:pPr>
+            <w:r>
+              <w:rPr>
+                <w:rFonts w:cs="Arial"/>
+              </w:rPr>
+              <w:t>Benutzer</w:t>
+            </w:r>
+          </w:p>
+        </w:tc>
+      </w:tr>
+      <w:tr>
+        <w:tc>
+          <w:tcPr>
+            <w:tcW w:w="2704" w:type="dxa"/>
+            <w:tcMar>
+              <w:top w:w="100" w:type="dxa"/>
+              <w:left w:w="100" w:type="dxa"/>
+              <w:bottom w:w="100" w:type="dxa"/>
+              <w:right w:w="100" w:type="dxa"/>
+            </w:tcMar>
+          </w:tcPr>
+          <w:p>
+            <w:pPr>
+              <w:spacing w:line="240" w:lineRule="auto"/>
+              <w:rPr>
+                <w:rFonts w:cs="Arial"/>
+              </w:rPr>
+            </w:pPr>
+            <w:r>
+              <w:rPr>
+                <w:rFonts w:cs="Arial"/>
+                <w:b/>
+              </w:rPr>
+              <w:t>Vorbedingung</w:t>
+            </w:r>
+          </w:p>
+        </w:tc>
+        <w:tc>
+          <w:tcPr>
+            <w:tcW w:w="6656" w:type="dxa"/>
+            <w:tcMar>
+              <w:top w:w="100" w:type="dxa"/>
+              <w:left w:w="100" w:type="dxa"/>
+              <w:bottom w:w="100" w:type="dxa"/>
+              <w:right w:w="100" w:type="dxa"/>
+            </w:tcMar>
+          </w:tcPr>
+          <w:p>
+            <w:pPr>
+              <w:spacing w:line="240" w:lineRule="auto"/>
+              <w:rPr>
+                <w:rFonts w:cs="Arial"/>
+              </w:rPr>
+            </w:pPr>
+            <w:r>
+              <w:rPr>
+                <w:rFonts w:cs="Arial"/>
+              </w:rPr>
+              <w:t xml:space="preserve">Das Objekt muss </w:t>
+            </w:r>
+            <w:r>
+              <w:rPr>
+                <w:rFonts w:cs="Arial"/>
+              </w:rPr>
+              <w:t>existieren</w:t>
+            </w:r>
+            <w:r>
+              <w:rPr>
+                <w:rFonts w:cs="Arial"/>
+              </w:rPr>
+              <w:t>.</w:t>
+            </w:r>
+          </w:p>
+        </w:tc>
+      </w:tr>
+      <w:tr>
+        <w:tc>
+          <w:tcPr>
+            <w:tcW w:w="2704" w:type="dxa"/>
+            <w:tcMar>
+              <w:top w:w="100" w:type="dxa"/>
+              <w:left w:w="100" w:type="dxa"/>
+              <w:bottom w:w="100" w:type="dxa"/>
+              <w:right w:w="100" w:type="dxa"/>
+            </w:tcMar>
+          </w:tcPr>
+          <w:p>
+            <w:pPr>
+              <w:spacing w:line="240" w:lineRule="auto"/>
+              <w:rPr>
+                <w:rFonts w:cs="Arial"/>
+              </w:rPr>
+            </w:pPr>
+            <w:r>
+              <w:rPr>
+                <w:rFonts w:cs="Arial"/>
+                <w:b/>
+              </w:rPr>
+              <w:t>Ablauf</w:t>
+            </w:r>
+          </w:p>
+        </w:tc>
+        <w:tc>
+          <w:tcPr>
+            <w:tcW w:w="6656" w:type="dxa"/>
+            <w:tcMar>
+              <w:top w:w="100" w:type="dxa"/>
+              <w:left w:w="100" w:type="dxa"/>
+              <w:bottom w:w="100" w:type="dxa"/>
+              <w:right w:w="100" w:type="dxa"/>
+            </w:tcMar>
+          </w:tcPr>
+          <w:p>
+            <w:pPr>
+              <w:pStyle w:val="Listenabsatz"/>
+              <w:numPr>
+                <w:ilvl w:val="0"/>
+                <w:numId w:val="22"/>
+              </w:numPr>
+            </w:pPr>
+            <w:r>
+              <w:t>Programm starten</w:t>
+            </w:r>
+          </w:p>
+          <w:p>
+            <w:pPr>
+              <w:pStyle w:val="Listenabsatz"/>
+              <w:numPr>
+                <w:ilvl w:val="0"/>
+                <w:numId w:val="22"/>
+              </w:numPr>
+            </w:pPr>
+            <w:r>
+              <w:t>Zum Verwaltungsbereich der Objekte navigieren, die getestet werden sollen</w:t>
+            </w:r>
+          </w:p>
+          <w:p>
+            <w:pPr>
+              <w:pStyle w:val="Listenabsatz"/>
+              <w:numPr>
+                <w:ilvl w:val="0"/>
+                <w:numId w:val="22"/>
+              </w:numPr>
+              <w:rPr>
+                <w:rFonts w:cs="Arial"/>
+              </w:rPr>
+            </w:pPr>
+            <w:r>
+              <w:t xml:space="preserve">Das </w:t>
+            </w:r>
+            <w:r>
+              <w:t>Objekt</w:t>
+            </w:r>
+            <w:r>
+              <w:t>,</w:t>
+            </w:r>
+            <w:r>
+              <w:t xml:space="preserve"> </w:t>
+            </w:r>
+            <w:r>
+              <w:t xml:space="preserve">welches </w:t>
+            </w:r>
+            <w:r>
+              <w:t>gelöscht werden soll</w:t>
+            </w:r>
+            <w:r>
+              <w:t>,</w:t>
+            </w:r>
+            <w:r>
+              <w:t xml:space="preserve"> auswählen</w:t>
+            </w:r>
+          </w:p>
+          <w:p>
+            <w:pPr>
+              <w:pStyle w:val="Listenabsatz"/>
+              <w:numPr>
+                <w:ilvl w:val="0"/>
+                <w:numId w:val="22"/>
+              </w:numPr>
+              <w:rPr>
+                <w:rFonts w:cs="Arial"/>
+              </w:rPr>
+            </w:pPr>
+            <w:r>
+              <w:t>Objekt löschen</w:t>
+            </w:r>
+          </w:p>
+        </w:tc>
+      </w:tr>
+      <w:tr>
+        <w:tc>
+          <w:tcPr>
+            <w:tcW w:w="2704" w:type="dxa"/>
+            <w:tcMar>
+              <w:top w:w="100" w:type="dxa"/>
+              <w:left w:w="100" w:type="dxa"/>
+              <w:bottom w:w="100" w:type="dxa"/>
+              <w:right w:w="100" w:type="dxa"/>
+            </w:tcMar>
+          </w:tcPr>
+          <w:p>
+            <w:pPr>
+              <w:spacing w:line="240" w:lineRule="auto"/>
+              <w:rPr>
+                <w:rFonts w:cs="Arial"/>
+              </w:rPr>
+            </w:pPr>
+            <w:r>
+              <w:rPr>
+                <w:rFonts w:cs="Arial"/>
+                <w:b/>
+              </w:rPr>
+              <w:t>Nachbedingung</w:t>
+            </w:r>
+          </w:p>
+        </w:tc>
+        <w:tc>
+          <w:tcPr>
+            <w:tcW w:w="6656" w:type="dxa"/>
+            <w:tcMar>
+              <w:top w:w="100" w:type="dxa"/>
+              <w:left w:w="100" w:type="dxa"/>
+              <w:bottom w:w="100" w:type="dxa"/>
+              <w:right w:w="100" w:type="dxa"/>
+            </w:tcMar>
+          </w:tcPr>
+          <w:p>
+            <w:pPr>
+              <w:spacing w:line="240" w:lineRule="auto"/>
+              <w:rPr>
+                <w:rFonts w:cs="Arial"/>
+              </w:rPr>
+            </w:pPr>
+            <w:r>
+              <w:t>Das O</w:t>
+            </w:r>
+            <w:r>
+              <w:t xml:space="preserve">bjekt muss gelöscht worden sein, was </w:t>
+            </w:r>
+            <w:r>
+              <w:t>Benutzer</w:t>
+            </w:r>
+            <w:r>
+              <w:t xml:space="preserve"> auch ersichtlich sein </w:t>
+            </w:r>
+            <w:r>
+              <w:t>sollte</w:t>
+            </w:r>
+            <w:r>
+              <w:t>.</w:t>
+            </w:r>
+          </w:p>
+        </w:tc>
+      </w:tr>
+      <w:tr>
+        <w:tc>
+          <w:tcPr>
+            <w:tcW w:w="2704" w:type="dxa"/>
+            <w:tcMar>
+              <w:top w:w="100" w:type="dxa"/>
+              <w:left w:w="100" w:type="dxa"/>
+              <w:bottom w:w="100" w:type="dxa"/>
+              <w:right w:w="100" w:type="dxa"/>
+            </w:tcMar>
+          </w:tcPr>
+          <w:p>
+            <w:pPr>
+              <w:spacing w:line="240" w:lineRule="auto"/>
+              <w:rPr>
+                <w:rFonts w:cs="Arial"/>
+              </w:rPr>
+            </w:pPr>
+            <w:r>
+              <w:rPr>
+                <w:rFonts w:cs="Arial"/>
+                <w:b/>
+              </w:rPr>
+              <w:t>Sonderfall</w:t>
+            </w:r>
+          </w:p>
+        </w:tc>
+        <w:tc>
+          <w:tcPr>
+            <w:tcW w:w="6656" w:type="dxa"/>
+            <w:tcMar>
+              <w:top w:w="100" w:type="dxa"/>
+              <w:left w:w="100" w:type="dxa"/>
+              <w:bottom w:w="100" w:type="dxa"/>
+              <w:right w:w="100" w:type="dxa"/>
+            </w:tcMar>
+          </w:tcPr>
+          <w:p>
+            <w:pPr>
+              <w:spacing w:line="240" w:lineRule="auto"/>
+              <w:rPr>
+                <w:rFonts w:cs="Arial"/>
+              </w:rPr>
+            </w:pPr>
+            <w:r>
+              <w:rPr>
+                <w:rFonts w:cs="Arial"/>
+              </w:rPr>
+              <w:t>-</w:t>
+            </w:r>
+          </w:p>
+        </w:tc>
+      </w:tr>
+    </w:tbl>
+    <w:p>
+      <w:r>
+        <w:br w:type="page"/>
+      </w:r>
+    </w:p>
+    <w:p>
+      <w:pPr>
+        <w:pStyle w:val="berschrift2"/>
+      </w:pPr>
+      <w:bookmarkStart w:id="64" w:name="_Toc379400743"/>
+      <w:r>
+        <w:lastRenderedPageBreak/>
+        <w:t>Notenverwaltung</w:t>
+      </w:r>
+      <w:bookmarkEnd w:id="64"/>
+    </w:p>
+    <w:p>
+      <w:pPr>
+        <w:pStyle w:val="berschrift3"/>
+      </w:pPr>
+      <w:bookmarkStart w:id="65" w:name="_Toc379400744"/>
+      <w:r>
+        <w:t xml:space="preserve">Aktuellen </w:t>
+      </w:r>
+      <w:r>
+        <w:t>Notenschnitt berechnen</w:t>
+      </w:r>
+      <w:bookmarkEnd w:id="65"/>
+    </w:p>
+    <w:tbl>
+      <w:tblPr>
+        <w:tblW w:w="9360" w:type="dxa"/>
+        <w:tblInd w:w="90" w:type="dxa"/>
+        <w:tblBorders>
+          <w:top w:val="single" w:sz="8" w:space="0" w:color="000000"/>
+          <w:left w:val="single" w:sz="8" w:space="0" w:color="000000"/>
+          <w:bottom w:val="single" w:sz="8" w:space="0" w:color="000000"/>
+          <w:right w:val="single" w:sz="8" w:space="0" w:color="000000"/>
+          <w:insideH w:val="single" w:sz="8" w:space="0" w:color="000000"/>
+          <w:insideV w:val="single" w:sz="8" w:space="0" w:color="000000"/>
+        </w:tblBorders>
+        <w:tblLayout w:type="fixed"/>
+        <w:tblCellMar>
+          <w:left w:w="10" w:type="dxa"/>
+          <w:right w:w="10" w:type="dxa"/>
+        </w:tblCellMar>
+        <w:tblLook w:val="0000" w:firstRow="0" w:lastRow="0" w:firstColumn="0" w:lastColumn="0" w:noHBand="0" w:noVBand="0"/>
+      </w:tblPr>
+      <w:tblGrid>
+        <w:gridCol w:w="2704"/>
+        <w:gridCol w:w="6656"/>
+      </w:tblGrid>
+      <w:tr>
+        <w:tc>
+          <w:tcPr>
+            <w:tcW w:w="2704" w:type="dxa"/>
+            <w:tcMar>
+              <w:top w:w="100" w:type="dxa"/>
+              <w:left w:w="100" w:type="dxa"/>
+              <w:bottom w:w="100" w:type="dxa"/>
+              <w:right w:w="100" w:type="dxa"/>
+            </w:tcMar>
+          </w:tcPr>
+          <w:p>
+            <w:pPr>
+              <w:spacing w:line="240" w:lineRule="auto"/>
+              <w:rPr>
+                <w:rFonts w:cs="Arial"/>
+              </w:rPr>
+            </w:pPr>
+            <w:r>
+              <w:rPr>
+                <w:rFonts w:cs="Arial"/>
+                <w:b/>
+              </w:rPr>
+              <w:t>Ziel</w:t>
+            </w:r>
+          </w:p>
+        </w:tc>
+        <w:tc>
+          <w:tcPr>
+            <w:tcW w:w="6656" w:type="dxa"/>
+            <w:tcMar>
+              <w:top w:w="100" w:type="dxa"/>
+              <w:left w:w="100" w:type="dxa"/>
+              <w:bottom w:w="100" w:type="dxa"/>
+              <w:right w:w="100" w:type="dxa"/>
+            </w:tcMar>
+          </w:tcPr>
+          <w:p>
+            <w:pPr>
+              <w:spacing w:line="240" w:lineRule="auto"/>
+              <w:rPr>
+                <w:rFonts w:cs="Arial"/>
+              </w:rPr>
+            </w:pPr>
+            <w:r>
+              <w:rPr>
+                <w:rFonts w:cs="Arial"/>
+              </w:rPr>
+              <w:t>Der Aktuelle Notendurschnitt in einem Fach kann berechnet werden.</w:t>
+            </w:r>
+          </w:p>
+        </w:tc>
+      </w:tr>
+      <w:tr>
+        <w:tc>
+          <w:tcPr>
+            <w:tcW w:w="2704" w:type="dxa"/>
+            <w:tcMar>
+              <w:top w:w="100" w:type="dxa"/>
+              <w:left w:w="100" w:type="dxa"/>
+              <w:bottom w:w="100" w:type="dxa"/>
+              <w:right w:w="100" w:type="dxa"/>
+            </w:tcMar>
+          </w:tcPr>
+          <w:p>
+            <w:pPr>
+              <w:spacing w:line="240" w:lineRule="auto"/>
+              <w:rPr>
+                <w:rFonts w:cs="Arial"/>
+              </w:rPr>
+            </w:pPr>
+            <w:r>
+              <w:rPr>
+                <w:rFonts w:cs="Arial"/>
+                <w:b/>
+              </w:rPr>
+              <w:t>Akteur</w:t>
+            </w:r>
+          </w:p>
+        </w:tc>
+        <w:tc>
+          <w:tcPr>
+            <w:tcW w:w="6656" w:type="dxa"/>
+            <w:tcMar>
+              <w:top w:w="100" w:type="dxa"/>
+              <w:left w:w="100" w:type="dxa"/>
+              <w:bottom w:w="100" w:type="dxa"/>
+              <w:right w:w="100" w:type="dxa"/>
+            </w:tcMar>
+          </w:tcPr>
+          <w:p>
+            <w:pPr>
+              <w:spacing w:line="240" w:lineRule="auto"/>
+              <w:rPr>
+                <w:rFonts w:cs="Arial"/>
+              </w:rPr>
+            </w:pPr>
+            <w:r>
+              <w:rPr>
+                <w:rFonts w:cs="Arial"/>
+              </w:rPr>
+              <w:t>Benutzer</w:t>
+            </w:r>
+          </w:p>
+        </w:tc>
+      </w:tr>
+      <w:tr>
+        <w:tc>
+          <w:tcPr>
+            <w:tcW w:w="2704" w:type="dxa"/>
+            <w:tcMar>
+              <w:top w:w="100" w:type="dxa"/>
+              <w:left w:w="100" w:type="dxa"/>
+              <w:bottom w:w="100" w:type="dxa"/>
+              <w:right w:w="100" w:type="dxa"/>
+            </w:tcMar>
+          </w:tcPr>
+          <w:p>
+            <w:pPr>
+              <w:spacing w:line="240" w:lineRule="auto"/>
+              <w:rPr>
+                <w:rFonts w:cs="Arial"/>
+              </w:rPr>
+            </w:pPr>
+            <w:r>
+              <w:rPr>
+                <w:rFonts w:cs="Arial"/>
+                <w:b/>
+              </w:rPr>
+              <w:t>Vorbedingung</w:t>
+            </w:r>
+          </w:p>
+        </w:tc>
+        <w:tc>
+          <w:tcPr>
+            <w:tcW w:w="6656" w:type="dxa"/>
+            <w:tcMar>
+              <w:top w:w="100" w:type="dxa"/>
+              <w:left w:w="100" w:type="dxa"/>
+              <w:bottom w:w="100" w:type="dxa"/>
+              <w:right w:w="100" w:type="dxa"/>
+            </w:tcMar>
+          </w:tcPr>
+          <w:p>
+            <w:pPr>
+              <w:spacing w:line="240" w:lineRule="auto"/>
+              <w:rPr>
+                <w:rFonts w:cs="Arial"/>
+              </w:rPr>
+            </w:pPr>
+            <w:r>
+              <w:rPr>
+                <w:rFonts w:cs="Arial"/>
+              </w:rPr>
+              <w:t>Es müssen Noten vorhanden sein, aus denen der Durchschnitt berechnet werden kann.</w:t>
+            </w:r>
+          </w:p>
+        </w:tc>
+      </w:tr>
+      <w:tr>
+        <w:tc>
+          <w:tcPr>
+            <w:tcW w:w="2704" w:type="dxa"/>
+            <w:tcMar>
+              <w:top w:w="100" w:type="dxa"/>
+              <w:left w:w="100" w:type="dxa"/>
+              <w:bottom w:w="100" w:type="dxa"/>
+              <w:right w:w="100" w:type="dxa"/>
+            </w:tcMar>
+          </w:tcPr>
+          <w:p>
+            <w:pPr>
+              <w:spacing w:line="240" w:lineRule="auto"/>
+              <w:rPr>
+                <w:rFonts w:cs="Arial"/>
+              </w:rPr>
+            </w:pPr>
+            <w:r>
+              <w:rPr>
+                <w:rFonts w:cs="Arial"/>
+                <w:b/>
+              </w:rPr>
+              <w:t>Ablauf</w:t>
+            </w:r>
+          </w:p>
+        </w:tc>
+        <w:tc>
+          <w:tcPr>
+            <w:tcW w:w="6656" w:type="dxa"/>
+            <w:tcMar>
+              <w:top w:w="100" w:type="dxa"/>
+              <w:left w:w="100" w:type="dxa"/>
+              <w:bottom w:w="100" w:type="dxa"/>
+              <w:right w:w="100" w:type="dxa"/>
+            </w:tcMar>
+          </w:tcPr>
+          <w:p>
+            <w:pPr>
+              <w:pStyle w:val="Listenabsatz"/>
+              <w:numPr>
+                <w:ilvl w:val="0"/>
+                <w:numId w:val="24"/>
+              </w:numPr>
+            </w:pPr>
+            <w:r>
+              <w:t>Programm starten</w:t>
+            </w:r>
+          </w:p>
+          <w:p>
+            <w:pPr>
+              <w:pStyle w:val="Listenabsatz"/>
+              <w:numPr>
+                <w:ilvl w:val="0"/>
+                <w:numId w:val="24"/>
+              </w:numPr>
+            </w:pPr>
+            <w:r>
+              <w:t>Zum Verwaltungsbereich der Noten des gewünschten Faches navigieren</w:t>
+            </w:r>
+          </w:p>
+          <w:p>
+            <w:pPr>
+              <w:pStyle w:val="Listenabsatz"/>
+              <w:numPr>
+                <w:ilvl w:val="0"/>
+                <w:numId w:val="24"/>
+              </w:numPr>
+              <w:rPr>
+                <w:rFonts w:cs="Arial"/>
+              </w:rPr>
+            </w:pPr>
+            <w:r>
+              <w:t>Die Berechnung des Notenschnittes starten</w:t>
+            </w:r>
+          </w:p>
+        </w:tc>
+      </w:tr>
+      <w:tr>
+        <w:tc>
+          <w:tcPr>
+            <w:tcW w:w="2704" w:type="dxa"/>
+            <w:tcMar>
+              <w:top w:w="100" w:type="dxa"/>
+              <w:left w:w="100" w:type="dxa"/>
+              <w:bottom w:w="100" w:type="dxa"/>
+              <w:right w:w="100" w:type="dxa"/>
+            </w:tcMar>
+          </w:tcPr>
+          <w:p>
+            <w:pPr>
+              <w:spacing w:line="240" w:lineRule="auto"/>
+              <w:rPr>
+                <w:rFonts w:cs="Arial"/>
+              </w:rPr>
+            </w:pPr>
+            <w:r>
+              <w:rPr>
+                <w:rFonts w:cs="Arial"/>
+                <w:b/>
+              </w:rPr>
+              <w:t>Nachbedin</w:t>
+            </w:r>
+            <w:r>
+              <w:rPr>
+                <w:rFonts w:cs="Arial"/>
+                <w:b/>
+              </w:rPr>
+              <w:t>g</w:t>
+            </w:r>
+            <w:r>
+              <w:rPr>
+                <w:rFonts w:cs="Arial"/>
+                <w:b/>
+              </w:rPr>
+              <w:t>ung</w:t>
+            </w:r>
+          </w:p>
+        </w:tc>
+        <w:tc>
+          <w:tcPr>
+            <w:tcW w:w="6656" w:type="dxa"/>
+            <w:tcMar>
+              <w:top w:w="100" w:type="dxa"/>
+              <w:left w:w="100" w:type="dxa"/>
+              <w:bottom w:w="100" w:type="dxa"/>
+              <w:right w:w="100" w:type="dxa"/>
+            </w:tcMar>
+          </w:tcPr>
+          <w:p>
+            <w:pPr>
+              <w:spacing w:line="240" w:lineRule="auto"/>
+              <w:rPr>
+                <w:rFonts w:cs="Arial"/>
+              </w:rPr>
+            </w:pPr>
+            <w:r>
+              <w:rPr>
+                <w:rFonts w:cs="Arial"/>
+              </w:rPr>
+              <w:t xml:space="preserve">Dem </w:t>
+            </w:r>
+            <w:r>
+              <w:rPr>
+                <w:rFonts w:cs="Arial"/>
+              </w:rPr>
+              <w:t>Benutzer wird der aktuelle Notendurchschnitt angezeigt</w:t>
+            </w:r>
+            <w:r>
+              <w:rPr>
+                <w:rFonts w:cs="Arial"/>
+              </w:rPr>
+              <w:t>.</w:t>
+            </w:r>
+          </w:p>
+        </w:tc>
+      </w:tr>
+      <w:tr>
+        <w:tc>
+          <w:tcPr>
+            <w:tcW w:w="2704" w:type="dxa"/>
+            <w:tcMar>
+              <w:top w:w="100" w:type="dxa"/>
+              <w:left w:w="100" w:type="dxa"/>
+              <w:bottom w:w="100" w:type="dxa"/>
+              <w:right w:w="100" w:type="dxa"/>
+            </w:tcMar>
+          </w:tcPr>
+          <w:p>
+            <w:pPr>
+              <w:spacing w:line="240" w:lineRule="auto"/>
+              <w:rPr>
+                <w:rFonts w:cs="Arial"/>
+              </w:rPr>
+            </w:pPr>
+            <w:r>
+              <w:rPr>
+                <w:rFonts w:cs="Arial"/>
+                <w:b/>
+              </w:rPr>
+              <w:t>Sonderfall</w:t>
+            </w:r>
+          </w:p>
+        </w:tc>
+        <w:tc>
+          <w:tcPr>
+            <w:tcW w:w="6656" w:type="dxa"/>
+            <w:tcMar>
+              <w:top w:w="100" w:type="dxa"/>
+              <w:left w:w="100" w:type="dxa"/>
+              <w:bottom w:w="100" w:type="dxa"/>
+              <w:right w:w="100" w:type="dxa"/>
+            </w:tcMar>
+          </w:tcPr>
+          <w:p>
+            <w:pPr>
+              <w:spacing w:line="240" w:lineRule="auto"/>
+              <w:rPr>
+                <w:rFonts w:cs="Arial"/>
+              </w:rPr>
+            </w:pPr>
+            <w:r>
+              <w:rPr>
+                <w:rFonts w:cs="Arial"/>
+              </w:rPr>
+              <w:t>-</w:t>
+            </w:r>
+          </w:p>
+        </w:tc>
+      </w:tr>
+    </w:tbl>
+    <w:p>
+      <w:pPr>
+        <w:rPr>
+          <w:color w:val="FFFFFF" w:themeColor="background1"/>
+          <w:spacing w:val="15"/>
+          <w:szCs w:val="22"/>
+        </w:rPr>
+      </w:pPr>
+      <w:bookmarkStart w:id="66" w:name="h.2ycq68gozpah" w:colFirst="0" w:colLast="0"/>
+      <w:bookmarkEnd w:id="66"/>
+      <w:r>
+        <w:br w:type="page"/>
+      </w:r>
+    </w:p>
+    <w:p>
+      <w:pPr>
+        <w:pStyle w:val="berschrift3"/>
+      </w:pPr>
+      <w:bookmarkStart w:id="67" w:name="_Toc379400745"/>
+      <w:r>
+        <w:lastRenderedPageBreak/>
+        <w:t xml:space="preserve">Benötige Noten </w:t>
+      </w:r>
+      <w:r>
+        <w:t>für Du</w:t>
+      </w:r>
+      <w:r>
+        <w:t>rchsc</w:t>
+      </w:r>
+      <w:r>
+        <w:t>hn</w:t>
+      </w:r>
+      <w:r>
+        <w:t xml:space="preserve">itt </w:t>
+      </w:r>
+      <w:r>
+        <w:t>berechnen</w:t>
+      </w:r>
+      <w:bookmarkEnd w:id="67"/>
+    </w:p>
+    <w:tbl>
+      <w:tblPr>
+        <w:tblW w:w="9360" w:type="dxa"/>
+        <w:tblInd w:w="90" w:type="dxa"/>
+        <w:tblBorders>
+          <w:top w:val="single" w:sz="8" w:space="0" w:color="000000"/>
+          <w:left w:val="single" w:sz="8" w:space="0" w:color="000000"/>
+          <w:bottom w:val="single" w:sz="8" w:space="0" w:color="000000"/>
+          <w:right w:val="single" w:sz="8" w:space="0" w:color="000000"/>
+          <w:insideH w:val="single" w:sz="8" w:space="0" w:color="000000"/>
+          <w:insideV w:val="single" w:sz="8" w:space="0" w:color="000000"/>
+        </w:tblBorders>
+        <w:tblLayout w:type="fixed"/>
+        <w:tblCellMar>
+          <w:left w:w="10" w:type="dxa"/>
+          <w:right w:w="10" w:type="dxa"/>
+        </w:tblCellMar>
+        <w:tblLook w:val="0000" w:firstRow="0" w:lastRow="0" w:firstColumn="0" w:lastColumn="0" w:noHBand="0" w:noVBand="0"/>
+      </w:tblPr>
+      <w:tblGrid>
+        <w:gridCol w:w="2704"/>
+        <w:gridCol w:w="6656"/>
+      </w:tblGrid>
+      <w:tr>
+        <w:tc>
+          <w:tcPr>
+            <w:tcW w:w="2704" w:type="dxa"/>
+            <w:tcMar>
+              <w:top w:w="100" w:type="dxa"/>
+              <w:left w:w="100" w:type="dxa"/>
+              <w:bottom w:w="100" w:type="dxa"/>
+              <w:right w:w="100" w:type="dxa"/>
+            </w:tcMar>
+          </w:tcPr>
+          <w:p>
+            <w:pPr>
+              <w:spacing w:line="240" w:lineRule="auto"/>
+            </w:pPr>
+            <w:r>
+              <w:rPr>
                 <w:b/>
               </w:rPr>
               <w:t>Ziel</w:t>
@@ -6660,7 +6775,7 @@
           <w:szCs w:val="22"/>
         </w:rPr>
       </w:pPr>
-      <w:bookmarkStart w:id="67" w:name="_Toc378942094"/>
+      <w:bookmarkStart w:id="68" w:name="_Toc378942094"/>
       <w:r>
         <w:br w:type="page"/>
       </w:r>
@@ -6669,25 +6784,25 @@
       <w:pPr>
         <w:pStyle w:val="berschrift1"/>
       </w:pPr>
-      <w:bookmarkStart w:id="68" w:name="_Toc379400746"/>
+      <w:bookmarkStart w:id="69" w:name="_Toc379400746"/>
       <w:r>
         <w:lastRenderedPageBreak/>
         <w:t>Entwicklungsumgebung</w:t>
       </w:r>
-      <w:bookmarkEnd w:id="67"/>
       <w:bookmarkEnd w:id="68"/>
+      <w:bookmarkEnd w:id="69"/>
     </w:p>
     <w:p>
       <w:pPr>
         <w:pStyle w:val="berschrift2"/>
       </w:pPr>
-      <w:bookmarkStart w:id="69" w:name="_Toc378942095"/>
-      <w:bookmarkStart w:id="70" w:name="_Toc379400747"/>
+      <w:bookmarkStart w:id="70" w:name="_Toc378942095"/>
+      <w:bookmarkStart w:id="71" w:name="_Toc379400747"/>
       <w:r>
         <w:t>Software</w:t>
       </w:r>
-      <w:bookmarkEnd w:id="69"/>
       <w:bookmarkEnd w:id="70"/>
+      <w:bookmarkEnd w:id="71"/>
     </w:p>
     <w:p>
       <w:pPr>
@@ -6828,29 +6943,29 @@
       <w:pPr>
         <w:pStyle w:val="berschrift2"/>
       </w:pPr>
-      <w:bookmarkStart w:id="71" w:name="_Toc378942096"/>
-      <w:bookmarkStart w:id="72" w:name="_Toc379400748"/>
+      <w:bookmarkStart w:id="72" w:name="_Toc378942096"/>
+      <w:bookmarkStart w:id="73" w:name="_Toc379400748"/>
       <w:r>
         <w:t>H</w:t>
       </w:r>
       <w:r>
         <w:t>ardware</w:t>
       </w:r>
-      <w:bookmarkEnd w:id="71"/>
       <w:bookmarkEnd w:id="72"/>
+      <w:bookmarkEnd w:id="73"/>
     </w:p>
     <w:p>
       <w:pPr>
         <w:pStyle w:val="berschrift3"/>
       </w:pPr>
-      <w:bookmarkStart w:id="73" w:name="_Toc379400749"/>
+      <w:bookmarkStart w:id="74" w:name="_Toc379400749"/>
       <w:r>
         <w:t>E</w:t>
       </w:r>
       <w:r>
         <w:t>ntwicklungsmaschine 1</w:t>
       </w:r>
-      <w:bookmarkEnd w:id="73"/>
+      <w:bookmarkEnd w:id="74"/>
     </w:p>
     <w:p>
       <w:pPr>
@@ -6922,11 +7037,11 @@
       <w:pPr>
         <w:pStyle w:val="berschrift3"/>
       </w:pPr>
-      <w:bookmarkStart w:id="74" w:name="_Toc379400750"/>
+      <w:bookmarkStart w:id="75" w:name="_Toc379400750"/>
       <w:r>
         <w:t>Entwicklungsmaschine 2</w:t>
       </w:r>
-      <w:bookmarkEnd w:id="74"/>
+      <w:bookmarkEnd w:id="75"/>
     </w:p>
     <w:p>
       <w:pPr>
@@ -6997,9 +7112,9 @@
           <w:szCs w:val="22"/>
         </w:rPr>
       </w:pPr>
-      <w:bookmarkStart w:id="75" w:name="h.5qq8mjw4yc0" w:colFirst="0" w:colLast="0"/>
-      <w:bookmarkStart w:id="76" w:name="_Toc378942097"/>
-      <w:bookmarkEnd w:id="75"/>
+      <w:bookmarkStart w:id="76" w:name="h.5qq8mjw4yc0" w:colFirst="0" w:colLast="0"/>
+      <w:bookmarkStart w:id="77" w:name="_Toc378942097"/>
+      <w:bookmarkEnd w:id="76"/>
       <w:r>
         <w:rPr>
           <w:rFonts w:cs="Arial"/>
@@ -7011,13 +7126,13 @@
       <w:pPr>
         <w:pStyle w:val="berschrift1"/>
       </w:pPr>
-      <w:bookmarkStart w:id="77" w:name="_Toc379400751"/>
-      <w:bookmarkEnd w:id="76"/>
+      <w:bookmarkStart w:id="78" w:name="_Toc379400751"/>
+      <w:bookmarkEnd w:id="77"/>
       <w:r>
         <w:lastRenderedPageBreak/>
         <w:t>Ergänzungen</w:t>
       </w:r>
-      <w:bookmarkEnd w:id="77"/>
+      <w:bookmarkEnd w:id="78"/>
     </w:p>
     <w:p>
       <w:pPr>
@@ -7034,13 +7149,7 @@
         <w:rPr>
           <w:szCs w:val="22"/>
         </w:rPr>
-        <w:t xml:space="preserve">Das Datenbankmodel auf Abbildung 1 ist provisorisch und wird </w:t>
-      </w:r>
-      <w:r>
-        <w:rPr>
-          <w:szCs w:val="22"/>
-        </w:rPr>
-        <w:t xml:space="preserve">eventuell </w:t>
+        <w:t xml:space="preserve">Das Datenbankmodel auf Abbildung 1 ist provisorisch und wird eventuell </w:t>
       </w:r>
       <w:r>
         <w:rPr>
@@ -7138,12 +7247,10 @@
         </w:rPr>
         <w:t>Produkt weichen möglicherweise von den hier aufgeführten ab.</w:t>
       </w:r>
-      <w:bookmarkStart w:id="78" w:name="_GoBack"/>
-      <w:bookmarkEnd w:id="78"/>
     </w:p>
     <w:sectPr>
-      <w:headerReference w:type="default" r:id="rId14"/>
-      <w:footerReference w:type="default" r:id="rId15"/>
+      <w:headerReference w:type="default" r:id="rId15"/>
+      <w:footerReference w:type="default" r:id="rId16"/>
       <w:pgSz w:w="12240" w:h="15840"/>
       <w:pgMar w:top="1417" w:right="1417" w:bottom="1134" w:left="1417" w:header="720" w:footer="720" w:gutter="0"/>
       <w:pgNumType w:start="0"/>
@@ -7218,7 +7325,7 @@
         <w:noProof/>
         <w:sz w:val="16"/>
       </w:rPr>
-      <w:t>Pflichtenheft merged.docx</w:t>
+      <w:t>FDS.docx</w:t>
     </w:r>
     <w:r>
       <w:rPr>
@@ -7255,7 +7362,7 @@
         <w:noProof/>
         <w:sz w:val="16"/>
       </w:rPr>
-      <w:t>18.02.2014</w:t>
+      <w:t>01.03.2014</w:t>
     </w:r>
     <w:r>
       <w:rPr>
@@ -12172,7 +12279,7 @@
 </file>
 
 <file path=customXml/itemProps1.xml><?xml version="1.0" encoding="utf-8"?>
-<ds:datastoreItem xmlns:ds="http://schemas.openxmlformats.org/officeDocument/2006/customXml" ds:itemID="{A4586887-E8AB-4EDF-90E0-75FC8F4F8246}">
+<ds:datastoreItem xmlns:ds="http://schemas.openxmlformats.org/officeDocument/2006/customXml" ds:itemID="{D96980BD-75D1-46A1-8B2E-3744E5EA7E04}">
   <ds:schemaRefs>
     <ds:schemaRef ds:uri="http://schemas.openxmlformats.org/officeDocument/2006/bibliography"/>
   </ds:schemaRefs>
@@ -12180,7 +12287,7 @@
 </file>
 
 <file path=customXml/itemProps2.xml><?xml version="1.0" encoding="utf-8"?>
-<ds:datastoreItem xmlns:ds="http://schemas.openxmlformats.org/officeDocument/2006/customXml" ds:itemID="{A7DCA9FD-7A72-41BB-9684-123101D7E02B}">
+<ds:datastoreItem xmlns:ds="http://schemas.openxmlformats.org/officeDocument/2006/customXml" ds:itemID="{80782883-47AA-45A7-B960-BA996DDA9853}">
   <ds:schemaRefs>
     <ds:schemaRef ds:uri="http://schemas.openxmlformats.org/officeDocument/2006/bibliography"/>
   </ds:schemaRefs>

</xml_diff>

<commit_message>
I DRANK TO MUCH FUCKING COFFEE TODAY
</commit_message>
<xml_diff>
--- a/Docxes/Project Management/FDS.docx
+++ b/Docxes/Project Management/FDS.docx
@@ -9,7 +9,6 @@
         <w:suppressLineNumbers/>
         <w:jc w:val="center"/>
       </w:pPr>
-      <w:bookmarkStart w:id="0" w:name="_GoBack"/>
       <w:r>
         <w:t>Pflichtenheft „Docxes“</w:t>
       </w:r>
@@ -219,8 +218,10 @@
               <w:t>.0</w:t>
             </w:r>
             <w:r>
-              <w:t>7</w:t>
-            </w:r>
+              <w:t>6</w:t>
+            </w:r>
+            <w:bookmarkStart w:id="0" w:name="_GoBack"/>
+            <w:bookmarkEnd w:id="0"/>
             <w:r>
               <w:t>.2014</w:t>
             </w:r>
@@ -4618,27 +4619,14 @@
       <w:r>
         <w:t xml:space="preserve">Abbildung </w:t>
       </w:r>
-      <w:r>
-        <w:fldChar w:fldCharType="begin"/>
-      </w:r>
-      <w:r>
-        <w:instrText xml:space="preserve"> SEQ Abbildung \* ARABIC </w:instrText>
-      </w:r>
-      <w:r>
-        <w:fldChar w:fldCharType="separate"/>
-      </w:r>
-      <w:r>
-        <w:rPr>
-          <w:noProof/>
-        </w:rPr>
-        <w:t>1</w:t>
-      </w:r>
-      <w:r>
-        <w:rPr>
-          <w:noProof/>
-        </w:rPr>
-        <w:fldChar w:fldCharType="end"/>
-      </w:r>
+      <w:fldSimple w:instr=" SEQ Abbildung \* ARABIC ">
+        <w:r>
+          <w:rPr>
+            <w:noProof/>
+          </w:rPr>
+          <w:t>1</w:t>
+        </w:r>
+      </w:fldSimple>
       <w:r>
         <w:t xml:space="preserve">: </w:t>
       </w:r>
@@ -4905,27 +4893,14 @@
       <w:r>
         <w:t xml:space="preserve">Abbildung </w:t>
       </w:r>
-      <w:r>
-        <w:fldChar w:fldCharType="begin"/>
-      </w:r>
-      <w:r>
-        <w:instrText xml:space="preserve"> SEQ Abbildung \* ARABIC </w:instrText>
-      </w:r>
-      <w:r>
-        <w:fldChar w:fldCharType="separate"/>
-      </w:r>
-      <w:r>
-        <w:rPr>
-          <w:noProof/>
-        </w:rPr>
-        <w:t>2</w:t>
-      </w:r>
-      <w:r>
-        <w:rPr>
-          <w:noProof/>
-        </w:rPr>
-        <w:fldChar w:fldCharType="end"/>
-      </w:r>
+      <w:fldSimple w:instr=" SEQ Abbildung \* ARABIC ">
+        <w:r>
+          <w:rPr>
+            <w:noProof/>
+          </w:rPr>
+          <w:t>2</w:t>
+        </w:r>
+      </w:fldSimple>
       <w:r>
         <w:t xml:space="preserve">: </w:t>
       </w:r>
@@ -5005,27 +4980,14 @@
       <w:r>
         <w:t xml:space="preserve">Abbildung </w:t>
       </w:r>
-      <w:r>
-        <w:fldChar w:fldCharType="begin"/>
-      </w:r>
-      <w:r>
-        <w:instrText xml:space="preserve"> SEQ Abbildung \* ARABIC </w:instrText>
-      </w:r>
-      <w:r>
-        <w:fldChar w:fldCharType="separate"/>
-      </w:r>
-      <w:r>
-        <w:rPr>
-          <w:noProof/>
-        </w:rPr>
-        <w:t>3</w:t>
-      </w:r>
-      <w:r>
-        <w:rPr>
-          <w:noProof/>
-        </w:rPr>
-        <w:fldChar w:fldCharType="end"/>
-      </w:r>
+      <w:fldSimple w:instr=" SEQ Abbildung \* ARABIC ">
+        <w:r>
+          <w:rPr>
+            <w:noProof/>
+          </w:rPr>
+          <w:t>3</w:t>
+        </w:r>
+      </w:fldSimple>
       <w:r>
         <w:t xml:space="preserve">: </w:t>
       </w:r>
@@ -5090,27 +5052,14 @@
       <w:r>
         <w:t xml:space="preserve">Abbildung </w:t>
       </w:r>
-      <w:r>
-        <w:fldChar w:fldCharType="begin"/>
-      </w:r>
-      <w:r>
-        <w:instrText xml:space="preserve"> SEQ Abbildung \* ARABIC </w:instrText>
-      </w:r>
-      <w:r>
-        <w:fldChar w:fldCharType="separate"/>
-      </w:r>
-      <w:r>
-        <w:rPr>
-          <w:noProof/>
-        </w:rPr>
-        <w:t>4</w:t>
-      </w:r>
-      <w:r>
-        <w:rPr>
-          <w:noProof/>
-        </w:rPr>
-        <w:fldChar w:fldCharType="end"/>
-      </w:r>
+      <w:fldSimple w:instr=" SEQ Abbildung \* ARABIC ">
+        <w:r>
+          <w:rPr>
+            <w:noProof/>
+          </w:rPr>
+          <w:t>4</w:t>
+        </w:r>
+      </w:fldSimple>
       <w:r>
         <w:t xml:space="preserve">: </w:t>
       </w:r>
@@ -5189,27 +5138,14 @@
       <w:r>
         <w:t xml:space="preserve">Abbildung </w:t>
       </w:r>
-      <w:r>
-        <w:fldChar w:fldCharType="begin"/>
-      </w:r>
-      <w:r>
-        <w:instrText xml:space="preserve"> SEQ Abbildung \* ARABIC </w:instrText>
-      </w:r>
-      <w:r>
-        <w:fldChar w:fldCharType="separate"/>
-      </w:r>
-      <w:r>
-        <w:rPr>
-          <w:noProof/>
-        </w:rPr>
-        <w:t>5</w:t>
-      </w:r>
-      <w:r>
-        <w:rPr>
-          <w:noProof/>
-        </w:rPr>
-        <w:fldChar w:fldCharType="end"/>
-      </w:r>
+      <w:fldSimple w:instr=" SEQ Abbildung \* ARABIC ">
+        <w:r>
+          <w:rPr>
+            <w:noProof/>
+          </w:rPr>
+          <w:t>5</w:t>
+        </w:r>
+      </w:fldSimple>
       <w:r>
         <w:t>: Interface für Berechnung Notenschnitt/ Wunschnote</w:t>
       </w:r>
@@ -7888,19 +7824,13 @@
         <w:t>Computern</w:t>
       </w:r>
       <w:r>
-        <w:t xml:space="preserve"> e</w:t>
-      </w:r>
-      <w:r>
-        <w:t>ntwickelt</w:t>
+        <w:t xml:space="preserve"> entwickelt</w:t>
       </w:r>
       <w:r>
         <w:t xml:space="preserve"> und</w:t>
       </w:r>
       <w:r>
-        <w:t xml:space="preserve"> </w:t>
-      </w:r>
-      <w:r>
-        <w:t>getestet</w:t>
+        <w:t xml:space="preserve"> getestet</w:t>
       </w:r>
       <w:r>
         <w:t>.</w:t>
@@ -8636,7 +8566,6 @@
         </w:rPr>
         <w:t>.</w:t>
       </w:r>
-      <w:bookmarkEnd w:id="0"/>
     </w:p>
     <w:sectPr>
       <w:headerReference w:type="default" r:id="rId16"/>
@@ -8795,7 +8724,7 @@
         <w:sz w:val="16"/>
         <w:lang w:val="de-DE"/>
       </w:rPr>
-      <w:t>2</w:t>
+      <w:t>4</w:t>
     </w:r>
     <w:r>
       <w:rPr>
@@ -8998,14 +8927,7 @@
           <w:sz w:val="16"/>
           <w:szCs w:val="16"/>
         </w:rPr>
-        <w:t xml:space="preserve"> </w:t>
-      </w:r>
-      <w:r>
-        <w:rPr>
-          <w:sz w:val="16"/>
-          <w:szCs w:val="16"/>
-        </w:rPr>
-        <w:t>Die maximale Grösse der speicherbaren Objekte wird durch den verfügbaren Speicherplatz und die Anzahl der speicherbaren Objekte wird durch das Limit 2^32-1 begrenzt</w:t>
+        <w:t xml:space="preserve"> Die maximale Grösse der speicherbaren Objekte wird durch den verfügbaren Speicherplatz und die Anzahl der speicherbaren Objekte wird durch das Limit 2^32-1 begrenzt</w:t>
       </w:r>
       <w:r>
         <w:rPr>
@@ -9190,7 +9112,7 @@
                               <w:color w:val="FFFFFF" w:themeColor="background1"/>
                               <w14:numForm w14:val="lining"/>
                             </w:rPr>
-                            <w:t>- 2 -</w:t>
+                            <w:t>- 4 -</w:t>
                           </w:r>
                           <w:r>
                             <w:rPr>
@@ -9261,7 +9183,7 @@
                         <w:color w:val="FFFFFF" w:themeColor="background1"/>
                         <w14:numForm w14:val="lining"/>
                       </w:rPr>
-                      <w:t>- 2 -</w:t>
+                      <w:t>- 4 -</w:t>
                     </w:r>
                     <w:r>
                       <w:rPr>
@@ -12579,6 +12501,7 @@
   <w:style w:type="character" w:default="1" w:styleId="Absatz-Standardschriftart">
     <w:name w:val="Default Paragraph Font"/>
     <w:uiPriority w:val="1"/>
+    <w:semiHidden/>
     <w:unhideWhenUsed/>
   </w:style>
   <w:style w:type="table" w:default="1" w:styleId="NormaleTabelle">
@@ -13726,6 +13649,7 @@
   <w:style w:type="character" w:default="1" w:styleId="Absatz-Standardschriftart">
     <w:name w:val="Default Paragraph Font"/>
     <w:uiPriority w:val="1"/>
+    <w:semiHidden/>
     <w:unhideWhenUsed/>
   </w:style>
   <w:style w:type="table" w:default="1" w:styleId="NormaleTabelle">
@@ -14751,7 +14675,7 @@
 </file>
 
 <file path=customXml/itemProps1.xml><?xml version="1.0" encoding="utf-8"?>
-<ds:datastoreItem xmlns:ds="http://schemas.openxmlformats.org/officeDocument/2006/customXml" ds:itemID="{58460758-1AB2-430A-8933-310FAAC5722C}">
+<ds:datastoreItem xmlns:ds="http://schemas.openxmlformats.org/officeDocument/2006/customXml" ds:itemID="{DA7B74D3-70CC-4B52-A8BB-E6837606BEEB}">
   <ds:schemaRefs>
     <ds:schemaRef ds:uri="http://schemas.openxmlformats.org/officeDocument/2006/bibliography"/>
   </ds:schemaRefs>
@@ -14759,7 +14683,7 @@
 </file>
 
 <file path=customXml/itemProps2.xml><?xml version="1.0" encoding="utf-8"?>
-<ds:datastoreItem xmlns:ds="http://schemas.openxmlformats.org/officeDocument/2006/customXml" ds:itemID="{F3DDBC80-D43C-449B-947E-E488F0B74ACC}">
+<ds:datastoreItem xmlns:ds="http://schemas.openxmlformats.org/officeDocument/2006/customXml" ds:itemID="{B028D673-3995-473C-84CE-E08EDF876CB8}">
   <ds:schemaRefs>
     <ds:schemaRef ds:uri="http://schemas.openxmlformats.org/officeDocument/2006/bibliography"/>
   </ds:schemaRefs>

</xml_diff>

<commit_message>
Bugfixes for database deletes, Ui bugfixes, removed unused files
</commit_message>
<xml_diff>
--- a/Docxes/Project Management/FDS.docx
+++ b/Docxes/Project Management/FDS.docx
@@ -1,6 +1,6 @@
 
 <file path=word/document.xml><?xml version="1.0" encoding="utf-8"?>
-<w:document xmlns:wpc="http://schemas.microsoft.com/office/word/2010/wordprocessingCanvas" xmlns:mc="http://schemas.openxmlformats.org/markup-compatibility/2006" xmlns:o="urn:schemas-microsoft-com:office:office" xmlns:r="http://schemas.openxmlformats.org/officeDocument/2006/relationships" xmlns:m="http://schemas.openxmlformats.org/officeDocument/2006/math" xmlns:v="urn:schemas-microsoft-com:vml" xmlns:wp14="http://schemas.microsoft.com/office/word/2010/wordprocessingDrawing" xmlns:wp="http://schemas.openxmlformats.org/drawingml/2006/wordprocessingDrawing" xmlns:w10="urn:schemas-microsoft-com:office:word" xmlns:w="http://schemas.openxmlformats.org/wordprocessingml/2006/main" xmlns:w14="http://schemas.microsoft.com/office/word/2010/wordml" xmlns:w15="http://schemas.microsoft.com/office/word/2012/wordml" xmlns:wpg="http://schemas.microsoft.com/office/word/2010/wordprocessingGroup" xmlns:wpi="http://schemas.microsoft.com/office/word/2010/wordprocessingInk" xmlns:wne="http://schemas.microsoft.com/office/word/2006/wordml" xmlns:wps="http://schemas.microsoft.com/office/word/2010/wordprocessingShape" mc:Ignorable="w14 w15 wp14">
+<w:document xmlns:wpc="http://schemas.microsoft.com/office/word/2010/wordprocessingCanvas" xmlns:mc="http://schemas.openxmlformats.org/markup-compatibility/2006" xmlns:o="urn:schemas-microsoft-com:office:office" xmlns:r="http://schemas.openxmlformats.org/officeDocument/2006/relationships" xmlns:m="http://schemas.openxmlformats.org/officeDocument/2006/math" xmlns:v="urn:schemas-microsoft-com:vml" xmlns:wp14="http://schemas.microsoft.com/office/word/2010/wordprocessingDrawing" xmlns:wp="http://schemas.openxmlformats.org/drawingml/2006/wordprocessingDrawing" xmlns:w10="urn:schemas-microsoft-com:office:word" xmlns:w="http://schemas.openxmlformats.org/wordprocessingml/2006/main" xmlns:w14="http://schemas.microsoft.com/office/word/2010/wordml" xmlns:wpg="http://schemas.microsoft.com/office/word/2010/wordprocessingGroup" xmlns:wpi="http://schemas.microsoft.com/office/word/2010/wordprocessingInk" xmlns:wne="http://schemas.microsoft.com/office/word/2006/wordml" xmlns:wps="http://schemas.microsoft.com/office/word/2010/wordprocessingShape" mc:Ignorable="w14 wp14">
   <w:background w:color="FFFFFF"/>
   <w:body>
     <w:p>
@@ -180,7 +180,7 @@
               <w:t>1.</w:t>
             </w:r>
             <w:r>
-              <w:t>2</w:t>
+              <w:t>3</w:t>
             </w:r>
           </w:p>
         </w:tc>
@@ -261,7 +261,7 @@
                     <pic:cNvPicPr/>
                   </pic:nvPicPr>
                   <pic:blipFill>
-                    <a:blip r:embed="rId9" cstate="print">
+                    <a:blip r:embed="rId10" cstate="print">
                       <a:extLst>
                         <a:ext uri="{28A0092B-C50C-407E-A947-70E740481C1C}">
                           <a14:useLocalDpi xmlns:a14="http://schemas.microsoft.com/office/drawing/2010/main" val="0"/>
@@ -4168,13 +4168,8 @@
       <w:r>
         <w:t xml:space="preserve"> </w:t>
       </w:r>
-      <w:proofErr w:type="spellStart"/>
-      <w:r>
-        <w:t>bit</w:t>
-      </w:r>
-      <w:proofErr w:type="spellEnd"/>
-      <w:r>
-        <w:t>)</w:t>
+      <w:r>
+        <w:t>bit)</w:t>
       </w:r>
     </w:p>
     <w:p>
@@ -4325,7 +4320,10 @@
         <w:t xml:space="preserve">Mindestens </w:t>
       </w:r>
       <w:r>
-        <w:t>30</w:t>
+        <w:t>5</w:t>
+      </w:r>
+      <w:r>
+        <w:t>0</w:t>
       </w:r>
       <w:r>
         <w:t xml:space="preserve"> </w:t>
@@ -4404,7 +4402,10 @@
         </w:rPr>
       </w:pPr>
       <w:r>
-        <w:t>50 MB freier Festplattenspeicher</w:t>
+        <w:t>8</w:t>
+      </w:r>
+      <w:r>
+        <w:t>0 MB freier Festplattenspeicher</w:t>
       </w:r>
     </w:p>
     <w:p>
@@ -4596,7 +4597,7 @@
                     <pic:cNvPicPr preferRelativeResize="0"/>
                   </pic:nvPicPr>
                   <pic:blipFill>
-                    <a:blip r:embed="rId10">
+                    <a:blip r:embed="rId11">
                       <a:extLst>
                         <a:ext uri="{28A0092B-C50C-407E-A947-70E740481C1C}">
                           <a14:useLocalDpi xmlns:a14="http://schemas.microsoft.com/office/drawing/2010/main" val="0"/>
@@ -4634,27 +4635,14 @@
       <w:r>
         <w:t xml:space="preserve">Abbildung </w:t>
       </w:r>
-      <w:r>
-        <w:fldChar w:fldCharType="begin"/>
-      </w:r>
-      <w:r>
-        <w:instrText xml:space="preserve"> SEQ Abbildung \* ARABIC </w:instrText>
-      </w:r>
-      <w:r>
-        <w:fldChar w:fldCharType="separate"/>
-      </w:r>
-      <w:r>
-        <w:rPr>
-          <w:noProof/>
-        </w:rPr>
-        <w:t>1</w:t>
-      </w:r>
-      <w:r>
-        <w:rPr>
-          <w:noProof/>
-        </w:rPr>
-        <w:fldChar w:fldCharType="end"/>
-      </w:r>
+      <w:fldSimple w:instr=" SEQ Abbildung \* ARABIC ">
+        <w:r>
+          <w:rPr>
+            <w:noProof/>
+          </w:rPr>
+          <w:t>1</w:t>
+        </w:r>
+      </w:fldSimple>
       <w:r>
         <w:t xml:space="preserve">: </w:t>
       </w:r>
@@ -4878,106 +4866,6 @@
             <wp:extent cx="5029902" cy="3143689"/>
             <wp:effectExtent l="0" t="0" r="0" b="0"/>
             <wp:docPr id="6" name="Grafik 6"/>
-            <wp:cNvGraphicFramePr>
-              <a:graphicFrameLocks xmlns:a="http://schemas.openxmlformats.org/drawingml/2006/main" noChangeAspect="1"/>
-            </wp:cNvGraphicFramePr>
-            <a:graphic xmlns:a="http://schemas.openxmlformats.org/drawingml/2006/main">
-              <a:graphicData uri="http://schemas.openxmlformats.org/drawingml/2006/picture">
-                <pic:pic xmlns:pic="http://schemas.openxmlformats.org/drawingml/2006/picture">
-                  <pic:nvPicPr>
-                    <pic:cNvPr id="0" name=""/>
-                    <pic:cNvPicPr/>
-                  </pic:nvPicPr>
-                  <pic:blipFill>
-                    <a:blip r:embed="rId11"/>
-                    <a:stretch>
-                      <a:fillRect/>
-                    </a:stretch>
-                  </pic:blipFill>
-                  <pic:spPr>
-                    <a:xfrm>
-                      <a:off x="0" y="0"/>
-                      <a:ext cx="5029902" cy="3143689"/>
-                    </a:xfrm>
-                    <a:prstGeom prst="rect">
-                      <a:avLst/>
-                    </a:prstGeom>
-                  </pic:spPr>
-                </pic:pic>
-              </a:graphicData>
-            </a:graphic>
-          </wp:inline>
-        </w:drawing>
-      </w:r>
-    </w:p>
-    <w:p>
-      <w:pPr>
-        <w:pStyle w:val="Beschriftung"/>
-        <w:rPr>
-          <w:rFonts w:cs="Arial"/>
-          <w:i/>
-        </w:rPr>
-      </w:pPr>
-      <w:r>
-        <w:t xml:space="preserve">Abbildung </w:t>
-      </w:r>
-      <w:r>
-        <w:fldChar w:fldCharType="begin"/>
-      </w:r>
-      <w:r>
-        <w:instrText xml:space="preserve"> SEQ Abbildung \* ARABIC </w:instrText>
-      </w:r>
-      <w:r>
-        <w:fldChar w:fldCharType="separate"/>
-      </w:r>
-      <w:r>
-        <w:rPr>
-          <w:noProof/>
-        </w:rPr>
-        <w:t>2</w:t>
-      </w:r>
-      <w:r>
-        <w:rPr>
-          <w:noProof/>
-        </w:rPr>
-        <w:fldChar w:fldCharType="end"/>
-      </w:r>
-      <w:r>
-        <w:t xml:space="preserve">: </w:t>
-      </w:r>
-      <w:r>
-        <w:t xml:space="preserve">Erstes Fenster, </w:t>
-      </w:r>
-      <w:r>
-        <w:t>A</w:t>
-      </w:r>
-      <w:r>
-        <w:t>uswahl der Schule für die weitere Verwaltung</w:t>
-      </w:r>
-    </w:p>
-    <w:p>
-      <w:pPr>
-        <w:keepNext/>
-      </w:pPr>
-      <w:r>
-        <w:rPr>
-          <w:rFonts w:cs="Arial"/>
-          <w:i/>
-        </w:rPr>
-        <w:lastRenderedPageBreak/>
-        <w:t xml:space="preserve"> </w:t>
-      </w:r>
-      <w:r>
-        <w:rPr>
-          <w:rFonts w:cs="Arial"/>
-          <w:i/>
-          <w:noProof/>
-        </w:rPr>
-        <w:drawing>
-          <wp:inline distT="0" distB="0" distL="0" distR="0" wp14:anchorId="115FF600" wp14:editId="296D1C0B">
-            <wp:extent cx="5068008" cy="3153215"/>
-            <wp:effectExtent l="0" t="0" r="0" b="9525"/>
-            <wp:docPr id="4" name="Grafik 4"/>
             <wp:cNvGraphicFramePr>
               <a:graphicFrameLocks xmlns:a="http://schemas.openxmlformats.org/drawingml/2006/main" noChangeAspect="1"/>
             </wp:cNvGraphicFramePr>
@@ -4997,7 +4885,7 @@
                   <pic:spPr>
                     <a:xfrm>
                       <a:off x="0" y="0"/>
-                      <a:ext cx="5068008" cy="3153215"/>
+                      <a:ext cx="5029902" cy="3143689"/>
                     </a:xfrm>
                     <a:prstGeom prst="rect">
                       <a:avLst/>
@@ -5021,41 +4909,39 @@
       <w:r>
         <w:t xml:space="preserve">Abbildung </w:t>
       </w:r>
-      <w:r>
-        <w:fldChar w:fldCharType="begin"/>
-      </w:r>
-      <w:r>
-        <w:instrText xml:space="preserve"> SEQ Abbildung \* ARABIC </w:instrText>
-      </w:r>
-      <w:r>
-        <w:fldChar w:fldCharType="separate"/>
-      </w:r>
-      <w:r>
-        <w:rPr>
-          <w:noProof/>
-        </w:rPr>
-        <w:t>3</w:t>
-      </w:r>
-      <w:r>
-        <w:rPr>
-          <w:noProof/>
-        </w:rPr>
-        <w:fldChar w:fldCharType="end"/>
-      </w:r>
+      <w:fldSimple w:instr=" SEQ Abbildung \* ARABIC ">
+        <w:r>
+          <w:rPr>
+            <w:noProof/>
+          </w:rPr>
+          <w:t>2</w:t>
+        </w:r>
+      </w:fldSimple>
       <w:r>
         <w:t xml:space="preserve">: </w:t>
       </w:r>
       <w:r>
-        <w:t>Interface für das Hinzufügen/ Bearbeiten</w:t>
-      </w:r>
-      <w:r>
-        <w:t xml:space="preserve"> einer neuen Schule</w:t>
+        <w:t xml:space="preserve">Erstes Fenster, </w:t>
+      </w:r>
+      <w:r>
+        <w:t>A</w:t>
+      </w:r>
+      <w:r>
+        <w:t>uswahl der Schule für die weitere Verwaltung</w:t>
       </w:r>
     </w:p>
     <w:p>
       <w:pPr>
         <w:keepNext/>
       </w:pPr>
+      <w:r>
+        <w:rPr>
+          <w:rFonts w:cs="Arial"/>
+          <w:i/>
+        </w:rPr>
+        <w:lastRenderedPageBreak/>
+        <w:t xml:space="preserve"> </w:t>
+      </w:r>
       <w:r>
         <w:rPr>
           <w:rFonts w:cs="Arial"/>
@@ -5063,10 +4949,10 @@
           <w:noProof/>
         </w:rPr>
         <w:drawing>
-          <wp:inline distT="0" distB="0" distL="0" distR="0" wp14:anchorId="59D994C2" wp14:editId="0B2CAA40">
-            <wp:extent cx="5401429" cy="4096322"/>
-            <wp:effectExtent l="0" t="0" r="8890" b="0"/>
-            <wp:docPr id="7" name="Grafik 7"/>
+          <wp:inline distT="0" distB="0" distL="0" distR="0" wp14:anchorId="115FF600" wp14:editId="296D1C0B">
+            <wp:extent cx="5068008" cy="3153215"/>
+            <wp:effectExtent l="0" t="0" r="0" b="9525"/>
+            <wp:docPr id="4" name="Grafik 4"/>
             <wp:cNvGraphicFramePr>
               <a:graphicFrameLocks xmlns:a="http://schemas.openxmlformats.org/drawingml/2006/main" noChangeAspect="1"/>
             </wp:cNvGraphicFramePr>
@@ -5086,6 +4972,82 @@
                   <pic:spPr>
                     <a:xfrm>
                       <a:off x="0" y="0"/>
+                      <a:ext cx="5068008" cy="3153215"/>
+                    </a:xfrm>
+                    <a:prstGeom prst="rect">
+                      <a:avLst/>
+                    </a:prstGeom>
+                  </pic:spPr>
+                </pic:pic>
+              </a:graphicData>
+            </a:graphic>
+          </wp:inline>
+        </w:drawing>
+      </w:r>
+    </w:p>
+    <w:p>
+      <w:pPr>
+        <w:pStyle w:val="Beschriftung"/>
+        <w:rPr>
+          <w:rFonts w:cs="Arial"/>
+          <w:i/>
+        </w:rPr>
+      </w:pPr>
+      <w:r>
+        <w:t xml:space="preserve">Abbildung </w:t>
+      </w:r>
+      <w:fldSimple w:instr=" SEQ Abbildung \* ARABIC ">
+        <w:r>
+          <w:rPr>
+            <w:noProof/>
+          </w:rPr>
+          <w:t>3</w:t>
+        </w:r>
+      </w:fldSimple>
+      <w:r>
+        <w:t xml:space="preserve">: </w:t>
+      </w:r>
+      <w:r>
+        <w:t>Interface für das Hinzufügen/ Bearbeiten</w:t>
+      </w:r>
+      <w:r>
+        <w:t xml:space="preserve"> einer neuen Schule</w:t>
+      </w:r>
+    </w:p>
+    <w:p>
+      <w:pPr>
+        <w:keepNext/>
+      </w:pPr>
+      <w:r>
+        <w:rPr>
+          <w:rFonts w:cs="Arial"/>
+          <w:i/>
+          <w:noProof/>
+        </w:rPr>
+        <w:drawing>
+          <wp:inline distT="0" distB="0" distL="0" distR="0" wp14:anchorId="59D994C2" wp14:editId="0B2CAA40">
+            <wp:extent cx="5401429" cy="4096322"/>
+            <wp:effectExtent l="0" t="0" r="8890" b="0"/>
+            <wp:docPr id="7" name="Grafik 7"/>
+            <wp:cNvGraphicFramePr>
+              <a:graphicFrameLocks xmlns:a="http://schemas.openxmlformats.org/drawingml/2006/main" noChangeAspect="1"/>
+            </wp:cNvGraphicFramePr>
+            <a:graphic xmlns:a="http://schemas.openxmlformats.org/drawingml/2006/main">
+              <a:graphicData uri="http://schemas.openxmlformats.org/drawingml/2006/picture">
+                <pic:pic xmlns:pic="http://schemas.openxmlformats.org/drawingml/2006/picture">
+                  <pic:nvPicPr>
+                    <pic:cNvPr id="0" name=""/>
+                    <pic:cNvPicPr/>
+                  </pic:nvPicPr>
+                  <pic:blipFill>
+                    <a:blip r:embed="rId14"/>
+                    <a:stretch>
+                      <a:fillRect/>
+                    </a:stretch>
+                  </pic:blipFill>
+                  <pic:spPr>
+                    <a:xfrm>
+                      <a:off x="0" y="0"/>
                       <a:ext cx="5401429" cy="4096322"/>
                     </a:xfrm>
                     <a:prstGeom prst="rect">
@@ -5106,27 +5068,14 @@
       <w:r>
         <w:t xml:space="preserve">Abbildung </w:t>
       </w:r>
-      <w:r>
-        <w:fldChar w:fldCharType="begin"/>
-      </w:r>
-      <w:r>
-        <w:instrText xml:space="preserve"> SEQ Abbildung \* ARABIC </w:instrText>
-      </w:r>
-      <w:r>
-        <w:fldChar w:fldCharType="separate"/>
-      </w:r>
-      <w:r>
-        <w:rPr>
-          <w:noProof/>
-        </w:rPr>
-        <w:t>4</w:t>
-      </w:r>
-      <w:r>
-        <w:rPr>
-          <w:noProof/>
-        </w:rPr>
-        <w:fldChar w:fldCharType="end"/>
-      </w:r>
+      <w:fldSimple w:instr=" SEQ Abbildung \* ARABIC ">
+        <w:r>
+          <w:rPr>
+            <w:noProof/>
+          </w:rPr>
+          <w:t>4</w:t>
+        </w:r>
+      </w:fldSimple>
       <w:r>
         <w:t xml:space="preserve">: </w:t>
       </w:r>
@@ -5166,7 +5115,7 @@
                     </pic:cNvPicPr>
                   </pic:nvPicPr>
                   <pic:blipFill>
-                    <a:blip r:embed="rId14">
+                    <a:blip r:embed="rId15">
                       <a:extLst>
                         <a:ext uri="{28A0092B-C50C-407E-A947-70E740481C1C}">
                           <a14:useLocalDpi xmlns:a14="http://schemas.microsoft.com/office/drawing/2010/main" val="0"/>
@@ -5205,27 +5154,14 @@
       <w:r>
         <w:t xml:space="preserve">Abbildung </w:t>
       </w:r>
-      <w:r>
-        <w:fldChar w:fldCharType="begin"/>
-      </w:r>
-      <w:r>
-        <w:instrText xml:space="preserve"> SEQ Abbildung \* ARABIC </w:instrText>
-      </w:r>
-      <w:r>
-        <w:fldChar w:fldCharType="separate"/>
-      </w:r>
-      <w:r>
-        <w:rPr>
-          <w:noProof/>
-        </w:rPr>
-        <w:t>5</w:t>
-      </w:r>
-      <w:r>
-        <w:rPr>
-          <w:noProof/>
-        </w:rPr>
-        <w:fldChar w:fldCharType="end"/>
-      </w:r>
+      <w:fldSimple w:instr=" SEQ Abbildung \* ARABIC ">
+        <w:r>
+          <w:rPr>
+            <w:noProof/>
+          </w:rPr>
+          <w:t>5</w:t>
+        </w:r>
+      </w:fldSimple>
       <w:r>
         <w:t>: Interface für Berechnung Notenschnitt/ Wunschnote</w:t>
       </w:r>
@@ -5310,33 +5246,6 @@
         </w:numPr>
       </w:pPr>
       <w:r>
-        <w:t>Es kann von normalen Usern bedient werden, soll aber auch für erfa</w:t>
-      </w:r>
-      <w:r>
-        <w:t xml:space="preserve">hrene Nutzer </w:t>
-      </w:r>
-      <w:r>
-        <w:t xml:space="preserve">einen angemessenen </w:t>
-      </w:r>
-      <w:r>
-        <w:t>Funktion</w:t>
-      </w:r>
-      <w:r>
-        <w:t>sumfang</w:t>
-      </w:r>
-      <w:r>
-        <w:t xml:space="preserve"> bieten.</w:t>
-      </w:r>
-    </w:p>
-    <w:p>
-      <w:pPr>
-        <w:pStyle w:val="Listenabsatz"/>
-        <w:numPr>
-          <w:ilvl w:val="0"/>
-          <w:numId w:val="15"/>
-        </w:numPr>
-      </w:pPr>
-      <w:r>
         <w:t xml:space="preserve">Das Programm </w:t>
       </w:r>
       <w:r>
@@ -5358,7 +5267,13 @@
         <w:t xml:space="preserve"> </w:t>
       </w:r>
       <w:r>
-        <w:t xml:space="preserve">haben und ohne unbehandelte Ausnahmen </w:t>
+        <w:t>haben und ohne unbehandelte Ausnahmen</w:t>
+      </w:r>
+      <w:r>
+        <w:t xml:space="preserve"> oder Abstürze</w:t>
+      </w:r>
+      <w:r>
+        <w:t xml:space="preserve"> </w:t>
       </w:r>
       <w:r>
         <w:rPr>
@@ -6951,8 +6866,6 @@
               </w:rPr>
               <w:t>.</w:t>
             </w:r>
-            <w:bookmarkStart w:id="67" w:name="_GoBack"/>
-            <w:bookmarkEnd w:id="67"/>
           </w:p>
         </w:tc>
       </w:tr>
@@ -7299,8 +7212,8 @@
           <w:szCs w:val="22"/>
         </w:rPr>
       </w:pPr>
-      <w:bookmarkStart w:id="68" w:name="h.2ycq68gozpah" w:colFirst="0" w:colLast="0"/>
-      <w:bookmarkEnd w:id="68"/>
+      <w:bookmarkStart w:id="67" w:name="h.2ycq68gozpah" w:colFirst="0" w:colLast="0"/>
+      <w:bookmarkEnd w:id="67"/>
       <w:r>
         <w:br w:type="page"/>
       </w:r>
@@ -7309,7 +7222,7 @@
       <w:pPr>
         <w:pStyle w:val="berschrift3"/>
       </w:pPr>
-      <w:bookmarkStart w:id="69" w:name="_Toc391504719"/>
+      <w:bookmarkStart w:id="68" w:name="_Toc391504719"/>
       <w:r>
         <w:lastRenderedPageBreak/>
         <w:t xml:space="preserve">Benötige Note </w:t>
@@ -7329,7 +7242,7 @@
       <w:r>
         <w:t>berechnen</w:t>
       </w:r>
-      <w:bookmarkEnd w:id="69"/>
+      <w:bookmarkEnd w:id="68"/>
     </w:p>
     <w:tbl>
       <w:tblPr>
@@ -7694,7 +7607,7 @@
           <w:szCs w:val="22"/>
         </w:rPr>
       </w:pPr>
-      <w:bookmarkStart w:id="70" w:name="_Toc378942094"/>
+      <w:bookmarkStart w:id="69" w:name="_Toc378942094"/>
       <w:r>
         <w:br w:type="page"/>
       </w:r>
@@ -7703,25 +7616,25 @@
       <w:pPr>
         <w:pStyle w:val="berschrift1"/>
       </w:pPr>
-      <w:bookmarkStart w:id="71" w:name="_Toc391504720"/>
+      <w:bookmarkStart w:id="70" w:name="_Toc391504720"/>
       <w:r>
         <w:lastRenderedPageBreak/>
         <w:t>Entwicklungsumgebung</w:t>
       </w:r>
+      <w:bookmarkEnd w:id="69"/>
       <w:bookmarkEnd w:id="70"/>
-      <w:bookmarkEnd w:id="71"/>
     </w:p>
     <w:p>
       <w:pPr>
         <w:pStyle w:val="berschrift2"/>
       </w:pPr>
-      <w:bookmarkStart w:id="72" w:name="_Toc378942095"/>
-      <w:bookmarkStart w:id="73" w:name="_Toc391504721"/>
+      <w:bookmarkStart w:id="71" w:name="_Toc378942095"/>
+      <w:bookmarkStart w:id="72" w:name="_Toc391504721"/>
       <w:r>
         <w:t>Software</w:t>
       </w:r>
+      <w:bookmarkEnd w:id="71"/>
       <w:bookmarkEnd w:id="72"/>
-      <w:bookmarkEnd w:id="73"/>
     </w:p>
     <w:p>
       <w:pPr>
@@ -7808,13 +7721,8 @@
         <w:contextualSpacing/>
       </w:pPr>
       <w:r>
-        <w:t xml:space="preserve">MySQL </w:t>
-      </w:r>
-      <w:proofErr w:type="spellStart"/>
-      <w:r>
-        <w:t>Workbench</w:t>
-      </w:r>
-      <w:proofErr w:type="spellEnd"/>
+        <w:t>MySQL Workbench</w:t>
+      </w:r>
       <w:r>
         <w:rPr>
           <w:rFonts w:cs="Arial"/>
@@ -7880,50 +7788,132 @@
       <w:pPr>
         <w:pStyle w:val="berschrift2"/>
       </w:pPr>
-      <w:bookmarkStart w:id="74" w:name="_Toc378942096"/>
-      <w:bookmarkStart w:id="75" w:name="_Toc391504722"/>
+      <w:bookmarkStart w:id="73" w:name="_Toc378942096"/>
+      <w:bookmarkStart w:id="74" w:name="_Toc391504722"/>
       <w:r>
         <w:t>H</w:t>
       </w:r>
       <w:r>
         <w:t>ardware</w:t>
       </w:r>
+      <w:bookmarkEnd w:id="73"/>
       <w:bookmarkEnd w:id="74"/>
+    </w:p>
+    <w:p>
+      <w:r>
+        <w:t xml:space="preserve">Die Applikation wurde auf folgenden </w:t>
+      </w:r>
+      <w:r>
+        <w:t>Computern</w:t>
+      </w:r>
+      <w:r>
+        <w:t xml:space="preserve"> entwickelt</w:t>
+      </w:r>
+      <w:r>
+        <w:t xml:space="preserve"> und</w:t>
+      </w:r>
+      <w:r>
+        <w:t xml:space="preserve"> getestet</w:t>
+      </w:r>
+      <w:r>
+        <w:t>.</w:t>
+      </w:r>
+    </w:p>
+    <w:p>
+      <w:pPr>
+        <w:pStyle w:val="berschrift3"/>
+      </w:pPr>
+      <w:bookmarkStart w:id="75" w:name="_Toc391504723"/>
+      <w:r>
+        <w:t>E</w:t>
+      </w:r>
+      <w:r>
+        <w:t>ntwicklungsmaschine 1</w:t>
+      </w:r>
+      <w:r>
+        <w:t xml:space="preserve"> (Desktop)</w:t>
+      </w:r>
       <w:bookmarkEnd w:id="75"/>
     </w:p>
     <w:p>
-      <w:r>
-        <w:t xml:space="preserve">Die Applikation wurde auf folgenden </w:t>
-      </w:r>
-      <w:r>
-        <w:t>Computern</w:t>
-      </w:r>
-      <w:r>
-        <w:t xml:space="preserve"> entwickelt</w:t>
-      </w:r>
-      <w:r>
-        <w:t xml:space="preserve"> und</w:t>
-      </w:r>
-      <w:r>
-        <w:t xml:space="preserve"> getestet</w:t>
-      </w:r>
-      <w:r>
-        <w:t>.</w:t>
+      <w:pPr>
+        <w:rPr>
+          <w:lang w:val="en-US"/>
+        </w:rPr>
+      </w:pPr>
+      <w:r>
+        <w:rPr>
+          <w:lang w:val="en-US"/>
+        </w:rPr>
+        <w:t xml:space="preserve">CPU: Intel </w:t>
+      </w:r>
+      <w:r>
+        <w:rPr>
+          <w:lang w:val="en-US"/>
+        </w:rPr>
+        <w:t xml:space="preserve">Core i7 2600k </w:t>
+      </w:r>
+      <w:r>
+        <w:rPr>
+          <w:lang w:val="en-US"/>
+        </w:rPr>
+        <w:t>@4x 3.</w:t>
+      </w:r>
+      <w:r>
+        <w:rPr>
+          <w:rFonts w:cs="Arial"/>
+          <w:lang w:val="en-US"/>
+        </w:rPr>
+        <w:t>40</w:t>
+      </w:r>
+      <w:r>
+        <w:rPr>
+          <w:lang w:val="en-US"/>
+        </w:rPr>
+        <w:t xml:space="preserve"> GHz</w:t>
       </w:r>
     </w:p>
     <w:p>
+      <w:r>
+        <w:t xml:space="preserve">GPU: </w:t>
+      </w:r>
+      <w:r>
+        <w:rPr>
+          <w:rFonts w:cs="Arial"/>
+        </w:rPr>
+        <w:t>Palit</w:t>
+      </w:r>
+      <w:r>
+        <w:t xml:space="preserve"> GTX 580</w:t>
+      </w:r>
+    </w:p>
+    <w:p>
+      <w:r>
+        <w:t>RAM: 6 GB</w:t>
+      </w:r>
+      <w:r>
+        <w:t xml:space="preserve"> DDR3</w:t>
+      </w:r>
+    </w:p>
+    <w:p>
       <w:pPr>
         <w:pStyle w:val="berschrift3"/>
       </w:pPr>
-      <w:bookmarkStart w:id="76" w:name="_Toc391504723"/>
-      <w:r>
-        <w:t>E</w:t>
-      </w:r>
-      <w:r>
-        <w:t>ntwicklungsmaschine 1</w:t>
-      </w:r>
-      <w:r>
-        <w:t xml:space="preserve"> (Desktop)</w:t>
+      <w:bookmarkStart w:id="76" w:name="_Toc391504724"/>
+      <w:r>
+        <w:t xml:space="preserve">Entwicklungsmaschine </w:t>
+      </w:r>
+      <w:r>
+        <w:t>2</w:t>
+      </w:r>
+      <w:r>
+        <w:t xml:space="preserve"> (Des</w:t>
+      </w:r>
+      <w:r>
+        <w:t>k</w:t>
+      </w:r>
+      <w:r>
+        <w:t>top)</w:t>
       </w:r>
       <w:bookmarkEnd w:id="76"/>
     </w:p>
@@ -7937,71 +7927,61 @@
         <w:rPr>
           <w:lang w:val="en-US"/>
         </w:rPr>
-        <w:t xml:space="preserve">CPU: Intel </w:t>
+        <w:t xml:space="preserve">CPU: Intel Core i7 </w:t>
       </w:r>
       <w:r>
         <w:rPr>
           <w:lang w:val="en-US"/>
         </w:rPr>
-        <w:t xml:space="preserve">Core i7 2600k </w:t>
+        <w:t>4930K @6</w:t>
       </w:r>
       <w:r>
         <w:rPr>
           <w:lang w:val="en-US"/>
         </w:rPr>
-        <w:t>@4x 3.</w:t>
-      </w:r>
-      <w:r>
-        <w:rPr>
-          <w:rFonts w:cs="Arial"/>
-          <w:lang w:val="en-US"/>
-        </w:rPr>
-        <w:t>40</w:t>
-      </w:r>
-      <w:r>
-        <w:rPr>
-          <w:lang w:val="en-US"/>
-        </w:rPr>
-        <w:t xml:space="preserve"> GHz</w:t>
+        <w:t>x 3.40 GHz</w:t>
       </w:r>
     </w:p>
     <w:p>
-      <w:r>
-        <w:t xml:space="preserve">GPU: </w:t>
-      </w:r>
-      <w:proofErr w:type="spellStart"/>
-      <w:r>
-        <w:rPr>
-          <w:rFonts w:cs="Arial"/>
-        </w:rPr>
-        <w:t>Palit</w:t>
-      </w:r>
-      <w:proofErr w:type="spellEnd"/>
-      <w:r>
-        <w:t xml:space="preserve"> GTX 580</w:t>
+      <w:pPr>
+        <w:rPr>
+          <w:lang w:val="fr-CH"/>
+        </w:rPr>
+      </w:pPr>
+      <w:r>
+        <w:rPr>
+          <w:lang w:val="fr-CH"/>
+        </w:rPr>
+        <w:t>GPU: ASUS GTX 780 Ti</w:t>
       </w:r>
     </w:p>
     <w:p>
       <w:r>
-        <w:t>RAM: 6 GB</w:t>
-      </w:r>
-      <w:r>
-        <w:t xml:space="preserve"> DDR3</w:t>
+        <w:rPr>
+          <w:lang w:val="fr-CH"/>
+        </w:rPr>
+        <w:t>RAM: 16 GB</w:t>
+      </w:r>
+      <w:r>
+        <w:rPr>
+          <w:lang w:val="fr-CH"/>
+        </w:rPr>
+        <w:t xml:space="preserve"> </w:t>
+      </w:r>
+      <w:r>
+        <w:t>DDR3</w:t>
       </w:r>
     </w:p>
     <w:p>
       <w:pPr>
         <w:pStyle w:val="berschrift3"/>
       </w:pPr>
-      <w:bookmarkStart w:id="77" w:name="_Toc391504724"/>
+      <w:bookmarkStart w:id="77" w:name="_Toc391504725"/>
       <w:r>
         <w:t xml:space="preserve">Entwicklungsmaschine </w:t>
       </w:r>
       <w:r>
-        <w:t>2</w:t>
-      </w:r>
-      <w:r>
-        <w:t xml:space="preserve"> (Des</w:t>
+        <w:t>3 (Des</w:t>
       </w:r>
       <w:r>
         <w:t>k</w:t>
@@ -8027,7 +8007,25 @@
         <w:rPr>
           <w:lang w:val="en-US"/>
         </w:rPr>
-        <w:t>4930K @6</w:t>
+        <w:t>4</w:t>
+      </w:r>
+      <w:r>
+        <w:rPr>
+          <w:lang w:val="en-US"/>
+        </w:rPr>
+        <w:t>770</w:t>
+      </w:r>
+      <w:r>
+        <w:rPr>
+          <w:lang w:val="en-US"/>
+        </w:rPr>
+        <w:t xml:space="preserve"> @</w:t>
+      </w:r>
+      <w:r>
+        <w:rPr>
+          <w:lang w:val="en-US"/>
+        </w:rPr>
+        <w:t>4</w:t>
       </w:r>
       <w:r>
         <w:rPr>
@@ -8046,15 +8044,50 @@
         <w:rPr>
           <w:lang w:val="fr-CH"/>
         </w:rPr>
-        <w:t>GPU: ASUS GTX 780 Ti</w:t>
+        <w:t xml:space="preserve">GPU: </w:t>
+      </w:r>
+      <w:r>
+        <w:rPr>
+          <w:lang w:val="fr-CH"/>
+        </w:rPr>
+        <w:t>GeForce</w:t>
+      </w:r>
+      <w:r>
+        <w:rPr>
+          <w:lang w:val="fr-CH"/>
+        </w:rPr>
+        <w:t xml:space="preserve"> GTX </w:t>
+      </w:r>
+      <w:r>
+        <w:rPr>
+          <w:lang w:val="fr-CH"/>
+        </w:rPr>
+        <w:t>650</w:t>
       </w:r>
     </w:p>
     <w:p>
-      <w:r>
+      <w:pPr>
         <w:rPr>
           <w:lang w:val="fr-CH"/>
         </w:rPr>
-        <w:t>RAM: 16 GB</w:t>
+      </w:pPr>
+      <w:r>
+        <w:rPr>
+          <w:lang w:val="fr-CH"/>
+        </w:rPr>
+        <w:t xml:space="preserve">RAM: </w:t>
+      </w:r>
+      <w:r>
+        <w:rPr>
+          <w:lang w:val="fr-CH"/>
+        </w:rPr>
+        <w:t>8</w:t>
+      </w:r>
+      <w:r>
+        <w:rPr>
+          <w:lang w:val="fr-CH"/>
+        </w:rPr>
+        <w:t xml:space="preserve"> GB</w:t>
       </w:r>
       <w:r>
         <w:rPr>
@@ -8067,21 +8100,27 @@
       </w:r>
     </w:p>
     <w:p>
+      <w:r>
+        <w:br w:type="page"/>
+      </w:r>
+    </w:p>
+    <w:p>
       <w:pPr>
         <w:pStyle w:val="berschrift3"/>
       </w:pPr>
-      <w:bookmarkStart w:id="78" w:name="_Toc391504725"/>
-      <w:r>
-        <w:t xml:space="preserve">Entwicklungsmaschine </w:t>
-      </w:r>
-      <w:r>
-        <w:t>3 (Des</w:t>
-      </w:r>
-      <w:r>
-        <w:t>k</w:t>
-      </w:r>
-      <w:r>
-        <w:t>top)</w:t>
+      <w:bookmarkStart w:id="78" w:name="_Toc391504726"/>
+      <w:r>
+        <w:lastRenderedPageBreak/>
+        <w:t>E</w:t>
+      </w:r>
+      <w:r>
+        <w:t xml:space="preserve">ntwicklungsmaschine </w:t>
+      </w:r>
+      <w:r>
+        <w:t>4</w:t>
+      </w:r>
+      <w:r>
+        <w:t xml:space="preserve"> (Notebook)</w:t>
       </w:r>
       <w:bookmarkEnd w:id="78"/>
     </w:p>
@@ -8095,243 +8134,110 @@
         <w:rPr>
           <w:lang w:val="en-US"/>
         </w:rPr>
-        <w:t xml:space="preserve">CPU: Intel Core i7 </w:t>
+        <w:t>CPU: Intel Core i7</w:t>
       </w:r>
       <w:r>
         <w:rPr>
           <w:lang w:val="en-US"/>
         </w:rPr>
-        <w:t>4</w:t>
+        <w:t> 720QM</w:t>
       </w:r>
       <w:r>
         <w:rPr>
           <w:lang w:val="en-US"/>
         </w:rPr>
-        <w:t>770</w:t>
+        <w:t xml:space="preserve"> </w:t>
       </w:r>
       <w:r>
         <w:rPr>
           <w:lang w:val="en-US"/>
         </w:rPr>
-        <w:t xml:space="preserve"> @</w:t>
+        <w:t>@4x 1</w:t>
       </w:r>
       <w:r>
         <w:rPr>
           <w:lang w:val="en-US"/>
         </w:rPr>
-        <w:t>4</w:t>
+        <w:t>.</w:t>
       </w:r>
       <w:r>
         <w:rPr>
           <w:lang w:val="en-US"/>
         </w:rPr>
-        <w:t>x 3.40 GHz</w:t>
+        <w:t>6</w:t>
+      </w:r>
+      <w:r>
+        <w:rPr>
+          <w:rFonts w:cs="Arial"/>
+          <w:lang w:val="en-US"/>
+        </w:rPr>
+        <w:t>0</w:t>
+      </w:r>
+      <w:r>
+        <w:rPr>
+          <w:lang w:val="en-US"/>
+        </w:rPr>
+        <w:t xml:space="preserve"> GHz</w:t>
       </w:r>
     </w:p>
     <w:p>
       <w:pPr>
+        <w:ind w:left="720" w:hanging="720"/>
+      </w:pPr>
+      <w:r>
+        <w:t xml:space="preserve">GPU: </w:t>
+      </w:r>
+      <w:r>
         <w:rPr>
           <w:lang w:val="fr-CH"/>
         </w:rPr>
-      </w:pPr>
-      <w:r>
-        <w:rPr>
-          <w:lang w:val="fr-CH"/>
-        </w:rPr>
-        <w:t xml:space="preserve">GPU: </w:t>
-      </w:r>
-      <w:r>
-        <w:rPr>
-          <w:lang w:val="fr-CH"/>
-        </w:rPr>
-        <w:t>GeForce</w:t>
-      </w:r>
-      <w:r>
-        <w:rPr>
-          <w:lang w:val="fr-CH"/>
-        </w:rPr>
-        <w:t xml:space="preserve"> GTX </w:t>
-      </w:r>
-      <w:r>
-        <w:rPr>
-          <w:lang w:val="fr-CH"/>
-        </w:rPr>
-        <w:t>650</w:t>
+        <w:t xml:space="preserve">NVIDIA </w:t>
+      </w:r>
+      <w:r>
+        <w:t>GT</w:t>
+      </w:r>
+      <w:r>
+        <w:t xml:space="preserve"> </w:t>
+      </w:r>
+      <w:r>
+        <w:t>24</w:t>
+      </w:r>
+      <w:r>
+        <w:t>0</w:t>
+      </w:r>
+      <w:r>
+        <w:t>M</w:t>
       </w:r>
     </w:p>
     <w:p>
-      <w:pPr>
-        <w:rPr>
-          <w:lang w:val="fr-CH"/>
-        </w:rPr>
-      </w:pPr>
-      <w:r>
-        <w:rPr>
-          <w:lang w:val="fr-CH"/>
-        </w:rPr>
+      <w:r>
         <w:t xml:space="preserve">RAM: </w:t>
       </w:r>
       <w:r>
-        <w:rPr>
-          <w:lang w:val="fr-CH"/>
-        </w:rPr>
-        <w:t>8</w:t>
-      </w:r>
-      <w:r>
-        <w:rPr>
-          <w:lang w:val="fr-CH"/>
-        </w:rPr>
+        <w:t>4</w:t>
+      </w:r>
+      <w:r>
         <w:t xml:space="preserve"> GB</w:t>
       </w:r>
       <w:r>
-        <w:rPr>
-          <w:lang w:val="fr-CH"/>
-        </w:rPr>
-        <w:t xml:space="preserve"> </w:t>
-      </w:r>
-      <w:r>
-        <w:t>DDR3</w:t>
+        <w:t xml:space="preserve"> DDR3</w:t>
       </w:r>
     </w:p>
     <w:p>
-      <w:r>
-        <w:br w:type="page"/>
-      </w:r>
-    </w:p>
-    <w:p>
       <w:pPr>
         <w:pStyle w:val="berschrift3"/>
       </w:pPr>
-      <w:bookmarkStart w:id="79" w:name="_Toc391504726"/>
-      <w:r>
-        <w:lastRenderedPageBreak/>
-        <w:t>E</w:t>
-      </w:r>
-      <w:r>
-        <w:t xml:space="preserve">ntwicklungsmaschine </w:t>
-      </w:r>
-      <w:r>
-        <w:t>4</w:t>
+      <w:bookmarkStart w:id="79" w:name="_Toc391504727"/>
+      <w:r>
+        <w:t xml:space="preserve">Entwicklungsmaschine </w:t>
+      </w:r>
+      <w:r>
+        <w:t>5</w:t>
       </w:r>
       <w:r>
         <w:t xml:space="preserve"> (Notebook)</w:t>
       </w:r>
       <w:bookmarkEnd w:id="79"/>
-    </w:p>
-    <w:p>
-      <w:pPr>
-        <w:rPr>
-          <w:lang w:val="en-US"/>
-        </w:rPr>
-      </w:pPr>
-      <w:r>
-        <w:rPr>
-          <w:lang w:val="en-US"/>
-        </w:rPr>
-        <w:t>CPU: Intel Core i7</w:t>
-      </w:r>
-      <w:r>
-        <w:rPr>
-          <w:lang w:val="en-US"/>
-        </w:rPr>
-        <w:t> 720QM</w:t>
-      </w:r>
-      <w:r>
-        <w:rPr>
-          <w:lang w:val="en-US"/>
-        </w:rPr>
-        <w:t xml:space="preserve"> </w:t>
-      </w:r>
-      <w:r>
-        <w:rPr>
-          <w:lang w:val="en-US"/>
-        </w:rPr>
-        <w:t>@4x 1</w:t>
-      </w:r>
-      <w:r>
-        <w:rPr>
-          <w:lang w:val="en-US"/>
-        </w:rPr>
-        <w:t>.</w:t>
-      </w:r>
-      <w:r>
-        <w:rPr>
-          <w:lang w:val="en-US"/>
-        </w:rPr>
-        <w:t>6</w:t>
-      </w:r>
-      <w:r>
-        <w:rPr>
-          <w:rFonts w:cs="Arial"/>
-          <w:lang w:val="en-US"/>
-        </w:rPr>
-        <w:t>0</w:t>
-      </w:r>
-      <w:r>
-        <w:rPr>
-          <w:lang w:val="en-US"/>
-        </w:rPr>
-        <w:t xml:space="preserve"> GHz</w:t>
-      </w:r>
-    </w:p>
-    <w:p>
-      <w:pPr>
-        <w:ind w:left="720" w:hanging="720"/>
-      </w:pPr>
-      <w:r>
-        <w:t xml:space="preserve">GPU: </w:t>
-      </w:r>
-      <w:r>
-        <w:rPr>
-          <w:lang w:val="fr-CH"/>
-        </w:rPr>
-        <w:t xml:space="preserve">NVIDIA </w:t>
-      </w:r>
-      <w:r>
-        <w:t>GT</w:t>
-      </w:r>
-      <w:r>
-        <w:t xml:space="preserve"> </w:t>
-      </w:r>
-      <w:r>
-        <w:t>24</w:t>
-      </w:r>
-      <w:r>
-        <w:t>0</w:t>
-      </w:r>
-      <w:r>
-        <w:t>M</w:t>
-      </w:r>
-    </w:p>
-    <w:p>
-      <w:r>
-        <w:t xml:space="preserve">RAM: </w:t>
-      </w:r>
-      <w:r>
-        <w:t>4</w:t>
-      </w:r>
-      <w:r>
-        <w:t xml:space="preserve"> GB</w:t>
-      </w:r>
-      <w:r>
-        <w:t xml:space="preserve"> DDR3</w:t>
-      </w:r>
-    </w:p>
-    <w:p>
-      <w:pPr>
-        <w:pStyle w:val="berschrift3"/>
-      </w:pPr>
-      <w:bookmarkStart w:id="80" w:name="_Toc391504727"/>
-      <w:r>
-        <w:t xml:space="preserve">Entwicklungsmaschine </w:t>
-      </w:r>
-      <w:r>
-        <w:t>5</w:t>
-      </w:r>
-      <w:r>
-        <w:t xml:space="preserve"> (Notebook)</w:t>
-      </w:r>
-      <w:bookmarkEnd w:id="80"/>
     </w:p>
     <w:p>
       <w:pPr>
@@ -8472,9 +8378,9 @@
           <w:szCs w:val="22"/>
         </w:rPr>
       </w:pPr>
-      <w:bookmarkStart w:id="81" w:name="h.5qq8mjw4yc0" w:colFirst="0" w:colLast="0"/>
-      <w:bookmarkStart w:id="82" w:name="_Toc378942097"/>
-      <w:bookmarkEnd w:id="81"/>
+      <w:bookmarkStart w:id="80" w:name="h.5qq8mjw4yc0" w:colFirst="0" w:colLast="0"/>
+      <w:bookmarkStart w:id="81" w:name="_Toc378942097"/>
+      <w:bookmarkEnd w:id="80"/>
       <w:r>
         <w:rPr>
           <w:rFonts w:cs="Arial"/>
@@ -8486,8 +8392,8 @@
       <w:pPr>
         <w:pStyle w:val="berschrift1"/>
       </w:pPr>
-      <w:bookmarkStart w:id="83" w:name="_Toc391504728"/>
-      <w:bookmarkEnd w:id="82"/>
+      <w:bookmarkStart w:id="82" w:name="_Toc391504728"/>
+      <w:bookmarkEnd w:id="81"/>
       <w:r>
         <w:lastRenderedPageBreak/>
         <w:t>Lizens</w:t>
@@ -8498,7 +8404,7 @@
       <w:r>
         <w:t>erung</w:t>
       </w:r>
-      <w:bookmarkEnd w:id="83"/>
+      <w:bookmarkEnd w:id="82"/>
     </w:p>
     <w:p>
       <w:pPr>
@@ -8546,21 +8452,7 @@
         <w:rPr>
           <w:szCs w:val="22"/>
         </w:rPr>
-        <w:t xml:space="preserve">GNU General Public </w:t>
-      </w:r>
-      <w:proofErr w:type="spellStart"/>
-      <w:r>
-        <w:rPr>
-          <w:szCs w:val="22"/>
-        </w:rPr>
-        <w:t>License</w:t>
-      </w:r>
-      <w:proofErr w:type="spellEnd"/>
-      <w:r>
-        <w:rPr>
-          <w:szCs w:val="22"/>
-        </w:rPr>
-        <w:t xml:space="preserve"> v3 (GPL-3)</w:t>
+        <w:t>GNU General Public License v3 (GPL-3)</w:t>
       </w:r>
       <w:r>
         <w:rPr>
@@ -8585,7 +8477,21 @@
         <w:rPr>
           <w:szCs w:val="22"/>
         </w:rPr>
-        <w:t>Oder auch nicht, aber ein Abschnitt über Lizensierung lässt das Dokument um mindestens 69% legitimer wirken.</w:t>
+        <w:t xml:space="preserve">Oder auch nicht, aber ein Abschnitt über Lizensierung lässt das Dokument um mindestens 69% </w:t>
+      </w:r>
+      <w:r>
+        <w:rPr>
+          <w:szCs w:val="22"/>
+        </w:rPr>
+        <w:t>seriöser</w:t>
+      </w:r>
+      <w:bookmarkStart w:id="83" w:name="_GoBack"/>
+      <w:bookmarkEnd w:id="83"/>
+      <w:r>
+        <w:rPr>
+          <w:szCs w:val="22"/>
+        </w:rPr>
+        <w:t xml:space="preserve"> wirken.</w:t>
       </w:r>
     </w:p>
     <w:p>
@@ -8684,8 +8590,8 @@
       </w:r>
     </w:p>
     <w:sectPr>
-      <w:headerReference w:type="default" r:id="rId15"/>
-      <w:footerReference w:type="default" r:id="rId16"/>
+      <w:headerReference w:type="default" r:id="rId16"/>
+      <w:footerReference w:type="default" r:id="rId17"/>
       <w:pgSz w:w="12240" w:h="15840"/>
       <w:pgMar w:top="1417" w:right="1417" w:bottom="1134" w:left="1417" w:header="720" w:footer="720" w:gutter="0"/>
       <w:pgNumType w:start="0"/>
@@ -8698,7 +8604,7 @@
 </file>
 
 <file path=word/endnotes.xml><?xml version="1.0" encoding="utf-8"?>
-<w:endnotes xmlns:wpc="http://schemas.microsoft.com/office/word/2010/wordprocessingCanvas" xmlns:mc="http://schemas.openxmlformats.org/markup-compatibility/2006" xmlns:o="urn:schemas-microsoft-com:office:office" xmlns:r="http://schemas.openxmlformats.org/officeDocument/2006/relationships" xmlns:m="http://schemas.openxmlformats.org/officeDocument/2006/math" xmlns:v="urn:schemas-microsoft-com:vml" xmlns:wp14="http://schemas.microsoft.com/office/word/2010/wordprocessingDrawing" xmlns:wp="http://schemas.openxmlformats.org/drawingml/2006/wordprocessingDrawing" xmlns:w10="urn:schemas-microsoft-com:office:word" xmlns:w="http://schemas.openxmlformats.org/wordprocessingml/2006/main" xmlns:w14="http://schemas.microsoft.com/office/word/2010/wordml" xmlns:w15="http://schemas.microsoft.com/office/word/2012/wordml" xmlns:wpg="http://schemas.microsoft.com/office/word/2010/wordprocessingGroup" xmlns:wpi="http://schemas.microsoft.com/office/word/2010/wordprocessingInk" xmlns:wne="http://schemas.microsoft.com/office/word/2006/wordml" xmlns:wps="http://schemas.microsoft.com/office/word/2010/wordprocessingShape" mc:Ignorable="w14 w15 wp14">
+<w:endnotes xmlns:wpc="http://schemas.microsoft.com/office/word/2010/wordprocessingCanvas" xmlns:mc="http://schemas.openxmlformats.org/markup-compatibility/2006" xmlns:o="urn:schemas-microsoft-com:office:office" xmlns:r="http://schemas.openxmlformats.org/officeDocument/2006/relationships" xmlns:m="http://schemas.openxmlformats.org/officeDocument/2006/math" xmlns:v="urn:schemas-microsoft-com:vml" xmlns:wp14="http://schemas.microsoft.com/office/word/2010/wordprocessingDrawing" xmlns:wp="http://schemas.openxmlformats.org/drawingml/2006/wordprocessingDrawing" xmlns:w10="urn:schemas-microsoft-com:office:word" xmlns:w="http://schemas.openxmlformats.org/wordprocessingml/2006/main" xmlns:w14="http://schemas.microsoft.com/office/word/2010/wordml" xmlns:wpg="http://schemas.microsoft.com/office/word/2010/wordprocessingGroup" xmlns:wpi="http://schemas.microsoft.com/office/word/2010/wordprocessingInk" xmlns:wne="http://schemas.microsoft.com/office/word/2006/wordml" xmlns:wps="http://schemas.microsoft.com/office/word/2010/wordprocessingShape" mc:Ignorable="w14 wp14">
   <w:endnote w:type="separator" w:id="-1">
     <w:p>
       <w:pPr>
@@ -8730,7 +8636,7 @@
 </file>
 
 <file path=word/footer1.xml><?xml version="1.0" encoding="utf-8"?>
-<w:ftr xmlns:wpc="http://schemas.microsoft.com/office/word/2010/wordprocessingCanvas" xmlns:mc="http://schemas.openxmlformats.org/markup-compatibility/2006" xmlns:o="urn:schemas-microsoft-com:office:office" xmlns:r="http://schemas.openxmlformats.org/officeDocument/2006/relationships" xmlns:m="http://schemas.openxmlformats.org/officeDocument/2006/math" xmlns:v="urn:schemas-microsoft-com:vml" xmlns:wp14="http://schemas.microsoft.com/office/word/2010/wordprocessingDrawing" xmlns:wp="http://schemas.openxmlformats.org/drawingml/2006/wordprocessingDrawing" xmlns:w10="urn:schemas-microsoft-com:office:word" xmlns:w="http://schemas.openxmlformats.org/wordprocessingml/2006/main" xmlns:w14="http://schemas.microsoft.com/office/word/2010/wordml" xmlns:w15="http://schemas.microsoft.com/office/word/2012/wordml" xmlns:wpg="http://schemas.microsoft.com/office/word/2010/wordprocessingGroup" xmlns:wpi="http://schemas.microsoft.com/office/word/2010/wordprocessingInk" xmlns:wne="http://schemas.microsoft.com/office/word/2006/wordml" xmlns:wps="http://schemas.microsoft.com/office/word/2010/wordprocessingShape" mc:Ignorable="w14 w15 wp14">
+<w:ftr xmlns:wpc="http://schemas.microsoft.com/office/word/2010/wordprocessingCanvas" xmlns:mc="http://schemas.openxmlformats.org/markup-compatibility/2006" xmlns:o="urn:schemas-microsoft-com:office:office" xmlns:r="http://schemas.openxmlformats.org/officeDocument/2006/relationships" xmlns:m="http://schemas.openxmlformats.org/officeDocument/2006/math" xmlns:v="urn:schemas-microsoft-com:vml" xmlns:wp14="http://schemas.microsoft.com/office/word/2010/wordprocessingDrawing" xmlns:wp="http://schemas.openxmlformats.org/drawingml/2006/wordprocessingDrawing" xmlns:w10="urn:schemas-microsoft-com:office:word" xmlns:w="http://schemas.openxmlformats.org/wordprocessingml/2006/main" xmlns:w14="http://schemas.microsoft.com/office/word/2010/wordml" xmlns:wpg="http://schemas.microsoft.com/office/word/2010/wordprocessingGroup" xmlns:wpi="http://schemas.microsoft.com/office/word/2010/wordprocessingInk" xmlns:wne="http://schemas.microsoft.com/office/word/2006/wordml" xmlns:wps="http://schemas.microsoft.com/office/word/2010/wordprocessingShape" mc:Ignorable="w14 wp14">
   <w:p>
     <w:pPr>
       <w:tabs>
@@ -8840,7 +8746,7 @@
         <w:sz w:val="16"/>
         <w:lang w:val="de-DE"/>
       </w:rPr>
-      <w:t>13</w:t>
+      <w:t>17</w:t>
     </w:r>
     <w:r>
       <w:rPr>
@@ -8898,7 +8804,7 @@
 </file>
 
 <file path=word/footnotes.xml><?xml version="1.0" encoding="utf-8"?>
-<w:footnotes xmlns:wpc="http://schemas.microsoft.com/office/word/2010/wordprocessingCanvas" xmlns:mc="http://schemas.openxmlformats.org/markup-compatibility/2006" xmlns:o="urn:schemas-microsoft-com:office:office" xmlns:r="http://schemas.openxmlformats.org/officeDocument/2006/relationships" xmlns:m="http://schemas.openxmlformats.org/officeDocument/2006/math" xmlns:v="urn:schemas-microsoft-com:vml" xmlns:wp14="http://schemas.microsoft.com/office/word/2010/wordprocessingDrawing" xmlns:wp="http://schemas.openxmlformats.org/drawingml/2006/wordprocessingDrawing" xmlns:w10="urn:schemas-microsoft-com:office:word" xmlns:w="http://schemas.openxmlformats.org/wordprocessingml/2006/main" xmlns:w14="http://schemas.microsoft.com/office/word/2010/wordml" xmlns:w15="http://schemas.microsoft.com/office/word/2012/wordml" xmlns:wpg="http://schemas.microsoft.com/office/word/2010/wordprocessingGroup" xmlns:wpi="http://schemas.microsoft.com/office/word/2010/wordprocessingInk" xmlns:wne="http://schemas.microsoft.com/office/word/2006/wordml" xmlns:wps="http://schemas.microsoft.com/office/word/2010/wordprocessingShape" mc:Ignorable="w14 w15 wp14">
+<w:footnotes xmlns:wpc="http://schemas.microsoft.com/office/word/2010/wordprocessingCanvas" xmlns:mc="http://schemas.openxmlformats.org/markup-compatibility/2006" xmlns:o="urn:schemas-microsoft-com:office:office" xmlns:r="http://schemas.openxmlformats.org/officeDocument/2006/relationships" xmlns:m="http://schemas.openxmlformats.org/officeDocument/2006/math" xmlns:v="urn:schemas-microsoft-com:vml" xmlns:wp14="http://schemas.microsoft.com/office/word/2010/wordprocessingDrawing" xmlns:wp="http://schemas.openxmlformats.org/drawingml/2006/wordprocessingDrawing" xmlns:w10="urn:schemas-microsoft-com:office:word" xmlns:w="http://schemas.openxmlformats.org/wordprocessingml/2006/main" xmlns:w14="http://schemas.microsoft.com/office/word/2010/wordml" xmlns:wpg="http://schemas.microsoft.com/office/word/2010/wordprocessingGroup" xmlns:wpi="http://schemas.microsoft.com/office/word/2010/wordprocessingInk" xmlns:wne="http://schemas.microsoft.com/office/word/2006/wordml" xmlns:wps="http://schemas.microsoft.com/office/word/2010/wordprocessingShape" mc:Ignorable="w14 wp14">
   <w:footnote w:type="separator" w:id="-1">
     <w:p>
       <w:pPr>
@@ -9065,7 +8971,7 @@
 </file>
 
 <file path=word/header1.xml><?xml version="1.0" encoding="utf-8"?>
-<w:hdr xmlns:wpc="http://schemas.microsoft.com/office/word/2010/wordprocessingCanvas" xmlns:mc="http://schemas.openxmlformats.org/markup-compatibility/2006" xmlns:o="urn:schemas-microsoft-com:office:office" xmlns:r="http://schemas.openxmlformats.org/officeDocument/2006/relationships" xmlns:m="http://schemas.openxmlformats.org/officeDocument/2006/math" xmlns:v="urn:schemas-microsoft-com:vml" xmlns:wp14="http://schemas.microsoft.com/office/word/2010/wordprocessingDrawing" xmlns:wp="http://schemas.openxmlformats.org/drawingml/2006/wordprocessingDrawing" xmlns:w10="urn:schemas-microsoft-com:office:word" xmlns:w="http://schemas.openxmlformats.org/wordprocessingml/2006/main" xmlns:w14="http://schemas.microsoft.com/office/word/2010/wordml" xmlns:w15="http://schemas.microsoft.com/office/word/2012/wordml" xmlns:wpg="http://schemas.microsoft.com/office/word/2010/wordprocessingGroup" xmlns:wpi="http://schemas.microsoft.com/office/word/2010/wordprocessingInk" xmlns:wne="http://schemas.microsoft.com/office/word/2006/wordml" xmlns:wps="http://schemas.microsoft.com/office/word/2010/wordprocessingShape" mc:Ignorable="w14 w15 wp14">
+<w:hdr xmlns:wpc="http://schemas.microsoft.com/office/word/2010/wordprocessingCanvas" xmlns:mc="http://schemas.openxmlformats.org/markup-compatibility/2006" xmlns:o="urn:schemas-microsoft-com:office:office" xmlns:r="http://schemas.openxmlformats.org/officeDocument/2006/relationships" xmlns:m="http://schemas.openxmlformats.org/officeDocument/2006/math" xmlns:v="urn:schemas-microsoft-com:vml" xmlns:wp14="http://schemas.microsoft.com/office/word/2010/wordprocessingDrawing" xmlns:wp="http://schemas.openxmlformats.org/drawingml/2006/wordprocessingDrawing" xmlns:w10="urn:schemas-microsoft-com:office:word" xmlns:w="http://schemas.openxmlformats.org/wordprocessingml/2006/main" xmlns:w14="http://schemas.microsoft.com/office/word/2010/wordml" xmlns:wpg="http://schemas.microsoft.com/office/word/2010/wordprocessingGroup" xmlns:wpi="http://schemas.microsoft.com/office/word/2010/wordprocessingInk" xmlns:wne="http://schemas.microsoft.com/office/word/2006/wordml" xmlns:wps="http://schemas.microsoft.com/office/word/2010/wordprocessingShape" mc:Ignorable="w14 wp14">
   <w:p>
     <w:pPr>
       <w:pStyle w:val="Kopfzeile"/>
@@ -9228,7 +9134,7 @@
                               <w:color w:val="FFFFFF" w:themeColor="background1"/>
                               <w14:numForm w14:val="lining"/>
                             </w:rPr>
-                            <w:t>- 13 -</w:t>
+                            <w:t>- 17 -</w:t>
                           </w:r>
                           <w:r>
                             <w:rPr>
@@ -9257,7 +9163,7 @@
         </mc:Choice>
         <mc:Fallback>
           <w:pict>
-            <v:shapetype w14:anchorId="54AA8D3B" id="_x0000_t202" coordsize="21600,21600" o:spt="202" path="m,l,21600r21600,l21600,xe">
+            <v:shapetype id="_x0000_t202" coordsize="21600,21600" o:spt="202" path="m,l,21600r21600,l21600,xe">
               <v:stroke joinstyle="miter"/>
               <v:path gradientshapeok="t" o:connecttype="rect"/>
             </v:shapetype>
@@ -9299,7 +9205,7 @@
                         <w:color w:val="FFFFFF" w:themeColor="background1"/>
                         <w14:numForm w14:val="lining"/>
                       </w:rPr>
-                      <w:t>- 13 -</w:t>
+                      <w:t>- 17 -</w:t>
                     </w:r>
                     <w:r>
                       <w:rPr>
@@ -9351,7 +9257,7 @@
 </file>
 
 <file path=word/numbering.xml><?xml version="1.0" encoding="utf-8"?>
-<w:numbering xmlns:wpc="http://schemas.microsoft.com/office/word/2010/wordprocessingCanvas" xmlns:mc="http://schemas.openxmlformats.org/markup-compatibility/2006" xmlns:o="urn:schemas-microsoft-com:office:office" xmlns:r="http://schemas.openxmlformats.org/officeDocument/2006/relationships" xmlns:m="http://schemas.openxmlformats.org/officeDocument/2006/math" xmlns:v="urn:schemas-microsoft-com:vml" xmlns:wp14="http://schemas.microsoft.com/office/word/2010/wordprocessingDrawing" xmlns:wp="http://schemas.openxmlformats.org/drawingml/2006/wordprocessingDrawing" xmlns:w10="urn:schemas-microsoft-com:office:word" xmlns:w="http://schemas.openxmlformats.org/wordprocessingml/2006/main" xmlns:w14="http://schemas.microsoft.com/office/word/2010/wordml" xmlns:w15="http://schemas.microsoft.com/office/word/2012/wordml" xmlns:wpg="http://schemas.microsoft.com/office/word/2010/wordprocessingGroup" xmlns:wpi="http://schemas.microsoft.com/office/word/2010/wordprocessingInk" xmlns:wne="http://schemas.microsoft.com/office/word/2006/wordml" xmlns:wps="http://schemas.microsoft.com/office/word/2010/wordprocessingShape" mc:Ignorable="w14 w15 wp14">
+<w:numbering xmlns:wpc="http://schemas.microsoft.com/office/word/2010/wordprocessingCanvas" xmlns:mc="http://schemas.openxmlformats.org/markup-compatibility/2006" xmlns:o="urn:schemas-microsoft-com:office:office" xmlns:r="http://schemas.openxmlformats.org/officeDocument/2006/relationships" xmlns:m="http://schemas.openxmlformats.org/officeDocument/2006/math" xmlns:v="urn:schemas-microsoft-com:vml" xmlns:wp14="http://schemas.microsoft.com/office/word/2010/wordprocessingDrawing" xmlns:wp="http://schemas.openxmlformats.org/drawingml/2006/wordprocessingDrawing" xmlns:w10="urn:schemas-microsoft-com:office:word" xmlns:w="http://schemas.openxmlformats.org/wordprocessingml/2006/main" xmlns:w14="http://schemas.microsoft.com/office/word/2010/wordml" xmlns:wpg="http://schemas.microsoft.com/office/word/2010/wordprocessingGroup" xmlns:wpi="http://schemas.microsoft.com/office/word/2010/wordprocessingInk" xmlns:wne="http://schemas.microsoft.com/office/word/2006/wordml" xmlns:wps="http://schemas.microsoft.com/office/word/2010/wordprocessingShape" mc:Ignorable="w14 wp14">
   <w:abstractNum w:abstractNumId="0">
     <w:nsid w:val="05361D62"/>
     <w:multiLevelType w:val="multilevel"/>
@@ -12202,7 +12108,7 @@
 </file>
 
 <file path=word/styles.xml><?xml version="1.0" encoding="utf-8"?>
-<w:styles xmlns:mc="http://schemas.openxmlformats.org/markup-compatibility/2006" xmlns:r="http://schemas.openxmlformats.org/officeDocument/2006/relationships" xmlns:w="http://schemas.openxmlformats.org/wordprocessingml/2006/main" xmlns:w14="http://schemas.microsoft.com/office/word/2010/wordml" xmlns:w15="http://schemas.microsoft.com/office/word/2012/wordml" mc:Ignorable="w14 w15">
+<w:styles xmlns:mc="http://schemas.openxmlformats.org/markup-compatibility/2006" xmlns:r="http://schemas.openxmlformats.org/officeDocument/2006/relationships" xmlns:w="http://schemas.openxmlformats.org/wordprocessingml/2006/main" xmlns:w14="http://schemas.microsoft.com/office/word/2010/wordml" mc:Ignorable="w14">
   <w:docDefaults>
     <w:rPrDefault>
       <w:rPr>
@@ -12218,378 +12124,144 @@
       </w:pPr>
     </w:pPrDefault>
   </w:docDefaults>
-  <w:latentStyles w:defLockedState="0" w:defUIPriority="99" w:defSemiHidden="0" w:defUnhideWhenUsed="0" w:defQFormat="0" w:count="371">
-    <w:lsdException w:name="Normal" w:uiPriority="0" w:qFormat="1"/>
-    <w:lsdException w:name="heading 1" w:uiPriority="9" w:qFormat="1"/>
-    <w:lsdException w:name="heading 2" w:semiHidden="1" w:uiPriority="9" w:unhideWhenUsed="1" w:qFormat="1"/>
-    <w:lsdException w:name="heading 3" w:semiHidden="1" w:uiPriority="9" w:unhideWhenUsed="1" w:qFormat="1"/>
-    <w:lsdException w:name="heading 4" w:semiHidden="1" w:uiPriority="9" w:unhideWhenUsed="1" w:qFormat="1"/>
-    <w:lsdException w:name="heading 5" w:semiHidden="1" w:uiPriority="9" w:unhideWhenUsed="1" w:qFormat="1"/>
-    <w:lsdException w:name="heading 6" w:semiHidden="1" w:uiPriority="9" w:unhideWhenUsed="1" w:qFormat="1"/>
-    <w:lsdException w:name="heading 7" w:semiHidden="1" w:uiPriority="9" w:unhideWhenUsed="1" w:qFormat="1"/>
-    <w:lsdException w:name="heading 8" w:semiHidden="1" w:uiPriority="9" w:unhideWhenUsed="1" w:qFormat="1"/>
-    <w:lsdException w:name="heading 9" w:semiHidden="1" w:uiPriority="9" w:unhideWhenUsed="1" w:qFormat="1"/>
-    <w:lsdException w:name="index 1" w:semiHidden="1" w:unhideWhenUsed="1"/>
-    <w:lsdException w:name="index 2" w:semiHidden="1" w:unhideWhenUsed="1"/>
-    <w:lsdException w:name="index 3" w:semiHidden="1" w:unhideWhenUsed="1"/>
-    <w:lsdException w:name="index 4" w:semiHidden="1" w:unhideWhenUsed="1"/>
-    <w:lsdException w:name="index 5" w:semiHidden="1" w:unhideWhenUsed="1"/>
-    <w:lsdException w:name="index 6" w:semiHidden="1" w:unhideWhenUsed="1"/>
-    <w:lsdException w:name="index 7" w:semiHidden="1" w:unhideWhenUsed="1"/>
-    <w:lsdException w:name="index 8" w:semiHidden="1" w:unhideWhenUsed="1"/>
-    <w:lsdException w:name="index 9" w:semiHidden="1" w:unhideWhenUsed="1"/>
-    <w:lsdException w:name="toc 1" w:semiHidden="1" w:uiPriority="39" w:unhideWhenUsed="1" w:qFormat="1"/>
-    <w:lsdException w:name="toc 2" w:semiHidden="1" w:uiPriority="39" w:unhideWhenUsed="1" w:qFormat="1"/>
-    <w:lsdException w:name="toc 3" w:semiHidden="1" w:uiPriority="39" w:unhideWhenUsed="1" w:qFormat="1"/>
-    <w:lsdException w:name="toc 4" w:semiHidden="1" w:uiPriority="39" w:unhideWhenUsed="1"/>
-    <w:lsdException w:name="toc 5" w:semiHidden="1" w:uiPriority="39" w:unhideWhenUsed="1"/>
-    <w:lsdException w:name="toc 6" w:semiHidden="1" w:uiPriority="39" w:unhideWhenUsed="1"/>
-    <w:lsdException w:name="toc 7" w:semiHidden="1" w:uiPriority="39" w:unhideWhenUsed="1"/>
-    <w:lsdException w:name="toc 8" w:semiHidden="1" w:uiPriority="39" w:unhideWhenUsed="1"/>
-    <w:lsdException w:name="toc 9" w:semiHidden="1" w:uiPriority="39" w:unhideWhenUsed="1"/>
-    <w:lsdException w:name="Normal Indent" w:semiHidden="1" w:unhideWhenUsed="1"/>
-    <w:lsdException w:name="footnote text" w:semiHidden="1" w:unhideWhenUsed="1"/>
-    <w:lsdException w:name="annotation text" w:semiHidden="1" w:unhideWhenUsed="1"/>
-    <w:lsdException w:name="header" w:semiHidden="1" w:unhideWhenUsed="1"/>
-    <w:lsdException w:name="footer" w:semiHidden="1" w:unhideWhenUsed="1"/>
-    <w:lsdException w:name="index heading" w:semiHidden="1" w:unhideWhenUsed="1"/>
-    <w:lsdException w:name="caption" w:semiHidden="1" w:uiPriority="35" w:unhideWhenUsed="1" w:qFormat="1"/>
-    <w:lsdException w:name="table of figures" w:semiHidden="1" w:unhideWhenUsed="1"/>
-    <w:lsdException w:name="envelope address" w:semiHidden="1" w:unhideWhenUsed="1"/>
-    <w:lsdException w:name="envelope return" w:semiHidden="1" w:unhideWhenUsed="1"/>
-    <w:lsdException w:name="footnote reference" w:semiHidden="1" w:unhideWhenUsed="1"/>
-    <w:lsdException w:name="annotation reference" w:semiHidden="1" w:unhideWhenUsed="1"/>
-    <w:lsdException w:name="line number" w:semiHidden="1" w:unhideWhenUsed="1"/>
-    <w:lsdException w:name="page number" w:semiHidden="1" w:unhideWhenUsed="1"/>
-    <w:lsdException w:name="endnote reference" w:semiHidden="1" w:unhideWhenUsed="1"/>
-    <w:lsdException w:name="endnote text" w:semiHidden="1" w:unhideWhenUsed="1"/>
-    <w:lsdException w:name="table of authorities" w:semiHidden="1" w:unhideWhenUsed="1"/>
-    <w:lsdException w:name="macro" w:semiHidden="1" w:unhideWhenUsed="1"/>
-    <w:lsdException w:name="toa heading" w:semiHidden="1" w:unhideWhenUsed="1"/>
-    <w:lsdException w:name="List" w:semiHidden="1" w:unhideWhenUsed="1"/>
-    <w:lsdException w:name="List Bullet" w:semiHidden="1" w:unhideWhenUsed="1"/>
-    <w:lsdException w:name="List Number" w:semiHidden="1" w:unhideWhenUsed="1"/>
-    <w:lsdException w:name="List 2" w:semiHidden="1" w:unhideWhenUsed="1"/>
-    <w:lsdException w:name="List 3" w:semiHidden="1" w:unhideWhenUsed="1"/>
-    <w:lsdException w:name="List 4" w:semiHidden="1" w:unhideWhenUsed="1"/>
-    <w:lsdException w:name="List 5" w:semiHidden="1" w:unhideWhenUsed="1"/>
-    <w:lsdException w:name="List Bullet 2" w:semiHidden="1" w:unhideWhenUsed="1"/>
-    <w:lsdException w:name="List Bullet 3" w:semiHidden="1" w:unhideWhenUsed="1"/>
-    <w:lsdException w:name="List Bullet 4" w:semiHidden="1" w:unhideWhenUsed="1"/>
-    <w:lsdException w:name="List Bullet 5" w:semiHidden="1" w:unhideWhenUsed="1"/>
-    <w:lsdException w:name="List Number 2" w:semiHidden="1" w:unhideWhenUsed="1"/>
-    <w:lsdException w:name="List Number 3" w:semiHidden="1" w:unhideWhenUsed="1"/>
-    <w:lsdException w:name="List Number 4" w:semiHidden="1" w:unhideWhenUsed="1"/>
-    <w:lsdException w:name="List Number 5" w:semiHidden="1" w:unhideWhenUsed="1"/>
-    <w:lsdException w:name="Title" w:uiPriority="10" w:qFormat="1"/>
-    <w:lsdException w:name="Closing" w:semiHidden="1" w:unhideWhenUsed="1"/>
-    <w:lsdException w:name="Signature" w:semiHidden="1" w:unhideWhenUsed="1"/>
-    <w:lsdException w:name="Default Paragraph Font" w:semiHidden="1" w:uiPriority="1" w:unhideWhenUsed="1"/>
-    <w:lsdException w:name="Body Text" w:semiHidden="1" w:unhideWhenUsed="1"/>
-    <w:lsdException w:name="Body Text Indent" w:semiHidden="1" w:unhideWhenUsed="1"/>
-    <w:lsdException w:name="List Continue" w:semiHidden="1" w:unhideWhenUsed="1"/>
-    <w:lsdException w:name="List Continue 2" w:semiHidden="1" w:unhideWhenUsed="1"/>
-    <w:lsdException w:name="List Continue 3" w:semiHidden="1" w:unhideWhenUsed="1"/>
-    <w:lsdException w:name="List Continue 4" w:semiHidden="1" w:unhideWhenUsed="1"/>
-    <w:lsdException w:name="List Continue 5" w:semiHidden="1" w:unhideWhenUsed="1"/>
-    <w:lsdException w:name="Message Header" w:semiHidden="1" w:unhideWhenUsed="1"/>
-    <w:lsdException w:name="Subtitle" w:uiPriority="11" w:qFormat="1"/>
-    <w:lsdException w:name="Salutation" w:semiHidden="1" w:unhideWhenUsed="1"/>
-    <w:lsdException w:name="Date" w:semiHidden="1" w:unhideWhenUsed="1"/>
-    <w:lsdException w:name="Body Text First Indent" w:semiHidden="1" w:unhideWhenUsed="1"/>
-    <w:lsdException w:name="Body Text First Indent 2" w:semiHidden="1" w:unhideWhenUsed="1"/>
-    <w:lsdException w:name="Note Heading" w:semiHidden="1" w:unhideWhenUsed="1"/>
-    <w:lsdException w:name="Body Text 2" w:semiHidden="1" w:unhideWhenUsed="1"/>
-    <w:lsdException w:name="Body Text 3" w:semiHidden="1" w:unhideWhenUsed="1"/>
-    <w:lsdException w:name="Body Text Indent 2" w:semiHidden="1" w:unhideWhenUsed="1"/>
-    <w:lsdException w:name="Body Text Indent 3" w:semiHidden="1" w:unhideWhenUsed="1"/>
-    <w:lsdException w:name="Block Text" w:semiHidden="1" w:unhideWhenUsed="1"/>
-    <w:lsdException w:name="Hyperlink" w:semiHidden="1" w:unhideWhenUsed="1"/>
-    <w:lsdException w:name="FollowedHyperlink" w:semiHidden="1" w:unhideWhenUsed="1"/>
-    <w:lsdException w:name="Strong" w:uiPriority="22" w:qFormat="1"/>
-    <w:lsdException w:name="Emphasis" w:uiPriority="20" w:qFormat="1"/>
-    <w:lsdException w:name="Document Map" w:semiHidden="1" w:unhideWhenUsed="1"/>
-    <w:lsdException w:name="Plain Text" w:semiHidden="1" w:unhideWhenUsed="1"/>
-    <w:lsdException w:name="E-mail Signature" w:semiHidden="1" w:unhideWhenUsed="1"/>
-    <w:lsdException w:name="HTML Top of Form" w:semiHidden="1" w:unhideWhenUsed="1"/>
-    <w:lsdException w:name="HTML Bottom of Form" w:semiHidden="1" w:unhideWhenUsed="1"/>
-    <w:lsdException w:name="Normal (Web)" w:semiHidden="1" w:unhideWhenUsed="1"/>
-    <w:lsdException w:name="HTML Acronym" w:semiHidden="1" w:unhideWhenUsed="1"/>
-    <w:lsdException w:name="HTML Address" w:semiHidden="1" w:unhideWhenUsed="1"/>
-    <w:lsdException w:name="HTML Cite" w:semiHidden="1" w:unhideWhenUsed="1"/>
-    <w:lsdException w:name="HTML Code" w:semiHidden="1" w:unhideWhenUsed="1"/>
-    <w:lsdException w:name="HTML Definition" w:semiHidden="1" w:unhideWhenUsed="1"/>
-    <w:lsdException w:name="HTML Keyboard" w:semiHidden="1" w:unhideWhenUsed="1"/>
-    <w:lsdException w:name="HTML Preformatted" w:semiHidden="1" w:unhideWhenUsed="1"/>
-    <w:lsdException w:name="HTML Sample" w:semiHidden="1" w:unhideWhenUsed="1"/>
-    <w:lsdException w:name="HTML Typewriter" w:semiHidden="1" w:unhideWhenUsed="1"/>
-    <w:lsdException w:name="HTML Variable" w:semiHidden="1" w:unhideWhenUsed="1"/>
-    <w:lsdException w:name="Normal Table" w:semiHidden="1" w:unhideWhenUsed="1"/>
-    <w:lsdException w:name="annotation subject" w:semiHidden="1" w:unhideWhenUsed="1"/>
-    <w:lsdException w:name="No List" w:semiHidden="1" w:unhideWhenUsed="1"/>
-    <w:lsdException w:name="Outline List 1" w:semiHidden="1" w:unhideWhenUsed="1"/>
-    <w:lsdException w:name="Outline List 2" w:semiHidden="1" w:unhideWhenUsed="1"/>
-    <w:lsdException w:name="Outline List 3" w:semiHidden="1" w:unhideWhenUsed="1"/>
-    <w:lsdException w:name="Table Simple 1" w:semiHidden="1" w:unhideWhenUsed="1"/>
-    <w:lsdException w:name="Table Simple 2" w:semiHidden="1" w:unhideWhenUsed="1"/>
-    <w:lsdException w:name="Table Simple 3" w:semiHidden="1" w:unhideWhenUsed="1"/>
-    <w:lsdException w:name="Table Classic 1" w:semiHidden="1" w:unhideWhenUsed="1"/>
-    <w:lsdException w:name="Table Classic 2" w:semiHidden="1" w:unhideWhenUsed="1"/>
-    <w:lsdException w:name="Table Classic 3" w:semiHidden="1" w:unhideWhenUsed="1"/>
-    <w:lsdException w:name="Table Classic 4" w:semiHidden="1" w:unhideWhenUsed="1"/>
-    <w:lsdException w:name="Table Colorful 1" w:semiHidden="1" w:unhideWhenUsed="1"/>
-    <w:lsdException w:name="Table Colorful 2" w:semiHidden="1" w:unhideWhenUsed="1"/>
-    <w:lsdException w:name="Table Colorful 3" w:semiHidden="1" w:unhideWhenUsed="1"/>
-    <w:lsdException w:name="Table Columns 1" w:semiHidden="1" w:unhideWhenUsed="1"/>
-    <w:lsdException w:name="Table Columns 2" w:semiHidden="1" w:unhideWhenUsed="1"/>
-    <w:lsdException w:name="Table Columns 3" w:semiHidden="1" w:unhideWhenUsed="1"/>
-    <w:lsdException w:name="Table Columns 4" w:semiHidden="1" w:unhideWhenUsed="1"/>
-    <w:lsdException w:name="Table Columns 5" w:semiHidden="1" w:unhideWhenUsed="1"/>
-    <w:lsdException w:name="Table Grid 1" w:semiHidden="1" w:unhideWhenUsed="1"/>
-    <w:lsdException w:name="Table Grid 2" w:semiHidden="1" w:unhideWhenUsed="1"/>
-    <w:lsdException w:name="Table Grid 3" w:semiHidden="1" w:unhideWhenUsed="1"/>
-    <w:lsdException w:name="Table Grid 4" w:semiHidden="1" w:unhideWhenUsed="1"/>
-    <w:lsdException w:name="Table Grid 5" w:semiHidden="1" w:unhideWhenUsed="1"/>
-    <w:lsdException w:name="Table Grid 6" w:semiHidden="1" w:unhideWhenUsed="1"/>
-    <w:lsdException w:name="Table Grid 7" w:semiHidden="1" w:unhideWhenUsed="1"/>
-    <w:lsdException w:name="Table Grid 8" w:semiHidden="1" w:unhideWhenUsed="1"/>
-    <w:lsdException w:name="Table List 1" w:semiHidden="1" w:unhideWhenUsed="1"/>
-    <w:lsdException w:name="Table List 2" w:semiHidden="1" w:unhideWhenUsed="1"/>
-    <w:lsdException w:name="Table List 3" w:semiHidden="1" w:unhideWhenUsed="1"/>
-    <w:lsdException w:name="Table List 4" w:semiHidden="1" w:unhideWhenUsed="1"/>
-    <w:lsdException w:name="Table List 5" w:semiHidden="1" w:unhideWhenUsed="1"/>
-    <w:lsdException w:name="Table List 6" w:semiHidden="1" w:unhideWhenUsed="1"/>
-    <w:lsdException w:name="Table List 7" w:semiHidden="1" w:unhideWhenUsed="1"/>
-    <w:lsdException w:name="Table List 8" w:semiHidden="1" w:unhideWhenUsed="1"/>
-    <w:lsdException w:name="Table 3D effects 1" w:semiHidden="1" w:unhideWhenUsed="1"/>
-    <w:lsdException w:name="Table 3D effects 2" w:semiHidden="1" w:unhideWhenUsed="1"/>
-    <w:lsdException w:name="Table 3D effects 3" w:semiHidden="1" w:unhideWhenUsed="1"/>
-    <w:lsdException w:name="Table Contemporary" w:semiHidden="1" w:unhideWhenUsed="1"/>
-    <w:lsdException w:name="Table Elegant" w:semiHidden="1" w:unhideWhenUsed="1"/>
-    <w:lsdException w:name="Table Professional" w:semiHidden="1" w:unhideWhenUsed="1"/>
-    <w:lsdException w:name="Table Subtle 1" w:semiHidden="1" w:unhideWhenUsed="1"/>
-    <w:lsdException w:name="Table Subtle 2" w:semiHidden="1" w:unhideWhenUsed="1"/>
-    <w:lsdException w:name="Table Web 1" w:semiHidden="1" w:unhideWhenUsed="1"/>
-    <w:lsdException w:name="Table Web 2" w:semiHidden="1" w:unhideWhenUsed="1"/>
-    <w:lsdException w:name="Table Web 3" w:semiHidden="1" w:unhideWhenUsed="1"/>
-    <w:lsdException w:name="Balloon Text" w:semiHidden="1" w:unhideWhenUsed="1"/>
-    <w:lsdException w:name="Table Grid" w:uiPriority="59"/>
-    <w:lsdException w:name="Table Theme" w:semiHidden="1" w:unhideWhenUsed="1"/>
-    <w:lsdException w:name="Placeholder Text" w:semiHidden="1"/>
-    <w:lsdException w:name="No Spacing" w:uiPriority="1" w:qFormat="1"/>
-    <w:lsdException w:name="Light Shading" w:uiPriority="60"/>
-    <w:lsdException w:name="Light List" w:uiPriority="61"/>
-    <w:lsdException w:name="Light Grid" w:uiPriority="62"/>
-    <w:lsdException w:name="Medium Shading 1" w:uiPriority="63"/>
-    <w:lsdException w:name="Medium Shading 2" w:uiPriority="64"/>
-    <w:lsdException w:name="Medium List 1" w:uiPriority="65"/>
-    <w:lsdException w:name="Medium List 2" w:uiPriority="66"/>
-    <w:lsdException w:name="Medium Grid 1" w:uiPriority="67"/>
-    <w:lsdException w:name="Medium Grid 2" w:uiPriority="68"/>
-    <w:lsdException w:name="Medium Grid 3" w:uiPriority="69"/>
-    <w:lsdException w:name="Dark List" w:uiPriority="70"/>
-    <w:lsdException w:name="Colorful Shading" w:uiPriority="71"/>
-    <w:lsdException w:name="Colorful List" w:uiPriority="72"/>
-    <w:lsdException w:name="Colorful Grid" w:uiPriority="73"/>
-    <w:lsdException w:name="Light Shading Accent 1" w:uiPriority="60"/>
-    <w:lsdException w:name="Light List Accent 1" w:uiPriority="61"/>
-    <w:lsdException w:name="Light Grid Accent 1" w:uiPriority="62"/>
-    <w:lsdException w:name="Medium Shading 1 Accent 1" w:uiPriority="63"/>
-    <w:lsdException w:name="Medium Shading 2 Accent 1" w:uiPriority="64"/>
-    <w:lsdException w:name="Medium List 1 Accent 1" w:uiPriority="65"/>
-    <w:lsdException w:name="Revision" w:semiHidden="1"/>
-    <w:lsdException w:name="List Paragraph" w:uiPriority="34" w:qFormat="1"/>
-    <w:lsdException w:name="Quote" w:uiPriority="29" w:qFormat="1"/>
-    <w:lsdException w:name="Intense Quote" w:uiPriority="30" w:qFormat="1"/>
-    <w:lsdException w:name="Medium List 2 Accent 1" w:uiPriority="66"/>
-    <w:lsdException w:name="Medium Grid 1 Accent 1" w:uiPriority="67"/>
-    <w:lsdException w:name="Medium Grid 2 Accent 1" w:uiPriority="68"/>
-    <w:lsdException w:name="Medium Grid 3 Accent 1" w:uiPriority="69"/>
-    <w:lsdException w:name="Dark List Accent 1" w:uiPriority="70"/>
-    <w:lsdException w:name="Colorful Shading Accent 1" w:uiPriority="71"/>
-    <w:lsdException w:name="Colorful List Accent 1" w:uiPriority="72"/>
-    <w:lsdException w:name="Colorful Grid Accent 1" w:uiPriority="73"/>
-    <w:lsdException w:name="Light Shading Accent 2" w:uiPriority="60"/>
-    <w:lsdException w:name="Light List Accent 2" w:uiPriority="61"/>
-    <w:lsdException w:name="Light Grid Accent 2" w:uiPriority="62"/>
-    <w:lsdException w:name="Medium Shading 1 Accent 2" w:uiPriority="63"/>
-    <w:lsdException w:name="Medium Shading 2 Accent 2" w:uiPriority="64"/>
-    <w:lsdException w:name="Medium List 1 Accent 2" w:uiPriority="65"/>
-    <w:lsdException w:name="Medium List 2 Accent 2" w:uiPriority="66"/>
-    <w:lsdException w:name="Medium Grid 1 Accent 2" w:uiPriority="67"/>
-    <w:lsdException w:name="Medium Grid 2 Accent 2" w:uiPriority="68"/>
-    <w:lsdException w:name="Medium Grid 3 Accent 2" w:uiPriority="69"/>
-    <w:lsdException w:name="Dark List Accent 2" w:uiPriority="70"/>
-    <w:lsdException w:name="Colorful Shading Accent 2" w:uiPriority="71"/>
-    <w:lsdException w:name="Colorful List Accent 2" w:uiPriority="72"/>
-    <w:lsdException w:name="Colorful Grid Accent 2" w:uiPriority="73"/>
-    <w:lsdException w:name="Light Shading Accent 3" w:uiPriority="60"/>
-    <w:lsdException w:name="Light List Accent 3" w:uiPriority="61"/>
-    <w:lsdException w:name="Light Grid Accent 3" w:uiPriority="62"/>
-    <w:lsdException w:name="Medium Shading 1 Accent 3" w:uiPriority="63"/>
-    <w:lsdException w:name="Medium Shading 2 Accent 3" w:uiPriority="64"/>
-    <w:lsdException w:name="Medium List 1 Accent 3" w:uiPriority="65"/>
-    <w:lsdException w:name="Medium List 2 Accent 3" w:uiPriority="66"/>
-    <w:lsdException w:name="Medium Grid 1 Accent 3" w:uiPriority="67"/>
-    <w:lsdException w:name="Medium Grid 2 Accent 3" w:uiPriority="68"/>
-    <w:lsdException w:name="Medium Grid 3 Accent 3" w:uiPriority="69"/>
-    <w:lsdException w:name="Dark List Accent 3" w:uiPriority="70"/>
-    <w:lsdException w:name="Colorful Shading Accent 3" w:uiPriority="71"/>
-    <w:lsdException w:name="Colorful List Accent 3" w:uiPriority="72"/>
-    <w:lsdException w:name="Colorful Grid Accent 3" w:uiPriority="73"/>
-    <w:lsdException w:name="Light Shading Accent 4" w:uiPriority="60"/>
-    <w:lsdException w:name="Light List Accent 4" w:uiPriority="61"/>
-    <w:lsdException w:name="Light Grid Accent 4" w:uiPriority="62"/>
-    <w:lsdException w:name="Medium Shading 1 Accent 4" w:uiPriority="63"/>
-    <w:lsdException w:name="Medium Shading 2 Accent 4" w:uiPriority="64"/>
-    <w:lsdException w:name="Medium List 1 Accent 4" w:uiPriority="65"/>
-    <w:lsdException w:name="Medium List 2 Accent 4" w:uiPriority="66"/>
-    <w:lsdException w:name="Medium Grid 1 Accent 4" w:uiPriority="67"/>
-    <w:lsdException w:name="Medium Grid 2 Accent 4" w:uiPriority="68"/>
-    <w:lsdException w:name="Medium Grid 3 Accent 4" w:uiPriority="69"/>
-    <w:lsdException w:name="Dark List Accent 4" w:uiPriority="70"/>
-    <w:lsdException w:name="Colorful Shading Accent 4" w:uiPriority="71"/>
-    <w:lsdException w:name="Colorful List Accent 4" w:uiPriority="72"/>
-    <w:lsdException w:name="Colorful Grid Accent 4" w:uiPriority="73"/>
-    <w:lsdException w:name="Light Shading Accent 5" w:uiPriority="60"/>
-    <w:lsdException w:name="Light List Accent 5" w:uiPriority="61"/>
-    <w:lsdException w:name="Light Grid Accent 5" w:uiPriority="62"/>
-    <w:lsdException w:name="Medium Shading 1 Accent 5" w:uiPriority="63"/>
-    <w:lsdException w:name="Medium Shading 2 Accent 5" w:uiPriority="64"/>
-    <w:lsdException w:name="Medium List 1 Accent 5" w:uiPriority="65"/>
-    <w:lsdException w:name="Medium List 2 Accent 5" w:uiPriority="66"/>
-    <w:lsdException w:name="Medium Grid 1 Accent 5" w:uiPriority="67"/>
-    <w:lsdException w:name="Medium Grid 2 Accent 5" w:uiPriority="68"/>
-    <w:lsdException w:name="Medium Grid 3 Accent 5" w:uiPriority="69"/>
-    <w:lsdException w:name="Dark List Accent 5" w:uiPriority="70"/>
-    <w:lsdException w:name="Colorful Shading Accent 5" w:uiPriority="71"/>
-    <w:lsdException w:name="Colorful List Accent 5" w:uiPriority="72"/>
-    <w:lsdException w:name="Colorful Grid Accent 5" w:uiPriority="73"/>
-    <w:lsdException w:name="Light Shading Accent 6" w:uiPriority="60"/>
-    <w:lsdException w:name="Light List Accent 6" w:uiPriority="61"/>
-    <w:lsdException w:name="Light Grid Accent 6" w:uiPriority="62"/>
-    <w:lsdException w:name="Medium Shading 1 Accent 6" w:uiPriority="63"/>
-    <w:lsdException w:name="Medium Shading 2 Accent 6" w:uiPriority="64"/>
-    <w:lsdException w:name="Medium List 1 Accent 6" w:uiPriority="65"/>
-    <w:lsdException w:name="Medium List 2 Accent 6" w:uiPriority="66"/>
-    <w:lsdException w:name="Medium Grid 1 Accent 6" w:uiPriority="67"/>
-    <w:lsdException w:name="Medium Grid 2 Accent 6" w:uiPriority="68"/>
-    <w:lsdException w:name="Medium Grid 3 Accent 6" w:uiPriority="69"/>
-    <w:lsdException w:name="Dark List Accent 6" w:uiPriority="70"/>
-    <w:lsdException w:name="Colorful Shading Accent 6" w:uiPriority="71"/>
-    <w:lsdException w:name="Colorful List Accent 6" w:uiPriority="72"/>
-    <w:lsdException w:name="Colorful Grid Accent 6" w:uiPriority="73"/>
-    <w:lsdException w:name="Subtle Emphasis" w:uiPriority="19" w:qFormat="1"/>
-    <w:lsdException w:name="Intense Emphasis" w:uiPriority="21" w:qFormat="1"/>
-    <w:lsdException w:name="Subtle Reference" w:uiPriority="31" w:qFormat="1"/>
-    <w:lsdException w:name="Intense Reference" w:uiPriority="32" w:qFormat="1"/>
-    <w:lsdException w:name="Book Title" w:uiPriority="33" w:qFormat="1"/>
-    <w:lsdException w:name="Bibliography" w:semiHidden="1" w:uiPriority="37" w:unhideWhenUsed="1"/>
-    <w:lsdException w:name="TOC Heading" w:semiHidden="1" w:uiPriority="39" w:unhideWhenUsed="1" w:qFormat="1"/>
-    <w:lsdException w:name="Plain Table 1" w:uiPriority="41"/>
-    <w:lsdException w:name="Plain Table 2" w:uiPriority="42"/>
-    <w:lsdException w:name="Plain Table 3" w:uiPriority="43"/>
-    <w:lsdException w:name="Plain Table 4" w:uiPriority="44"/>
-    <w:lsdException w:name="Plain Table 5" w:uiPriority="45"/>
-    <w:lsdException w:name="Grid Table Light" w:uiPriority="40"/>
-    <w:lsdException w:name="Grid Table 1 Light" w:uiPriority="46"/>
-    <w:lsdException w:name="Grid Table 2" w:uiPriority="47"/>
-    <w:lsdException w:name="Grid Table 3" w:uiPriority="48"/>
-    <w:lsdException w:name="Grid Table 4" w:uiPriority="49"/>
-    <w:lsdException w:name="Grid Table 5 Dark" w:uiPriority="50"/>
-    <w:lsdException w:name="Grid Table 6 Colorful" w:uiPriority="51"/>
-    <w:lsdException w:name="Grid Table 7 Colorful" w:uiPriority="52"/>
-    <w:lsdException w:name="Grid Table 1 Light Accent 1" w:uiPriority="46"/>
-    <w:lsdException w:name="Grid Table 2 Accent 1" w:uiPriority="47"/>
-    <w:lsdException w:name="Grid Table 3 Accent 1" w:uiPriority="48"/>
-    <w:lsdException w:name="Grid Table 4 Accent 1" w:uiPriority="49"/>
-    <w:lsdException w:name="Grid Table 5 Dark Accent 1" w:uiPriority="50"/>
-    <w:lsdException w:name="Grid Table 6 Colorful Accent 1" w:uiPriority="51"/>
-    <w:lsdException w:name="Grid Table 7 Colorful Accent 1" w:uiPriority="52"/>
-    <w:lsdException w:name="Grid Table 1 Light Accent 2" w:uiPriority="46"/>
-    <w:lsdException w:name="Grid Table 2 Accent 2" w:uiPriority="47"/>
-    <w:lsdException w:name="Grid Table 3 Accent 2" w:uiPriority="48"/>
-    <w:lsdException w:name="Grid Table 4 Accent 2" w:uiPriority="49"/>
-    <w:lsdException w:name="Grid Table 5 Dark Accent 2" w:uiPriority="50"/>
-    <w:lsdException w:name="Grid Table 6 Colorful Accent 2" w:uiPriority="51"/>
-    <w:lsdException w:name="Grid Table 7 Colorful Accent 2" w:uiPriority="52"/>
-    <w:lsdException w:name="Grid Table 1 Light Accent 3" w:uiPriority="46"/>
-    <w:lsdException w:name="Grid Table 2 Accent 3" w:uiPriority="47"/>
-    <w:lsdException w:name="Grid Table 3 Accent 3" w:uiPriority="48"/>
-    <w:lsdException w:name="Grid Table 4 Accent 3" w:uiPriority="49"/>
-    <w:lsdException w:name="Grid Table 5 Dark Accent 3" w:uiPriority="50"/>
-    <w:lsdException w:name="Grid Table 6 Colorful Accent 3" w:uiPriority="51"/>
-    <w:lsdException w:name="Grid Table 7 Colorful Accent 3" w:uiPriority="52"/>
-    <w:lsdException w:name="Grid Table 1 Light Accent 4" w:uiPriority="46"/>
-    <w:lsdException w:name="Grid Table 2 Accent 4" w:uiPriority="47"/>
-    <w:lsdException w:name="Grid Table 3 Accent 4" w:uiPriority="48"/>
-    <w:lsdException w:name="Grid Table 4 Accent 4" w:uiPriority="49"/>
-    <w:lsdException w:name="Grid Table 5 Dark Accent 4" w:uiPriority="50"/>
-    <w:lsdException w:name="Grid Table 6 Colorful Accent 4" w:uiPriority="51"/>
-    <w:lsdException w:name="Grid Table 7 Colorful Accent 4" w:uiPriority="52"/>
-    <w:lsdException w:name="Grid Table 1 Light Accent 5" w:uiPriority="46"/>
-    <w:lsdException w:name="Grid Table 2 Accent 5" w:uiPriority="47"/>
-    <w:lsdException w:name="Grid Table 3 Accent 5" w:uiPriority="48"/>
-    <w:lsdException w:name="Grid Table 4 Accent 5" w:uiPriority="49"/>
-    <w:lsdException w:name="Grid Table 5 Dark Accent 5" w:uiPriority="50"/>
-    <w:lsdException w:name="Grid Table 6 Colorful Accent 5" w:uiPriority="51"/>
-    <w:lsdException w:name="Grid Table 7 Colorful Accent 5" w:uiPriority="52"/>
-    <w:lsdException w:name="Grid Table 1 Light Accent 6" w:uiPriority="46"/>
-    <w:lsdException w:name="Grid Table 2 Accent 6" w:uiPriority="47"/>
-    <w:lsdException w:name="Grid Table 3 Accent 6" w:uiPriority="48"/>
-    <w:lsdException w:name="Grid Table 4 Accent 6" w:uiPriority="49"/>
-    <w:lsdException w:name="Grid Table 5 Dark Accent 6" w:uiPriority="50"/>
-    <w:lsdException w:name="Grid Table 6 Colorful Accent 6" w:uiPriority="51"/>
-    <w:lsdException w:name="Grid Table 7 Colorful Accent 6" w:uiPriority="52"/>
-    <w:lsdException w:name="List Table 1 Light" w:uiPriority="46"/>
-    <w:lsdException w:name="List Table 2" w:uiPriority="47"/>
-    <w:lsdException w:name="List Table 3" w:uiPriority="48"/>
-    <w:lsdException w:name="List Table 4" w:uiPriority="49"/>
-    <w:lsdException w:name="List Table 5 Dark" w:uiPriority="50"/>
-    <w:lsdException w:name="List Table 6 Colorful" w:uiPriority="51"/>
-    <w:lsdException w:name="List Table 7 Colorful" w:uiPriority="52"/>
-    <w:lsdException w:name="List Table 1 Light Accent 1" w:uiPriority="46"/>
-    <w:lsdException w:name="List Table 2 Accent 1" w:uiPriority="47"/>
-    <w:lsdException w:name="List Table 3 Accent 1" w:uiPriority="48"/>
-    <w:lsdException w:name="List Table 4 Accent 1" w:uiPriority="49"/>
-    <w:lsdException w:name="List Table 5 Dark Accent 1" w:uiPriority="50"/>
-    <w:lsdException w:name="List Table 6 Colorful Accent 1" w:uiPriority="51"/>
-    <w:lsdException w:name="List Table 7 Colorful Accent 1" w:uiPriority="52"/>
-    <w:lsdException w:name="List Table 1 Light Accent 2" w:uiPriority="46"/>
-    <w:lsdException w:name="List Table 2 Accent 2" w:uiPriority="47"/>
-    <w:lsdException w:name="List Table 3 Accent 2" w:uiPriority="48"/>
-    <w:lsdException w:name="List Table 4 Accent 2" w:uiPriority="49"/>
-    <w:lsdException w:name="List Table 5 Dark Accent 2" w:uiPriority="50"/>
-    <w:lsdException w:name="List Table 6 Colorful Accent 2" w:uiPriority="51"/>
-    <w:lsdException w:name="List Table 7 Colorful Accent 2" w:uiPriority="52"/>
-    <w:lsdException w:name="List Table 1 Light Accent 3" w:uiPriority="46"/>
-    <w:lsdException w:name="List Table 2 Accent 3" w:uiPriority="47"/>
-    <w:lsdException w:name="List Table 3 Accent 3" w:uiPriority="48"/>
-    <w:lsdException w:name="List Table 4 Accent 3" w:uiPriority="49"/>
-    <w:lsdException w:name="List Table 5 Dark Accent 3" w:uiPriority="50"/>
-    <w:lsdException w:name="List Table 6 Colorful Accent 3" w:uiPriority="51"/>
-    <w:lsdException w:name="List Table 7 Colorful Accent 3" w:uiPriority="52"/>
-    <w:lsdException w:name="List Table 1 Light Accent 4" w:uiPriority="46"/>
-    <w:lsdException w:name="List Table 2 Accent 4" w:uiPriority="47"/>
-    <w:lsdException w:name="List Table 3 Accent 4" w:uiPriority="48"/>
-    <w:lsdException w:name="List Table 4 Accent 4" w:uiPriority="49"/>
-    <w:lsdException w:name="List Table 5 Dark Accent 4" w:uiPriority="50"/>
-    <w:lsdException w:name="List Table 6 Colorful Accent 4" w:uiPriority="51"/>
-    <w:lsdException w:name="List Table 7 Colorful Accent 4" w:uiPriority="52"/>
-    <w:lsdException w:name="List Table 1 Light Accent 5" w:uiPriority="46"/>
-    <w:lsdException w:name="List Table 2 Accent 5" w:uiPriority="47"/>
-    <w:lsdException w:name="List Table 3 Accent 5" w:uiPriority="48"/>
-    <w:lsdException w:name="List Table 4 Accent 5" w:uiPriority="49"/>
-    <w:lsdException w:name="List Table 5 Dark Accent 5" w:uiPriority="50"/>
-    <w:lsdException w:name="List Table 6 Colorful Accent 5" w:uiPriority="51"/>
-    <w:lsdException w:name="List Table 7 Colorful Accent 5" w:uiPriority="52"/>
-    <w:lsdException w:name="List Table 1 Light Accent 6" w:uiPriority="46"/>
-    <w:lsdException w:name="List Table 2 Accent 6" w:uiPriority="47"/>
-    <w:lsdException w:name="List Table 3 Accent 6" w:uiPriority="48"/>
-    <w:lsdException w:name="List Table 4 Accent 6" w:uiPriority="49"/>
-    <w:lsdException w:name="List Table 5 Dark Accent 6" w:uiPriority="50"/>
-    <w:lsdException w:name="List Table 6 Colorful Accent 6" w:uiPriority="51"/>
-    <w:lsdException w:name="List Table 7 Colorful Accent 6" w:uiPriority="52"/>
+  <w:latentStyles w:defLockedState="0" w:defUIPriority="99" w:defSemiHidden="1" w:defUnhideWhenUsed="1" w:defQFormat="0" w:count="267">
+    <w:lsdException w:name="Normal" w:semiHidden="0" w:uiPriority="0" w:unhideWhenUsed="0" w:qFormat="1"/>
+    <w:lsdException w:name="heading 1" w:semiHidden="0" w:uiPriority="9" w:unhideWhenUsed="0" w:qFormat="1"/>
+    <w:lsdException w:name="heading 2" w:uiPriority="9" w:qFormat="1"/>
+    <w:lsdException w:name="heading 3" w:uiPriority="9" w:qFormat="1"/>
+    <w:lsdException w:name="heading 4" w:uiPriority="9" w:qFormat="1"/>
+    <w:lsdException w:name="heading 5" w:uiPriority="9" w:qFormat="1"/>
+    <w:lsdException w:name="heading 6" w:uiPriority="9" w:qFormat="1"/>
+    <w:lsdException w:name="heading 7" w:uiPriority="9" w:qFormat="1"/>
+    <w:lsdException w:name="heading 8" w:uiPriority="9" w:qFormat="1"/>
+    <w:lsdException w:name="heading 9" w:uiPriority="9" w:qFormat="1"/>
+    <w:lsdException w:name="toc 1" w:uiPriority="39" w:qFormat="1"/>
+    <w:lsdException w:name="toc 2" w:uiPriority="39" w:qFormat="1"/>
+    <w:lsdException w:name="toc 3" w:uiPriority="39" w:qFormat="1"/>
+    <w:lsdException w:name="toc 4" w:uiPriority="39"/>
+    <w:lsdException w:name="toc 5" w:uiPriority="39"/>
+    <w:lsdException w:name="toc 6" w:uiPriority="39"/>
+    <w:lsdException w:name="toc 7" w:uiPriority="39"/>
+    <w:lsdException w:name="toc 8" w:uiPriority="39"/>
+    <w:lsdException w:name="toc 9" w:uiPriority="39"/>
+    <w:lsdException w:name="caption" w:uiPriority="35" w:qFormat="1"/>
+    <w:lsdException w:name="Title" w:semiHidden="0" w:uiPriority="10" w:unhideWhenUsed="0" w:qFormat="1"/>
+    <w:lsdException w:name="Default Paragraph Font" w:uiPriority="1"/>
+    <w:lsdException w:name="Subtitle" w:semiHidden="0" w:uiPriority="11" w:unhideWhenUsed="0" w:qFormat="1"/>
+    <w:lsdException w:name="Strong" w:semiHidden="0" w:uiPriority="22" w:unhideWhenUsed="0" w:qFormat="1"/>
+    <w:lsdException w:name="Emphasis" w:semiHidden="0" w:uiPriority="20" w:unhideWhenUsed="0" w:qFormat="1"/>
+    <w:lsdException w:name="Table Grid" w:semiHidden="0" w:uiPriority="59" w:unhideWhenUsed="0"/>
+    <w:lsdException w:name="Placeholder Text" w:unhideWhenUsed="0"/>
+    <w:lsdException w:name="No Spacing" w:semiHidden="0" w:uiPriority="1" w:unhideWhenUsed="0" w:qFormat="1"/>
+    <w:lsdException w:name="Light Shading" w:semiHidden="0" w:uiPriority="60" w:unhideWhenUsed="0"/>
+    <w:lsdException w:name="Light List" w:semiHidden="0" w:uiPriority="61" w:unhideWhenUsed="0"/>
+    <w:lsdException w:name="Light Grid" w:semiHidden="0" w:uiPriority="62" w:unhideWhenUsed="0"/>
+    <w:lsdException w:name="Medium Shading 1" w:semiHidden="0" w:uiPriority="63" w:unhideWhenUsed="0"/>
+    <w:lsdException w:name="Medium Shading 2" w:semiHidden="0" w:uiPriority="64" w:unhideWhenUsed="0"/>
+    <w:lsdException w:name="Medium List 1" w:semiHidden="0" w:uiPriority="65" w:unhideWhenUsed="0"/>
+    <w:lsdException w:name="Medium List 2" w:semiHidden="0" w:uiPriority="66" w:unhideWhenUsed="0"/>
+    <w:lsdException w:name="Medium Grid 1" w:semiHidden="0" w:uiPriority="67" w:unhideWhenUsed="0"/>
+    <w:lsdException w:name="Medium Grid 2" w:semiHidden="0" w:uiPriority="68" w:unhideWhenUsed="0"/>
+    <w:lsdException w:name="Medium Grid 3" w:semiHidden="0" w:uiPriority="69" w:unhideWhenUsed="0"/>
+    <w:lsdException w:name="Dark List" w:semiHidden="0" w:uiPriority="70" w:unhideWhenUsed="0"/>
+    <w:lsdException w:name="Colorful Shading" w:semiHidden="0" w:uiPriority="71" w:unhideWhenUsed="0"/>
+    <w:lsdException w:name="Colorful List" w:semiHidden="0" w:uiPriority="72" w:unhideWhenUsed="0"/>
+    <w:lsdException w:name="Colorful Grid" w:semiHidden="0" w:uiPriority="73" w:unhideWhenUsed="0"/>
+    <w:lsdException w:name="Light Shading Accent 1" w:semiHidden="0" w:uiPriority="60" w:unhideWhenUsed="0"/>
+    <w:lsdException w:name="Light List Accent 1" w:semiHidden="0" w:uiPriority="61" w:unhideWhenUsed="0"/>
+    <w:lsdException w:name="Light Grid Accent 1" w:semiHidden="0" w:uiPriority="62" w:unhideWhenUsed="0"/>
+    <w:lsdException w:name="Medium Shading 1 Accent 1" w:semiHidden="0" w:uiPriority="63" w:unhideWhenUsed="0"/>
+    <w:lsdException w:name="Medium Shading 2 Accent 1" w:semiHidden="0" w:uiPriority="64" w:unhideWhenUsed="0"/>
+    <w:lsdException w:name="Medium List 1 Accent 1" w:semiHidden="0" w:uiPriority="65" w:unhideWhenUsed="0"/>
+    <w:lsdException w:name="Revision" w:unhideWhenUsed="0"/>
+    <w:lsdException w:name="List Paragraph" w:semiHidden="0" w:uiPriority="34" w:unhideWhenUsed="0" w:qFormat="1"/>
+    <w:lsdException w:name="Quote" w:semiHidden="0" w:uiPriority="29" w:unhideWhenUsed="0" w:qFormat="1"/>
+    <w:lsdException w:name="Intense Quote" w:semiHidden="0" w:uiPriority="30" w:unhideWhenUsed="0" w:qFormat="1"/>
+    <w:lsdException w:name="Medium List 2 Accent 1" w:semiHidden="0" w:uiPriority="66" w:unhideWhenUsed="0"/>
+    <w:lsdException w:name="Medium Grid 1 Accent 1" w:semiHidden="0" w:uiPriority="67" w:unhideWhenUsed="0"/>
+    <w:lsdException w:name="Medium Grid 2 Accent 1" w:semiHidden="0" w:uiPriority="68" w:unhideWhenUsed="0"/>
+    <w:lsdException w:name="Medium Grid 3 Accent 1" w:semiHidden="0" w:uiPriority="69" w:unhideWhenUsed="0"/>
+    <w:lsdException w:name="Dark List Accent 1" w:semiHidden="0" w:uiPriority="70" w:unhideWhenUsed="0"/>
+    <w:lsdException w:name="Colorful Shading Accent 1" w:semiHidden="0" w:uiPriority="71" w:unhideWhenUsed="0"/>
+    <w:lsdException w:name="Colorful List Accent 1" w:semiHidden="0" w:uiPriority="72" w:unhideWhenUsed="0"/>
+    <w:lsdException w:name="Colorful Grid Accent 1" w:semiHidden="0" w:uiPriority="73" w:unhideWhenUsed="0"/>
+    <w:lsdException w:name="Light Shading Accent 2" w:semiHidden="0" w:uiPriority="60" w:unhideWhenUsed="0"/>
+    <w:lsdException w:name="Light List Accent 2" w:semiHidden="0" w:uiPriority="61" w:unhideWhenUsed="0"/>
+    <w:lsdException w:name="Light Grid Accent 2" w:semiHidden="0" w:uiPriority="62" w:unhideWhenUsed="0"/>
+    <w:lsdException w:name="Medium Shading 1 Accent 2" w:semiHidden="0" w:uiPriority="63" w:unhideWhenUsed="0"/>
+    <w:lsdException w:name="Medium Shading 2 Accent 2" w:semiHidden="0" w:uiPriority="64" w:unhideWhenUsed="0"/>
+    <w:lsdException w:name="Medium List 1 Accent 2" w:semiHidden="0" w:uiPriority="65" w:unhideWhenUsed="0"/>
+    <w:lsdException w:name="Medium List 2 Accent 2" w:semiHidden="0" w:uiPriority="66" w:unhideWhenUsed="0"/>
+    <w:lsdException w:name="Medium Grid 1 Accent 2" w:semiHidden="0" w:uiPriority="67" w:unhideWhenUsed="0"/>
+    <w:lsdException w:name="Medium Grid 2 Accent 2" w:semiHidden="0" w:uiPriority="68" w:unhideWhenUsed="0"/>
+    <w:lsdException w:name="Medium Grid 3 Accent 2" w:semiHidden="0" w:uiPriority="69" w:unhideWhenUsed="0"/>
+    <w:lsdException w:name="Dark List Accent 2" w:semiHidden="0" w:uiPriority="70" w:unhideWhenUsed="0"/>
+    <w:lsdException w:name="Colorful Shading Accent 2" w:semiHidden="0" w:uiPriority="71" w:unhideWhenUsed="0"/>
+    <w:lsdException w:name="Colorful List Accent 2" w:semiHidden="0" w:uiPriority="72" w:unhideWhenUsed="0"/>
+    <w:lsdException w:name="Colorful Grid Accent 2" w:semiHidden="0" w:uiPriority="73" w:unhideWhenUsed="0"/>
+    <w:lsdException w:name="Light Shading Accent 3" w:semiHidden="0" w:uiPriority="60" w:unhideWhenUsed="0"/>
+    <w:lsdException w:name="Light List Accent 3" w:semiHidden="0" w:uiPriority="61" w:unhideWhenUsed="0"/>
+    <w:lsdException w:name="Light Grid Accent 3" w:semiHidden="0" w:uiPriority="62" w:unhideWhenUsed="0"/>
+    <w:lsdException w:name="Medium Shading 1 Accent 3" w:semiHidden="0" w:uiPriority="63" w:unhideWhenUsed="0"/>
+    <w:lsdException w:name="Medium Shading 2 Accent 3" w:semiHidden="0" w:uiPriority="64" w:unhideWhenUsed="0"/>
+    <w:lsdException w:name="Medium List 1 Accent 3" w:semiHidden="0" w:uiPriority="65" w:unhideWhenUsed="0"/>
+    <w:lsdException w:name="Medium List 2 Accent 3" w:semiHidden="0" w:uiPriority="66" w:unhideWhenUsed="0"/>
+    <w:lsdException w:name="Medium Grid 1 Accent 3" w:semiHidden="0" w:uiPriority="67" w:unhideWhenUsed="0"/>
+    <w:lsdException w:name="Medium Grid 2 Accent 3" w:semiHidden="0" w:uiPriority="68" w:unhideWhenUsed="0"/>
+    <w:lsdException w:name="Medium Grid 3 Accent 3" w:semiHidden="0" w:uiPriority="69" w:unhideWhenUsed="0"/>
+    <w:lsdException w:name="Dark List Accent 3" w:semiHidden="0" w:uiPriority="70" w:unhideWhenUsed="0"/>
+    <w:lsdException w:name="Colorful Shading Accent 3" w:semiHidden="0" w:uiPriority="71" w:unhideWhenUsed="0"/>
+    <w:lsdException w:name="Colorful List Accent 3" w:semiHidden="0" w:uiPriority="72" w:unhideWhenUsed="0"/>
+    <w:lsdException w:name="Colorful Grid Accent 3" w:semiHidden="0" w:uiPriority="73" w:unhideWhenUsed="0"/>
+    <w:lsdException w:name="Light Shading Accent 4" w:semiHidden="0" w:uiPriority="60" w:unhideWhenUsed="0"/>
+    <w:lsdException w:name="Light List Accent 4" w:semiHidden="0" w:uiPriority="61" w:unhideWhenUsed="0"/>
+    <w:lsdException w:name="Light Grid Accent 4" w:semiHidden="0" w:uiPriority="62" w:unhideWhenUsed="0"/>
+    <w:lsdException w:name="Medium Shading 1 Accent 4" w:semiHidden="0" w:uiPriority="63" w:unhideWhenUsed="0"/>
+    <w:lsdException w:name="Medium Shading 2 Accent 4" w:semiHidden="0" w:uiPriority="64" w:unhideWhenUsed="0"/>
+    <w:lsdException w:name="Medium List 1 Accent 4" w:semiHidden="0" w:uiPriority="65" w:unhideWhenUsed="0"/>
+    <w:lsdException w:name="Medium List 2 Accent 4" w:semiHidden="0" w:uiPriority="66" w:unhideWhenUsed="0"/>
+    <w:lsdException w:name="Medium Grid 1 Accent 4" w:semiHidden="0" w:uiPriority="67" w:unhideWhenUsed="0"/>
+    <w:lsdException w:name="Medium Grid 2 Accent 4" w:semiHidden="0" w:uiPriority="68" w:unhideWhenUsed="0"/>
+    <w:lsdException w:name="Medium Grid 3 Accent 4" w:semiHidden="0" w:uiPriority="69" w:unhideWhenUsed="0"/>
+    <w:lsdException w:name="Dark List Accent 4" w:semiHidden="0" w:uiPriority="70" w:unhideWhenUsed="0"/>
+    <w:lsdException w:name="Colorful Shading Accent 4" w:semiHidden="0" w:uiPriority="71" w:unhideWhenUsed="0"/>
+    <w:lsdException w:name="Colorful List Accent 4" w:semiHidden="0" w:uiPriority="72" w:unhideWhenUsed="0"/>
+    <w:lsdException w:name="Colorful Grid Accent 4" w:semiHidden="0" w:uiPriority="73" w:unhideWhenUsed="0"/>
+    <w:lsdException w:name="Light Shading Accent 5" w:semiHidden="0" w:uiPriority="60" w:unhideWhenUsed="0"/>
+    <w:lsdException w:name="Light List Accent 5" w:semiHidden="0" w:uiPriority="61" w:unhideWhenUsed="0"/>
+    <w:lsdException w:name="Light Grid Accent 5" w:semiHidden="0" w:uiPriority="62" w:unhideWhenUsed="0"/>
+    <w:lsdException w:name="Medium Shading 1 Accent 5" w:semiHidden="0" w:uiPriority="63" w:unhideWhenUsed="0"/>
+    <w:lsdException w:name="Medium Shading 2 Accent 5" w:semiHidden="0" w:uiPriority="64" w:unhideWhenUsed="0"/>
+    <w:lsdException w:name="Medium List 1 Accent 5" w:semiHidden="0" w:uiPriority="65" w:unhideWhenUsed="0"/>
+    <w:lsdException w:name="Medium List 2 Accent 5" w:semiHidden="0" w:uiPriority="66" w:unhideWhenUsed="0"/>
+    <w:lsdException w:name="Medium Grid 1 Accent 5" w:semiHidden="0" w:uiPriority="67" w:unhideWhenUsed="0"/>
+    <w:lsdException w:name="Medium Grid 2 Accent 5" w:semiHidden="0" w:uiPriority="68" w:unhideWhenUsed="0"/>
+    <w:lsdException w:name="Medium Grid 3 Accent 5" w:semiHidden="0" w:uiPriority="69" w:unhideWhenUsed="0"/>
+    <w:lsdException w:name="Dark List Accent 5" w:semiHidden="0" w:uiPriority="70" w:unhideWhenUsed="0"/>
+    <w:lsdException w:name="Colorful Shading Accent 5" w:semiHidden="0" w:uiPriority="71" w:unhideWhenUsed="0"/>
+    <w:lsdException w:name="Colorful List Accent 5" w:semiHidden="0" w:uiPriority="72" w:unhideWhenUsed="0"/>
+    <w:lsdException w:name="Colorful Grid Accent 5" w:semiHidden="0" w:uiPriority="73" w:unhideWhenUsed="0"/>
+    <w:lsdException w:name="Light Shading Accent 6" w:semiHidden="0" w:uiPriority="60" w:unhideWhenUsed="0"/>
+    <w:lsdException w:name="Light List Accent 6" w:semiHidden="0" w:uiPriority="61" w:unhideWhenUsed="0"/>
+    <w:lsdException w:name="Light Grid Accent 6" w:semiHidden="0" w:uiPriority="62" w:unhideWhenUsed="0"/>
+    <w:lsdException w:name="Medium Shading 1 Accent 6" w:semiHidden="0" w:uiPriority="63" w:unhideWhenUsed="0"/>
+    <w:lsdException w:name="Medium Shading 2 Accent 6" w:semiHidden="0" w:uiPriority="64" w:unhideWhenUsed="0"/>
+    <w:lsdException w:name="Medium List 1 Accent 6" w:semiHidden="0" w:uiPriority="65" w:unhideWhenUsed="0"/>
+    <w:lsdException w:name="Medium List 2 Accent 6" w:semiHidden="0" w:uiPriority="66" w:unhideWhenUsed="0"/>
+    <w:lsdException w:name="Medium Grid 1 Accent 6" w:semiHidden="0" w:uiPriority="67" w:unhideWhenUsed="0"/>
+    <w:lsdException w:name="Medium Grid 2 Accent 6" w:semiHidden="0" w:uiPriority="68" w:unhideWhenUsed="0"/>
+    <w:lsdException w:name="Medium Grid 3 Accent 6" w:semiHidden="0" w:uiPriority="69" w:unhideWhenUsed="0"/>
+    <w:lsdException w:name="Dark List Accent 6" w:semiHidden="0" w:uiPriority="70" w:unhideWhenUsed="0"/>
+    <w:lsdException w:name="Colorful Shading Accent 6" w:semiHidden="0" w:uiPriority="71" w:unhideWhenUsed="0"/>
+    <w:lsdException w:name="Colorful List Accent 6" w:semiHidden="0" w:uiPriority="72" w:unhideWhenUsed="0"/>
+    <w:lsdException w:name="Colorful Grid Accent 6" w:semiHidden="0" w:uiPriority="73" w:unhideWhenUsed="0"/>
+    <w:lsdException w:name="Subtle Emphasis" w:semiHidden="0" w:uiPriority="19" w:unhideWhenUsed="0" w:qFormat="1"/>
+    <w:lsdException w:name="Intense Emphasis" w:semiHidden="0" w:uiPriority="21" w:unhideWhenUsed="0" w:qFormat="1"/>
+    <w:lsdException w:name="Subtle Reference" w:semiHidden="0" w:uiPriority="31" w:unhideWhenUsed="0" w:qFormat="1"/>
+    <w:lsdException w:name="Intense Reference" w:semiHidden="0" w:uiPriority="32" w:unhideWhenUsed="0" w:qFormat="1"/>
+    <w:lsdException w:name="Book Title" w:semiHidden="0" w:uiPriority="33" w:unhideWhenUsed="0" w:qFormat="1"/>
+    <w:lsdException w:name="Bibliography" w:uiPriority="37"/>
+    <w:lsdException w:name="TOC Heading" w:uiPriority="39" w:qFormat="1"/>
   </w:latentStyles>
   <w:style w:type="paragraph" w:default="1" w:styleId="Standard">
     <w:name w:val="Normal"/>
@@ -13485,7 +13157,6 @@
       <w:spacing w:before="0" w:after="0" w:line="240" w:lineRule="auto"/>
     </w:pPr>
     <w:tblPr>
-      <w:tblInd w:w="0" w:type="dxa"/>
       <w:tblBorders>
         <w:top w:val="single" w:sz="4" w:space="0" w:color="auto"/>
         <w:left w:val="single" w:sz="4" w:space="0" w:color="auto"/>
@@ -13494,12 +13165,1154 @@
         <w:insideH w:val="single" w:sz="4" w:space="0" w:color="auto"/>
         <w:insideV w:val="single" w:sz="4" w:space="0" w:color="auto"/>
       </w:tblBorders>
+    </w:tblPr>
+  </w:style>
+  <w:style w:type="character" w:styleId="Zeilennummer">
+    <w:name w:val="line number"/>
+    <w:basedOn w:val="Absatz-Standardschriftart"/>
+    <w:uiPriority w:val="99"/>
+    <w:semiHidden/>
+    <w:unhideWhenUsed/>
+    <w:rsid w:val="005708EA"/>
+  </w:style>
+  <w:style w:type="paragraph" w:styleId="Funotentext">
+    <w:name w:val="footnote text"/>
+    <w:basedOn w:val="Standard"/>
+    <w:link w:val="FunotentextZchn"/>
+    <w:uiPriority w:val="99"/>
+    <w:semiHidden/>
+    <w:unhideWhenUsed/>
+    <w:rsid w:val="00343411"/>
+    <w:pPr>
+      <w:spacing w:before="0" w:after="0" w:line="240" w:lineRule="auto"/>
+    </w:pPr>
+    <w:rPr>
+      <w:sz w:val="20"/>
+    </w:rPr>
+  </w:style>
+  <w:style w:type="character" w:customStyle="1" w:styleId="FunotentextZchn">
+    <w:name w:val="Fußnotentext Zchn"/>
+    <w:basedOn w:val="Absatz-Standardschriftart"/>
+    <w:link w:val="Funotentext"/>
+    <w:uiPriority w:val="99"/>
+    <w:semiHidden/>
+    <w:rsid w:val="00343411"/>
+    <w:rPr>
+      <w:sz w:val="20"/>
+      <w:szCs w:val="20"/>
+    </w:rPr>
+  </w:style>
+  <w:style w:type="character" w:styleId="Funotenzeichen">
+    <w:name w:val="footnote reference"/>
+    <w:basedOn w:val="Absatz-Standardschriftart"/>
+    <w:uiPriority w:val="99"/>
+    <w:semiHidden/>
+    <w:unhideWhenUsed/>
+    <w:rsid w:val="00343411"/>
+    <w:rPr>
+      <w:vertAlign w:val="superscript"/>
+    </w:rPr>
+  </w:style>
+  <w:style w:type="paragraph" w:styleId="Endnotentext">
+    <w:name w:val="endnote text"/>
+    <w:basedOn w:val="Standard"/>
+    <w:link w:val="EndnotentextZchn"/>
+    <w:uiPriority w:val="99"/>
+    <w:semiHidden/>
+    <w:unhideWhenUsed/>
+    <w:rsid w:val="006E5CA5"/>
+    <w:pPr>
+      <w:spacing w:before="0" w:after="0" w:line="240" w:lineRule="auto"/>
+    </w:pPr>
+    <w:rPr>
+      <w:sz w:val="20"/>
+    </w:rPr>
+  </w:style>
+  <w:style w:type="character" w:customStyle="1" w:styleId="EndnotentextZchn">
+    <w:name w:val="Endnotentext Zchn"/>
+    <w:basedOn w:val="Absatz-Standardschriftart"/>
+    <w:link w:val="Endnotentext"/>
+    <w:uiPriority w:val="99"/>
+    <w:semiHidden/>
+    <w:rsid w:val="006E5CA5"/>
+    <w:rPr>
+      <w:rFonts w:ascii="Arial" w:hAnsi="Arial"/>
+      <w:sz w:val="20"/>
+      <w:szCs w:val="20"/>
+    </w:rPr>
+  </w:style>
+  <w:style w:type="character" w:styleId="Endnotenzeichen">
+    <w:name w:val="endnote reference"/>
+    <w:basedOn w:val="Absatz-Standardschriftart"/>
+    <w:uiPriority w:val="99"/>
+    <w:semiHidden/>
+    <w:unhideWhenUsed/>
+    <w:rsid w:val="006E5CA5"/>
+    <w:rPr>
+      <w:vertAlign w:val="superscript"/>
+    </w:rPr>
+  </w:style>
+</w:styles>
+</file>
+
+<file path=word/stylesWithEffects.xml><?xml version="1.0" encoding="utf-8"?>
+<w:styles xmlns:wpc="http://schemas.microsoft.com/office/word/2010/wordprocessingCanvas" xmlns:mc="http://schemas.openxmlformats.org/markup-compatibility/2006" xmlns:o="urn:schemas-microsoft-com:office:office" xmlns:r="http://schemas.openxmlformats.org/officeDocument/2006/relationships" xmlns:m="http://schemas.openxmlformats.org/officeDocument/2006/math" xmlns:v="urn:schemas-microsoft-com:vml" xmlns:wp14="http://schemas.microsoft.com/office/word/2010/wordprocessingDrawing" xmlns:wp="http://schemas.openxmlformats.org/drawingml/2006/wordprocessingDrawing" xmlns:w10="urn:schemas-microsoft-com:office:word" xmlns:w="http://schemas.openxmlformats.org/wordprocessingml/2006/main" xmlns:w14="http://schemas.microsoft.com/office/word/2010/wordml" xmlns:wpg="http://schemas.microsoft.com/office/word/2010/wordprocessingGroup" xmlns:wpi="http://schemas.microsoft.com/office/word/2010/wordprocessingInk" xmlns:wne="http://schemas.microsoft.com/office/word/2006/wordml" xmlns:wps="http://schemas.microsoft.com/office/word/2010/wordprocessingShape" mc:Ignorable="w14 wp14">
+  <w:docDefaults>
+    <w:rPrDefault>
+      <w:rPr>
+        <w:rFonts w:asciiTheme="minorHAnsi" w:eastAsiaTheme="minorEastAsia" w:hAnsiTheme="minorHAnsi" w:cstheme="minorBidi"/>
+        <w:sz w:val="22"/>
+        <w:szCs w:val="22"/>
+        <w:lang w:val="de-CH" w:eastAsia="de-CH" w:bidi="ar-SA"/>
+      </w:rPr>
+    </w:rPrDefault>
+    <w:pPrDefault>
+      <w:pPr>
+        <w:spacing w:before="200" w:after="200" w:line="276" w:lineRule="auto"/>
+      </w:pPr>
+    </w:pPrDefault>
+  </w:docDefaults>
+  <w:latentStyles w:defLockedState="0" w:defUIPriority="99" w:defSemiHidden="1" w:defUnhideWhenUsed="1" w:defQFormat="0" w:count="267">
+    <w:lsdException w:name="Normal" w:semiHidden="0" w:uiPriority="0" w:unhideWhenUsed="0" w:qFormat="1"/>
+    <w:lsdException w:name="heading 1" w:semiHidden="0" w:uiPriority="9" w:unhideWhenUsed="0" w:qFormat="1"/>
+    <w:lsdException w:name="heading 2" w:uiPriority="9" w:qFormat="1"/>
+    <w:lsdException w:name="heading 3" w:uiPriority="9" w:qFormat="1"/>
+    <w:lsdException w:name="heading 4" w:uiPriority="9" w:qFormat="1"/>
+    <w:lsdException w:name="heading 5" w:uiPriority="9" w:qFormat="1"/>
+    <w:lsdException w:name="heading 6" w:uiPriority="9" w:qFormat="1"/>
+    <w:lsdException w:name="heading 7" w:uiPriority="9" w:qFormat="1"/>
+    <w:lsdException w:name="heading 8" w:uiPriority="9" w:qFormat="1"/>
+    <w:lsdException w:name="heading 9" w:uiPriority="9" w:qFormat="1"/>
+    <w:lsdException w:name="toc 1" w:uiPriority="39" w:qFormat="1"/>
+    <w:lsdException w:name="toc 2" w:uiPriority="39" w:qFormat="1"/>
+    <w:lsdException w:name="toc 3" w:uiPriority="39" w:qFormat="1"/>
+    <w:lsdException w:name="toc 4" w:uiPriority="39"/>
+    <w:lsdException w:name="toc 5" w:uiPriority="39"/>
+    <w:lsdException w:name="toc 6" w:uiPriority="39"/>
+    <w:lsdException w:name="toc 7" w:uiPriority="39"/>
+    <w:lsdException w:name="toc 8" w:uiPriority="39"/>
+    <w:lsdException w:name="toc 9" w:uiPriority="39"/>
+    <w:lsdException w:name="caption" w:uiPriority="35" w:qFormat="1"/>
+    <w:lsdException w:name="Title" w:semiHidden="0" w:uiPriority="10" w:unhideWhenUsed="0" w:qFormat="1"/>
+    <w:lsdException w:name="Default Paragraph Font" w:uiPriority="1"/>
+    <w:lsdException w:name="Subtitle" w:semiHidden="0" w:uiPriority="11" w:unhideWhenUsed="0" w:qFormat="1"/>
+    <w:lsdException w:name="Strong" w:semiHidden="0" w:uiPriority="22" w:unhideWhenUsed="0" w:qFormat="1"/>
+    <w:lsdException w:name="Emphasis" w:semiHidden="0" w:uiPriority="20" w:unhideWhenUsed="0" w:qFormat="1"/>
+    <w:lsdException w:name="Table Grid" w:semiHidden="0" w:uiPriority="59" w:unhideWhenUsed="0"/>
+    <w:lsdException w:name="Placeholder Text" w:unhideWhenUsed="0"/>
+    <w:lsdException w:name="No Spacing" w:semiHidden="0" w:uiPriority="1" w:unhideWhenUsed="0" w:qFormat="1"/>
+    <w:lsdException w:name="Light Shading" w:semiHidden="0" w:uiPriority="60" w:unhideWhenUsed="0"/>
+    <w:lsdException w:name="Light List" w:semiHidden="0" w:uiPriority="61" w:unhideWhenUsed="0"/>
+    <w:lsdException w:name="Light Grid" w:semiHidden="0" w:uiPriority="62" w:unhideWhenUsed="0"/>
+    <w:lsdException w:name="Medium Shading 1" w:semiHidden="0" w:uiPriority="63" w:unhideWhenUsed="0"/>
+    <w:lsdException w:name="Medium Shading 2" w:semiHidden="0" w:uiPriority="64" w:unhideWhenUsed="0"/>
+    <w:lsdException w:name="Medium List 1" w:semiHidden="0" w:uiPriority="65" w:unhideWhenUsed="0"/>
+    <w:lsdException w:name="Medium List 2" w:semiHidden="0" w:uiPriority="66" w:unhideWhenUsed="0"/>
+    <w:lsdException w:name="Medium Grid 1" w:semiHidden="0" w:uiPriority="67" w:unhideWhenUsed="0"/>
+    <w:lsdException w:name="Medium Grid 2" w:semiHidden="0" w:uiPriority="68" w:unhideWhenUsed="0"/>
+    <w:lsdException w:name="Medium Grid 3" w:semiHidden="0" w:uiPriority="69" w:unhideWhenUsed="0"/>
+    <w:lsdException w:name="Dark List" w:semiHidden="0" w:uiPriority="70" w:unhideWhenUsed="0"/>
+    <w:lsdException w:name="Colorful Shading" w:semiHidden="0" w:uiPriority="71" w:unhideWhenUsed="0"/>
+    <w:lsdException w:name="Colorful List" w:semiHidden="0" w:uiPriority="72" w:unhideWhenUsed="0"/>
+    <w:lsdException w:name="Colorful Grid" w:semiHidden="0" w:uiPriority="73" w:unhideWhenUsed="0"/>
+    <w:lsdException w:name="Light Shading Accent 1" w:semiHidden="0" w:uiPriority="60" w:unhideWhenUsed="0"/>
+    <w:lsdException w:name="Light List Accent 1" w:semiHidden="0" w:uiPriority="61" w:unhideWhenUsed="0"/>
+    <w:lsdException w:name="Light Grid Accent 1" w:semiHidden="0" w:uiPriority="62" w:unhideWhenUsed="0"/>
+    <w:lsdException w:name="Medium Shading 1 Accent 1" w:semiHidden="0" w:uiPriority="63" w:unhideWhenUsed="0"/>
+    <w:lsdException w:name="Medium Shading 2 Accent 1" w:semiHidden="0" w:uiPriority="64" w:unhideWhenUsed="0"/>
+    <w:lsdException w:name="Medium List 1 Accent 1" w:semiHidden="0" w:uiPriority="65" w:unhideWhenUsed="0"/>
+    <w:lsdException w:name="Revision" w:unhideWhenUsed="0"/>
+    <w:lsdException w:name="List Paragraph" w:semiHidden="0" w:uiPriority="34" w:unhideWhenUsed="0" w:qFormat="1"/>
+    <w:lsdException w:name="Quote" w:semiHidden="0" w:uiPriority="29" w:unhideWhenUsed="0" w:qFormat="1"/>
+    <w:lsdException w:name="Intense Quote" w:semiHidden="0" w:uiPriority="30" w:unhideWhenUsed="0" w:qFormat="1"/>
+    <w:lsdException w:name="Medium List 2 Accent 1" w:semiHidden="0" w:uiPriority="66" w:unhideWhenUsed="0"/>
+    <w:lsdException w:name="Medium Grid 1 Accent 1" w:semiHidden="0" w:uiPriority="67" w:unhideWhenUsed="0"/>
+    <w:lsdException w:name="Medium Grid 2 Accent 1" w:semiHidden="0" w:uiPriority="68" w:unhideWhenUsed="0"/>
+    <w:lsdException w:name="Medium Grid 3 Accent 1" w:semiHidden="0" w:uiPriority="69" w:unhideWhenUsed="0"/>
+    <w:lsdException w:name="Dark List Accent 1" w:semiHidden="0" w:uiPriority="70" w:unhideWhenUsed="0"/>
+    <w:lsdException w:name="Colorful Shading Accent 1" w:semiHidden="0" w:uiPriority="71" w:unhideWhenUsed="0"/>
+    <w:lsdException w:name="Colorful List Accent 1" w:semiHidden="0" w:uiPriority="72" w:unhideWhenUsed="0"/>
+    <w:lsdException w:name="Colorful Grid Accent 1" w:semiHidden="0" w:uiPriority="73" w:unhideWhenUsed="0"/>
+    <w:lsdException w:name="Light Shading Accent 2" w:semiHidden="0" w:uiPriority="60" w:unhideWhenUsed="0"/>
+    <w:lsdException w:name="Light List Accent 2" w:semiHidden="0" w:uiPriority="61" w:unhideWhenUsed="0"/>
+    <w:lsdException w:name="Light Grid Accent 2" w:semiHidden="0" w:uiPriority="62" w:unhideWhenUsed="0"/>
+    <w:lsdException w:name="Medium Shading 1 Accent 2" w:semiHidden="0" w:uiPriority="63" w:unhideWhenUsed="0"/>
+    <w:lsdException w:name="Medium Shading 2 Accent 2" w:semiHidden="0" w:uiPriority="64" w:unhideWhenUsed="0"/>
+    <w:lsdException w:name="Medium List 1 Accent 2" w:semiHidden="0" w:uiPriority="65" w:unhideWhenUsed="0"/>
+    <w:lsdException w:name="Medium List 2 Accent 2" w:semiHidden="0" w:uiPriority="66" w:unhideWhenUsed="0"/>
+    <w:lsdException w:name="Medium Grid 1 Accent 2" w:semiHidden="0" w:uiPriority="67" w:unhideWhenUsed="0"/>
+    <w:lsdException w:name="Medium Grid 2 Accent 2" w:semiHidden="0" w:uiPriority="68" w:unhideWhenUsed="0"/>
+    <w:lsdException w:name="Medium Grid 3 Accent 2" w:semiHidden="0" w:uiPriority="69" w:unhideWhenUsed="0"/>
+    <w:lsdException w:name="Dark List Accent 2" w:semiHidden="0" w:uiPriority="70" w:unhideWhenUsed="0"/>
+    <w:lsdException w:name="Colorful Shading Accent 2" w:semiHidden="0" w:uiPriority="71" w:unhideWhenUsed="0"/>
+    <w:lsdException w:name="Colorful List Accent 2" w:semiHidden="0" w:uiPriority="72" w:unhideWhenUsed="0"/>
+    <w:lsdException w:name="Colorful Grid Accent 2" w:semiHidden="0" w:uiPriority="73" w:unhideWhenUsed="0"/>
+    <w:lsdException w:name="Light Shading Accent 3" w:semiHidden="0" w:uiPriority="60" w:unhideWhenUsed="0"/>
+    <w:lsdException w:name="Light List Accent 3" w:semiHidden="0" w:uiPriority="61" w:unhideWhenUsed="0"/>
+    <w:lsdException w:name="Light Grid Accent 3" w:semiHidden="0" w:uiPriority="62" w:unhideWhenUsed="0"/>
+    <w:lsdException w:name="Medium Shading 1 Accent 3" w:semiHidden="0" w:uiPriority="63" w:unhideWhenUsed="0"/>
+    <w:lsdException w:name="Medium Shading 2 Accent 3" w:semiHidden="0" w:uiPriority="64" w:unhideWhenUsed="0"/>
+    <w:lsdException w:name="Medium List 1 Accent 3" w:semiHidden="0" w:uiPriority="65" w:unhideWhenUsed="0"/>
+    <w:lsdException w:name="Medium List 2 Accent 3" w:semiHidden="0" w:uiPriority="66" w:unhideWhenUsed="0"/>
+    <w:lsdException w:name="Medium Grid 1 Accent 3" w:semiHidden="0" w:uiPriority="67" w:unhideWhenUsed="0"/>
+    <w:lsdException w:name="Medium Grid 2 Accent 3" w:semiHidden="0" w:uiPriority="68" w:unhideWhenUsed="0"/>
+    <w:lsdException w:name="Medium Grid 3 Accent 3" w:semiHidden="0" w:uiPriority="69" w:unhideWhenUsed="0"/>
+    <w:lsdException w:name="Dark List Accent 3" w:semiHidden="0" w:uiPriority="70" w:unhideWhenUsed="0"/>
+    <w:lsdException w:name="Colorful Shading Accent 3" w:semiHidden="0" w:uiPriority="71" w:unhideWhenUsed="0"/>
+    <w:lsdException w:name="Colorful List Accent 3" w:semiHidden="0" w:uiPriority="72" w:unhideWhenUsed="0"/>
+    <w:lsdException w:name="Colorful Grid Accent 3" w:semiHidden="0" w:uiPriority="73" w:unhideWhenUsed="0"/>
+    <w:lsdException w:name="Light Shading Accent 4" w:semiHidden="0" w:uiPriority="60" w:unhideWhenUsed="0"/>
+    <w:lsdException w:name="Light List Accent 4" w:semiHidden="0" w:uiPriority="61" w:unhideWhenUsed="0"/>
+    <w:lsdException w:name="Light Grid Accent 4" w:semiHidden="0" w:uiPriority="62" w:unhideWhenUsed="0"/>
+    <w:lsdException w:name="Medium Shading 1 Accent 4" w:semiHidden="0" w:uiPriority="63" w:unhideWhenUsed="0"/>
+    <w:lsdException w:name="Medium Shading 2 Accent 4" w:semiHidden="0" w:uiPriority="64" w:unhideWhenUsed="0"/>
+    <w:lsdException w:name="Medium List 1 Accent 4" w:semiHidden="0" w:uiPriority="65" w:unhideWhenUsed="0"/>
+    <w:lsdException w:name="Medium List 2 Accent 4" w:semiHidden="0" w:uiPriority="66" w:unhideWhenUsed="0"/>
+    <w:lsdException w:name="Medium Grid 1 Accent 4" w:semiHidden="0" w:uiPriority="67" w:unhideWhenUsed="0"/>
+    <w:lsdException w:name="Medium Grid 2 Accent 4" w:semiHidden="0" w:uiPriority="68" w:unhideWhenUsed="0"/>
+    <w:lsdException w:name="Medium Grid 3 Accent 4" w:semiHidden="0" w:uiPriority="69" w:unhideWhenUsed="0"/>
+    <w:lsdException w:name="Dark List Accent 4" w:semiHidden="0" w:uiPriority="70" w:unhideWhenUsed="0"/>
+    <w:lsdException w:name="Colorful Shading Accent 4" w:semiHidden="0" w:uiPriority="71" w:unhideWhenUsed="0"/>
+    <w:lsdException w:name="Colorful List Accent 4" w:semiHidden="0" w:uiPriority="72" w:unhideWhenUsed="0"/>
+    <w:lsdException w:name="Colorful Grid Accent 4" w:semiHidden="0" w:uiPriority="73" w:unhideWhenUsed="0"/>
+    <w:lsdException w:name="Light Shading Accent 5" w:semiHidden="0" w:uiPriority="60" w:unhideWhenUsed="0"/>
+    <w:lsdException w:name="Light List Accent 5" w:semiHidden="0" w:uiPriority="61" w:unhideWhenUsed="0"/>
+    <w:lsdException w:name="Light Grid Accent 5" w:semiHidden="0" w:uiPriority="62" w:unhideWhenUsed="0"/>
+    <w:lsdException w:name="Medium Shading 1 Accent 5" w:semiHidden="0" w:uiPriority="63" w:unhideWhenUsed="0"/>
+    <w:lsdException w:name="Medium Shading 2 Accent 5" w:semiHidden="0" w:uiPriority="64" w:unhideWhenUsed="0"/>
+    <w:lsdException w:name="Medium List 1 Accent 5" w:semiHidden="0" w:uiPriority="65" w:unhideWhenUsed="0"/>
+    <w:lsdException w:name="Medium List 2 Accent 5" w:semiHidden="0" w:uiPriority="66" w:unhideWhenUsed="0"/>
+    <w:lsdException w:name="Medium Grid 1 Accent 5" w:semiHidden="0" w:uiPriority="67" w:unhideWhenUsed="0"/>
+    <w:lsdException w:name="Medium Grid 2 Accent 5" w:semiHidden="0" w:uiPriority="68" w:unhideWhenUsed="0"/>
+    <w:lsdException w:name="Medium Grid 3 Accent 5" w:semiHidden="0" w:uiPriority="69" w:unhideWhenUsed="0"/>
+    <w:lsdException w:name="Dark List Accent 5" w:semiHidden="0" w:uiPriority="70" w:unhideWhenUsed="0"/>
+    <w:lsdException w:name="Colorful Shading Accent 5" w:semiHidden="0" w:uiPriority="71" w:unhideWhenUsed="0"/>
+    <w:lsdException w:name="Colorful List Accent 5" w:semiHidden="0" w:uiPriority="72" w:unhideWhenUsed="0"/>
+    <w:lsdException w:name="Colorful Grid Accent 5" w:semiHidden="0" w:uiPriority="73" w:unhideWhenUsed="0"/>
+    <w:lsdException w:name="Light Shading Accent 6" w:semiHidden="0" w:uiPriority="60" w:unhideWhenUsed="0"/>
+    <w:lsdException w:name="Light List Accent 6" w:semiHidden="0" w:uiPriority="61" w:unhideWhenUsed="0"/>
+    <w:lsdException w:name="Light Grid Accent 6" w:semiHidden="0" w:uiPriority="62" w:unhideWhenUsed="0"/>
+    <w:lsdException w:name="Medium Shading 1 Accent 6" w:semiHidden="0" w:uiPriority="63" w:unhideWhenUsed="0"/>
+    <w:lsdException w:name="Medium Shading 2 Accent 6" w:semiHidden="0" w:uiPriority="64" w:unhideWhenUsed="0"/>
+    <w:lsdException w:name="Medium List 1 Accent 6" w:semiHidden="0" w:uiPriority="65" w:unhideWhenUsed="0"/>
+    <w:lsdException w:name="Medium List 2 Accent 6" w:semiHidden="0" w:uiPriority="66" w:unhideWhenUsed="0"/>
+    <w:lsdException w:name="Medium Grid 1 Accent 6" w:semiHidden="0" w:uiPriority="67" w:unhideWhenUsed="0"/>
+    <w:lsdException w:name="Medium Grid 2 Accent 6" w:semiHidden="0" w:uiPriority="68" w:unhideWhenUsed="0"/>
+    <w:lsdException w:name="Medium Grid 3 Accent 6" w:semiHidden="0" w:uiPriority="69" w:unhideWhenUsed="0"/>
+    <w:lsdException w:name="Dark List Accent 6" w:semiHidden="0" w:uiPriority="70" w:unhideWhenUsed="0"/>
+    <w:lsdException w:name="Colorful Shading Accent 6" w:semiHidden="0" w:uiPriority="71" w:unhideWhenUsed="0"/>
+    <w:lsdException w:name="Colorful List Accent 6" w:semiHidden="0" w:uiPriority="72" w:unhideWhenUsed="0"/>
+    <w:lsdException w:name="Colorful Grid Accent 6" w:semiHidden="0" w:uiPriority="73" w:unhideWhenUsed="0"/>
+    <w:lsdException w:name="Subtle Emphasis" w:semiHidden="0" w:uiPriority="19" w:unhideWhenUsed="0" w:qFormat="1"/>
+    <w:lsdException w:name="Intense Emphasis" w:semiHidden="0" w:uiPriority="21" w:unhideWhenUsed="0" w:qFormat="1"/>
+    <w:lsdException w:name="Subtle Reference" w:semiHidden="0" w:uiPriority="31" w:unhideWhenUsed="0" w:qFormat="1"/>
+    <w:lsdException w:name="Intense Reference" w:semiHidden="0" w:uiPriority="32" w:unhideWhenUsed="0" w:qFormat="1"/>
+    <w:lsdException w:name="Book Title" w:semiHidden="0" w:uiPriority="33" w:unhideWhenUsed="0" w:qFormat="1"/>
+    <w:lsdException w:name="Bibliography" w:uiPriority="37"/>
+    <w:lsdException w:name="TOC Heading" w:uiPriority="39" w:qFormat="1"/>
+  </w:latentStyles>
+  <w:style w:type="paragraph" w:default="1" w:styleId="Standard">
+    <w:name w:val="Normal"/>
+    <w:qFormat/>
+    <w:rsid w:val="00EE6436"/>
+    <w:rPr>
+      <w:rFonts w:ascii="Arial" w:hAnsi="Arial"/>
+      <w:szCs w:val="20"/>
+    </w:rPr>
+  </w:style>
+  <w:style w:type="paragraph" w:styleId="berschrift1">
+    <w:name w:val="heading 1"/>
+    <w:basedOn w:val="Standard"/>
+    <w:next w:val="Standard"/>
+    <w:link w:val="berschrift1Zchn"/>
+    <w:uiPriority w:val="9"/>
+    <w:qFormat/>
+    <w:rsid w:val="00EE6436"/>
+    <w:pPr>
+      <w:numPr>
+        <w:numId w:val="18"/>
+      </w:numPr>
+      <w:pBdr>
+        <w:top w:val="single" w:sz="24" w:space="0" w:color="4F81BD" w:themeColor="accent1"/>
+        <w:left w:val="single" w:sz="24" w:space="0" w:color="4F81BD" w:themeColor="accent1"/>
+        <w:bottom w:val="single" w:sz="24" w:space="0" w:color="4F81BD" w:themeColor="accent1"/>
+        <w:right w:val="single" w:sz="24" w:space="0" w:color="4F81BD" w:themeColor="accent1"/>
+      </w:pBdr>
+      <w:shd w:val="clear" w:color="auto" w:fill="4F81BD" w:themeFill="accent1"/>
+      <w:spacing w:after="0"/>
+      <w:outlineLvl w:val="0"/>
+    </w:pPr>
+    <w:rPr>
+      <w:b/>
+      <w:bCs/>
+      <w:caps/>
+      <w:color w:val="FFFFFF" w:themeColor="background1"/>
+      <w:spacing w:val="15"/>
+      <w:szCs w:val="22"/>
+    </w:rPr>
+  </w:style>
+  <w:style w:type="paragraph" w:styleId="berschrift2">
+    <w:name w:val="heading 2"/>
+    <w:basedOn w:val="Standard"/>
+    <w:next w:val="Standard"/>
+    <w:link w:val="berschrift2Zchn"/>
+    <w:uiPriority w:val="9"/>
+    <w:unhideWhenUsed/>
+    <w:qFormat/>
+    <w:rsid w:val="00EE6436"/>
+    <w:pPr>
+      <w:numPr>
+        <w:ilvl w:val="1"/>
+        <w:numId w:val="18"/>
+      </w:numPr>
+      <w:pBdr>
+        <w:top w:val="single" w:sz="24" w:space="0" w:color="DBE5F1" w:themeColor="accent1" w:themeTint="33"/>
+        <w:left w:val="single" w:sz="24" w:space="0" w:color="DBE5F1" w:themeColor="accent1" w:themeTint="33"/>
+        <w:bottom w:val="single" w:sz="24" w:space="0" w:color="DBE5F1" w:themeColor="accent1" w:themeTint="33"/>
+        <w:right w:val="single" w:sz="24" w:space="0" w:color="DBE5F1" w:themeColor="accent1" w:themeTint="33"/>
+      </w:pBdr>
+      <w:shd w:val="clear" w:color="auto" w:fill="DBE5F1" w:themeFill="accent1" w:themeFillTint="33"/>
+      <w:spacing w:after="0"/>
+      <w:outlineLvl w:val="1"/>
+    </w:pPr>
+    <w:rPr>
+      <w:caps/>
+      <w:spacing w:val="15"/>
+      <w:szCs w:val="22"/>
+    </w:rPr>
+  </w:style>
+  <w:style w:type="paragraph" w:styleId="berschrift3">
+    <w:name w:val="heading 3"/>
+    <w:basedOn w:val="Standard"/>
+    <w:next w:val="Standard"/>
+    <w:link w:val="berschrift3Zchn"/>
+    <w:uiPriority w:val="9"/>
+    <w:unhideWhenUsed/>
+    <w:qFormat/>
+    <w:rsid w:val="00696344"/>
+    <w:pPr>
+      <w:numPr>
+        <w:ilvl w:val="2"/>
+        <w:numId w:val="18"/>
+      </w:numPr>
+      <w:pBdr>
+        <w:top w:val="single" w:sz="6" w:space="2" w:color="4F81BD" w:themeColor="accent1"/>
+        <w:left w:val="single" w:sz="6" w:space="2" w:color="4F81BD" w:themeColor="accent1"/>
+      </w:pBdr>
+      <w:spacing w:before="300" w:after="0"/>
+      <w:ind w:right="113"/>
+      <w:outlineLvl w:val="2"/>
+    </w:pPr>
+    <w:rPr>
+      <w:caps/>
+      <w:color w:val="243F60" w:themeColor="accent1" w:themeShade="7F"/>
+      <w:spacing w:val="15"/>
+      <w:szCs w:val="22"/>
+    </w:rPr>
+  </w:style>
+  <w:style w:type="paragraph" w:styleId="berschrift4">
+    <w:name w:val="heading 4"/>
+    <w:basedOn w:val="Standard"/>
+    <w:next w:val="Standard"/>
+    <w:link w:val="berschrift4Zchn"/>
+    <w:uiPriority w:val="9"/>
+    <w:unhideWhenUsed/>
+    <w:qFormat/>
+    <w:rsid w:val="00EE6436"/>
+    <w:pPr>
+      <w:numPr>
+        <w:ilvl w:val="3"/>
+        <w:numId w:val="18"/>
+      </w:numPr>
+      <w:pBdr>
+        <w:top w:val="dotted" w:sz="6" w:space="2" w:color="4F81BD" w:themeColor="accent1"/>
+        <w:left w:val="dotted" w:sz="6" w:space="2" w:color="4F81BD" w:themeColor="accent1"/>
+      </w:pBdr>
+      <w:spacing w:before="300" w:after="0"/>
+      <w:outlineLvl w:val="3"/>
+    </w:pPr>
+    <w:rPr>
+      <w:caps/>
+      <w:color w:val="365F91" w:themeColor="accent1" w:themeShade="BF"/>
+      <w:spacing w:val="10"/>
+      <w:szCs w:val="22"/>
+    </w:rPr>
+  </w:style>
+  <w:style w:type="paragraph" w:styleId="berschrift5">
+    <w:name w:val="heading 5"/>
+    <w:basedOn w:val="Standard"/>
+    <w:next w:val="Standard"/>
+    <w:link w:val="berschrift5Zchn"/>
+    <w:uiPriority w:val="9"/>
+    <w:unhideWhenUsed/>
+    <w:qFormat/>
+    <w:rsid w:val="00EE6436"/>
+    <w:pPr>
+      <w:numPr>
+        <w:ilvl w:val="4"/>
+        <w:numId w:val="18"/>
+      </w:numPr>
+      <w:pBdr>
+        <w:bottom w:val="single" w:sz="6" w:space="1" w:color="4F81BD" w:themeColor="accent1"/>
+      </w:pBdr>
+      <w:spacing w:before="300" w:after="0"/>
+      <w:outlineLvl w:val="4"/>
+    </w:pPr>
+    <w:rPr>
+      <w:caps/>
+      <w:color w:val="365F91" w:themeColor="accent1" w:themeShade="BF"/>
+      <w:spacing w:val="10"/>
+      <w:szCs w:val="22"/>
+    </w:rPr>
+  </w:style>
+  <w:style w:type="paragraph" w:styleId="berschrift6">
+    <w:name w:val="heading 6"/>
+    <w:basedOn w:val="Standard"/>
+    <w:next w:val="Standard"/>
+    <w:link w:val="berschrift6Zchn"/>
+    <w:uiPriority w:val="9"/>
+    <w:unhideWhenUsed/>
+    <w:qFormat/>
+    <w:rsid w:val="00EE6436"/>
+    <w:pPr>
+      <w:numPr>
+        <w:ilvl w:val="5"/>
+        <w:numId w:val="18"/>
+      </w:numPr>
+      <w:pBdr>
+        <w:bottom w:val="dotted" w:sz="6" w:space="1" w:color="4F81BD" w:themeColor="accent1"/>
+      </w:pBdr>
+      <w:spacing w:before="300" w:after="0"/>
+      <w:outlineLvl w:val="5"/>
+    </w:pPr>
+    <w:rPr>
+      <w:caps/>
+      <w:color w:val="365F91" w:themeColor="accent1" w:themeShade="BF"/>
+      <w:spacing w:val="10"/>
+      <w:szCs w:val="22"/>
+    </w:rPr>
+  </w:style>
+  <w:style w:type="paragraph" w:styleId="berschrift7">
+    <w:name w:val="heading 7"/>
+    <w:basedOn w:val="Standard"/>
+    <w:next w:val="Standard"/>
+    <w:link w:val="berschrift7Zchn"/>
+    <w:uiPriority w:val="9"/>
+    <w:semiHidden/>
+    <w:unhideWhenUsed/>
+    <w:qFormat/>
+    <w:rsid w:val="00EE6436"/>
+    <w:pPr>
+      <w:numPr>
+        <w:ilvl w:val="6"/>
+        <w:numId w:val="18"/>
+      </w:numPr>
+      <w:spacing w:before="300" w:after="0"/>
+      <w:outlineLvl w:val="6"/>
+    </w:pPr>
+    <w:rPr>
+      <w:caps/>
+      <w:color w:val="365F91" w:themeColor="accent1" w:themeShade="BF"/>
+      <w:spacing w:val="10"/>
+      <w:szCs w:val="22"/>
+    </w:rPr>
+  </w:style>
+  <w:style w:type="paragraph" w:styleId="berschrift8">
+    <w:name w:val="heading 8"/>
+    <w:basedOn w:val="Standard"/>
+    <w:next w:val="Standard"/>
+    <w:link w:val="berschrift8Zchn"/>
+    <w:uiPriority w:val="9"/>
+    <w:semiHidden/>
+    <w:unhideWhenUsed/>
+    <w:qFormat/>
+    <w:rsid w:val="00EE6436"/>
+    <w:pPr>
+      <w:numPr>
+        <w:ilvl w:val="7"/>
+        <w:numId w:val="18"/>
+      </w:numPr>
+      <w:spacing w:before="300" w:after="0"/>
+      <w:outlineLvl w:val="7"/>
+    </w:pPr>
+    <w:rPr>
+      <w:caps/>
+      <w:spacing w:val="10"/>
+      <w:sz w:val="18"/>
+      <w:szCs w:val="18"/>
+    </w:rPr>
+  </w:style>
+  <w:style w:type="paragraph" w:styleId="berschrift9">
+    <w:name w:val="heading 9"/>
+    <w:basedOn w:val="Standard"/>
+    <w:next w:val="Standard"/>
+    <w:link w:val="berschrift9Zchn"/>
+    <w:uiPriority w:val="9"/>
+    <w:semiHidden/>
+    <w:unhideWhenUsed/>
+    <w:qFormat/>
+    <w:rsid w:val="00EE6436"/>
+    <w:pPr>
+      <w:numPr>
+        <w:ilvl w:val="8"/>
+        <w:numId w:val="18"/>
+      </w:numPr>
+      <w:spacing w:before="300" w:after="0"/>
+      <w:outlineLvl w:val="8"/>
+    </w:pPr>
+    <w:rPr>
+      <w:i/>
+      <w:caps/>
+      <w:spacing w:val="10"/>
+      <w:sz w:val="18"/>
+      <w:szCs w:val="18"/>
+    </w:rPr>
+  </w:style>
+  <w:style w:type="character" w:default="1" w:styleId="Absatz-Standardschriftart">
+    <w:name w:val="Default Paragraph Font"/>
+    <w:uiPriority w:val="1"/>
+    <w:semiHidden/>
+    <w:unhideWhenUsed/>
+  </w:style>
+  <w:style w:type="table" w:default="1" w:styleId="NormaleTabelle">
+    <w:name w:val="Normal Table"/>
+    <w:uiPriority w:val="99"/>
+    <w:semiHidden/>
+    <w:unhideWhenUsed/>
+    <w:tblPr>
+      <w:tblInd w:w="0" w:type="dxa"/>
       <w:tblCellMar>
         <w:top w:w="0" w:type="dxa"/>
         <w:left w:w="108" w:type="dxa"/>
         <w:bottom w:w="0" w:type="dxa"/>
         <w:right w:w="108" w:type="dxa"/>
       </w:tblCellMar>
+    </w:tblPr>
+  </w:style>
+  <w:style w:type="numbering" w:default="1" w:styleId="KeineListe">
+    <w:name w:val="No List"/>
+    <w:uiPriority w:val="99"/>
+    <w:semiHidden/>
+    <w:unhideWhenUsed/>
+  </w:style>
+  <w:style w:type="paragraph" w:styleId="Titel">
+    <w:name w:val="Title"/>
+    <w:basedOn w:val="Standard"/>
+    <w:next w:val="Standard"/>
+    <w:link w:val="TitelZchn"/>
+    <w:uiPriority w:val="10"/>
+    <w:qFormat/>
+    <w:rsid w:val="001B31CE"/>
+    <w:pPr>
+      <w:spacing w:before="720"/>
+    </w:pPr>
+    <w:rPr>
+      <w:caps/>
+      <w:color w:val="4F81BD" w:themeColor="accent1"/>
+      <w:spacing w:val="10"/>
+      <w:kern w:val="28"/>
+      <w:sz w:val="52"/>
+      <w:szCs w:val="52"/>
+    </w:rPr>
+  </w:style>
+  <w:style w:type="paragraph" w:styleId="Untertitel">
+    <w:name w:val="Subtitle"/>
+    <w:basedOn w:val="Standard"/>
+    <w:next w:val="Standard"/>
+    <w:link w:val="UntertitelZchn"/>
+    <w:uiPriority w:val="11"/>
+    <w:qFormat/>
+    <w:rsid w:val="001B31CE"/>
+    <w:pPr>
+      <w:spacing w:after="1000" w:line="240" w:lineRule="auto"/>
+    </w:pPr>
+    <w:rPr>
+      <w:caps/>
+      <w:color w:val="595959" w:themeColor="text1" w:themeTint="A6"/>
+      <w:spacing w:val="10"/>
+      <w:sz w:val="24"/>
+      <w:szCs w:val="24"/>
+    </w:rPr>
+  </w:style>
+  <w:style w:type="paragraph" w:styleId="Kommentartext">
+    <w:name w:val="annotation text"/>
+    <w:basedOn w:val="Standard"/>
+    <w:link w:val="KommentartextZchn"/>
+    <w:uiPriority w:val="99"/>
+    <w:semiHidden/>
+    <w:unhideWhenUsed/>
+    <w:pPr>
+      <w:spacing w:line="240" w:lineRule="auto"/>
+    </w:pPr>
+  </w:style>
+  <w:style w:type="character" w:customStyle="1" w:styleId="KommentartextZchn">
+    <w:name w:val="Kommentartext Zchn"/>
+    <w:basedOn w:val="Absatz-Standardschriftart"/>
+    <w:link w:val="Kommentartext"/>
+    <w:uiPriority w:val="99"/>
+    <w:semiHidden/>
+    <w:rPr>
+      <w:rFonts w:ascii="Arial" w:eastAsia="Arial" w:hAnsi="Arial" w:cs="Arial"/>
+      <w:color w:val="000000"/>
+      <w:sz w:val="20"/>
+      <w:szCs w:val="20"/>
+    </w:rPr>
+  </w:style>
+  <w:style w:type="character" w:styleId="Kommentarzeichen">
+    <w:name w:val="annotation reference"/>
+    <w:basedOn w:val="Absatz-Standardschriftart"/>
+    <w:uiPriority w:val="99"/>
+    <w:semiHidden/>
+    <w:unhideWhenUsed/>
+    <w:rPr>
+      <w:sz w:val="16"/>
+      <w:szCs w:val="16"/>
+    </w:rPr>
+  </w:style>
+  <w:style w:type="paragraph" w:styleId="Sprechblasentext">
+    <w:name w:val="Balloon Text"/>
+    <w:basedOn w:val="Standard"/>
+    <w:link w:val="SprechblasentextZchn"/>
+    <w:uiPriority w:val="99"/>
+    <w:semiHidden/>
+    <w:unhideWhenUsed/>
+    <w:rsid w:val="001B31CE"/>
+    <w:pPr>
+      <w:spacing w:line="240" w:lineRule="auto"/>
+    </w:pPr>
+    <w:rPr>
+      <w:rFonts w:ascii="Tahoma" w:hAnsi="Tahoma" w:cs="Tahoma"/>
+      <w:sz w:val="16"/>
+      <w:szCs w:val="16"/>
+    </w:rPr>
+  </w:style>
+  <w:style w:type="character" w:customStyle="1" w:styleId="SprechblasentextZchn">
+    <w:name w:val="Sprechblasentext Zchn"/>
+    <w:basedOn w:val="Absatz-Standardschriftart"/>
+    <w:link w:val="Sprechblasentext"/>
+    <w:uiPriority w:val="99"/>
+    <w:semiHidden/>
+    <w:rsid w:val="001B31CE"/>
+    <w:rPr>
+      <w:rFonts w:ascii="Tahoma" w:eastAsia="Arial" w:hAnsi="Tahoma" w:cs="Tahoma"/>
+      <w:color w:val="000000"/>
+      <w:sz w:val="16"/>
+      <w:szCs w:val="16"/>
+    </w:rPr>
+  </w:style>
+  <w:style w:type="character" w:customStyle="1" w:styleId="berschrift1Zchn">
+    <w:name w:val="Überschrift 1 Zchn"/>
+    <w:basedOn w:val="Absatz-Standardschriftart"/>
+    <w:link w:val="berschrift1"/>
+    <w:uiPriority w:val="9"/>
+    <w:rsid w:val="001B31CE"/>
+    <w:rPr>
+      <w:rFonts w:ascii="Arial" w:hAnsi="Arial"/>
+      <w:b/>
+      <w:bCs/>
+      <w:caps/>
+      <w:color w:val="FFFFFF" w:themeColor="background1"/>
+      <w:spacing w:val="15"/>
+      <w:shd w:val="clear" w:color="auto" w:fill="4F81BD" w:themeFill="accent1"/>
+    </w:rPr>
+  </w:style>
+  <w:style w:type="character" w:customStyle="1" w:styleId="berschrift2Zchn">
+    <w:name w:val="Überschrift 2 Zchn"/>
+    <w:basedOn w:val="Absatz-Standardschriftart"/>
+    <w:link w:val="berschrift2"/>
+    <w:uiPriority w:val="9"/>
+    <w:rsid w:val="00264FF1"/>
+    <w:rPr>
+      <w:rFonts w:ascii="Arial" w:hAnsi="Arial"/>
+      <w:caps/>
+      <w:spacing w:val="15"/>
+      <w:shd w:val="clear" w:color="auto" w:fill="DBE5F1" w:themeFill="accent1" w:themeFillTint="33"/>
+    </w:rPr>
+  </w:style>
+  <w:style w:type="character" w:customStyle="1" w:styleId="berschrift3Zchn">
+    <w:name w:val="Überschrift 3 Zchn"/>
+    <w:basedOn w:val="Absatz-Standardschriftart"/>
+    <w:link w:val="berschrift3"/>
+    <w:uiPriority w:val="9"/>
+    <w:rsid w:val="00696344"/>
+    <w:rPr>
+      <w:rFonts w:ascii="Arial" w:hAnsi="Arial"/>
+      <w:caps/>
+      <w:color w:val="243F60" w:themeColor="accent1" w:themeShade="7F"/>
+      <w:spacing w:val="15"/>
+    </w:rPr>
+  </w:style>
+  <w:style w:type="character" w:customStyle="1" w:styleId="berschrift4Zchn">
+    <w:name w:val="Überschrift 4 Zchn"/>
+    <w:basedOn w:val="Absatz-Standardschriftart"/>
+    <w:link w:val="berschrift4"/>
+    <w:uiPriority w:val="9"/>
+    <w:rsid w:val="001B31CE"/>
+    <w:rPr>
+      <w:rFonts w:ascii="Arial" w:hAnsi="Arial"/>
+      <w:caps/>
+      <w:color w:val="365F91" w:themeColor="accent1" w:themeShade="BF"/>
+      <w:spacing w:val="10"/>
+    </w:rPr>
+  </w:style>
+  <w:style w:type="character" w:customStyle="1" w:styleId="berschrift5Zchn">
+    <w:name w:val="Überschrift 5 Zchn"/>
+    <w:basedOn w:val="Absatz-Standardschriftart"/>
+    <w:link w:val="berschrift5"/>
+    <w:uiPriority w:val="9"/>
+    <w:rsid w:val="001B31CE"/>
+    <w:rPr>
+      <w:rFonts w:ascii="Arial" w:hAnsi="Arial"/>
+      <w:caps/>
+      <w:color w:val="365F91" w:themeColor="accent1" w:themeShade="BF"/>
+      <w:spacing w:val="10"/>
+    </w:rPr>
+  </w:style>
+  <w:style w:type="character" w:customStyle="1" w:styleId="berschrift6Zchn">
+    <w:name w:val="Überschrift 6 Zchn"/>
+    <w:basedOn w:val="Absatz-Standardschriftart"/>
+    <w:link w:val="berschrift6"/>
+    <w:uiPriority w:val="9"/>
+    <w:rsid w:val="001B31CE"/>
+    <w:rPr>
+      <w:rFonts w:ascii="Arial" w:hAnsi="Arial"/>
+      <w:caps/>
+      <w:color w:val="365F91" w:themeColor="accent1" w:themeShade="BF"/>
+      <w:spacing w:val="10"/>
+    </w:rPr>
+  </w:style>
+  <w:style w:type="character" w:customStyle="1" w:styleId="berschrift7Zchn">
+    <w:name w:val="Überschrift 7 Zchn"/>
+    <w:basedOn w:val="Absatz-Standardschriftart"/>
+    <w:link w:val="berschrift7"/>
+    <w:uiPriority w:val="9"/>
+    <w:semiHidden/>
+    <w:rsid w:val="001B31CE"/>
+    <w:rPr>
+      <w:rFonts w:ascii="Arial" w:hAnsi="Arial"/>
+      <w:caps/>
+      <w:color w:val="365F91" w:themeColor="accent1" w:themeShade="BF"/>
+      <w:spacing w:val="10"/>
+    </w:rPr>
+  </w:style>
+  <w:style w:type="character" w:customStyle="1" w:styleId="berschrift8Zchn">
+    <w:name w:val="Überschrift 8 Zchn"/>
+    <w:basedOn w:val="Absatz-Standardschriftart"/>
+    <w:link w:val="berschrift8"/>
+    <w:uiPriority w:val="9"/>
+    <w:semiHidden/>
+    <w:rsid w:val="001B31CE"/>
+    <w:rPr>
+      <w:rFonts w:ascii="Arial" w:hAnsi="Arial"/>
+      <w:caps/>
+      <w:spacing w:val="10"/>
+      <w:sz w:val="18"/>
+      <w:szCs w:val="18"/>
+    </w:rPr>
+  </w:style>
+  <w:style w:type="character" w:customStyle="1" w:styleId="berschrift9Zchn">
+    <w:name w:val="Überschrift 9 Zchn"/>
+    <w:basedOn w:val="Absatz-Standardschriftart"/>
+    <w:link w:val="berschrift9"/>
+    <w:uiPriority w:val="9"/>
+    <w:semiHidden/>
+    <w:rsid w:val="001B31CE"/>
+    <w:rPr>
+      <w:rFonts w:ascii="Arial" w:hAnsi="Arial"/>
+      <w:i/>
+      <w:caps/>
+      <w:spacing w:val="10"/>
+      <w:sz w:val="18"/>
+      <w:szCs w:val="18"/>
+    </w:rPr>
+  </w:style>
+  <w:style w:type="paragraph" w:styleId="Beschriftung">
+    <w:name w:val="caption"/>
+    <w:basedOn w:val="Standard"/>
+    <w:next w:val="Standard"/>
+    <w:uiPriority w:val="35"/>
+    <w:unhideWhenUsed/>
+    <w:qFormat/>
+    <w:rsid w:val="001B31CE"/>
+    <w:rPr>
+      <w:b/>
+      <w:bCs/>
+      <w:color w:val="365F91" w:themeColor="accent1" w:themeShade="BF"/>
+      <w:sz w:val="16"/>
+      <w:szCs w:val="16"/>
+    </w:rPr>
+  </w:style>
+  <w:style w:type="character" w:customStyle="1" w:styleId="TitelZchn">
+    <w:name w:val="Titel Zchn"/>
+    <w:basedOn w:val="Absatz-Standardschriftart"/>
+    <w:link w:val="Titel"/>
+    <w:uiPriority w:val="10"/>
+    <w:rsid w:val="001B31CE"/>
+    <w:rPr>
+      <w:caps/>
+      <w:color w:val="4F81BD" w:themeColor="accent1"/>
+      <w:spacing w:val="10"/>
+      <w:kern w:val="28"/>
+      <w:sz w:val="52"/>
+      <w:szCs w:val="52"/>
+    </w:rPr>
+  </w:style>
+  <w:style w:type="character" w:customStyle="1" w:styleId="UntertitelZchn">
+    <w:name w:val="Untertitel Zchn"/>
+    <w:basedOn w:val="Absatz-Standardschriftart"/>
+    <w:link w:val="Untertitel"/>
+    <w:uiPriority w:val="11"/>
+    <w:rsid w:val="001B31CE"/>
+    <w:rPr>
+      <w:caps/>
+      <w:color w:val="595959" w:themeColor="text1" w:themeTint="A6"/>
+      <w:spacing w:val="10"/>
+      <w:sz w:val="24"/>
+      <w:szCs w:val="24"/>
+    </w:rPr>
+  </w:style>
+  <w:style w:type="character" w:styleId="Fett">
+    <w:name w:val="Strong"/>
+    <w:uiPriority w:val="22"/>
+    <w:qFormat/>
+    <w:rsid w:val="001B31CE"/>
+    <w:rPr>
+      <w:b/>
+      <w:bCs/>
+    </w:rPr>
+  </w:style>
+  <w:style w:type="character" w:styleId="Hervorhebung">
+    <w:name w:val="Emphasis"/>
+    <w:uiPriority w:val="20"/>
+    <w:qFormat/>
+    <w:rsid w:val="001B31CE"/>
+    <w:rPr>
+      <w:caps/>
+      <w:color w:val="243F60" w:themeColor="accent1" w:themeShade="7F"/>
+      <w:spacing w:val="5"/>
+    </w:rPr>
+  </w:style>
+  <w:style w:type="paragraph" w:styleId="KeinLeerraum">
+    <w:name w:val="No Spacing"/>
+    <w:basedOn w:val="Standard"/>
+    <w:link w:val="KeinLeerraumZchn"/>
+    <w:uiPriority w:val="1"/>
+    <w:qFormat/>
+    <w:rsid w:val="001B31CE"/>
+    <w:pPr>
+      <w:spacing w:before="0" w:after="0" w:line="240" w:lineRule="auto"/>
+    </w:pPr>
+  </w:style>
+  <w:style w:type="character" w:customStyle="1" w:styleId="KeinLeerraumZchn">
+    <w:name w:val="Kein Leerraum Zchn"/>
+    <w:basedOn w:val="Absatz-Standardschriftart"/>
+    <w:link w:val="KeinLeerraum"/>
+    <w:uiPriority w:val="1"/>
+    <w:rsid w:val="001B31CE"/>
+    <w:rPr>
+      <w:sz w:val="20"/>
+      <w:szCs w:val="20"/>
+    </w:rPr>
+  </w:style>
+  <w:style w:type="paragraph" w:styleId="Listenabsatz">
+    <w:name w:val="List Paragraph"/>
+    <w:basedOn w:val="Standard"/>
+    <w:uiPriority w:val="34"/>
+    <w:qFormat/>
+    <w:rsid w:val="001B31CE"/>
+    <w:pPr>
+      <w:ind w:left="720"/>
+      <w:contextualSpacing/>
+    </w:pPr>
+  </w:style>
+  <w:style w:type="paragraph" w:styleId="Zitat">
+    <w:name w:val="Quote"/>
+    <w:basedOn w:val="Standard"/>
+    <w:next w:val="Standard"/>
+    <w:link w:val="ZitatZchn"/>
+    <w:uiPriority w:val="29"/>
+    <w:qFormat/>
+    <w:rsid w:val="001B31CE"/>
+    <w:rPr>
+      <w:i/>
+      <w:iCs/>
+    </w:rPr>
+  </w:style>
+  <w:style w:type="character" w:customStyle="1" w:styleId="ZitatZchn">
+    <w:name w:val="Zitat Zchn"/>
+    <w:basedOn w:val="Absatz-Standardschriftart"/>
+    <w:link w:val="Zitat"/>
+    <w:uiPriority w:val="29"/>
+    <w:rsid w:val="001B31CE"/>
+    <w:rPr>
+      <w:i/>
+      <w:iCs/>
+      <w:sz w:val="20"/>
+      <w:szCs w:val="20"/>
+    </w:rPr>
+  </w:style>
+  <w:style w:type="paragraph" w:styleId="IntensivesZitat">
+    <w:name w:val="Intense Quote"/>
+    <w:basedOn w:val="Standard"/>
+    <w:next w:val="Standard"/>
+    <w:link w:val="IntensivesZitatZchn"/>
+    <w:uiPriority w:val="30"/>
+    <w:qFormat/>
+    <w:rsid w:val="001B31CE"/>
+    <w:pPr>
+      <w:pBdr>
+        <w:top w:val="single" w:sz="4" w:space="10" w:color="4F81BD" w:themeColor="accent1"/>
+        <w:left w:val="single" w:sz="4" w:space="10" w:color="4F81BD" w:themeColor="accent1"/>
+      </w:pBdr>
+      <w:spacing w:after="0"/>
+      <w:ind w:left="1296" w:right="1152"/>
+      <w:jc w:val="both"/>
+    </w:pPr>
+    <w:rPr>
+      <w:i/>
+      <w:iCs/>
+      <w:color w:val="4F81BD" w:themeColor="accent1"/>
+    </w:rPr>
+  </w:style>
+  <w:style w:type="character" w:customStyle="1" w:styleId="IntensivesZitatZchn">
+    <w:name w:val="Intensives Zitat Zchn"/>
+    <w:basedOn w:val="Absatz-Standardschriftart"/>
+    <w:link w:val="IntensivesZitat"/>
+    <w:uiPriority w:val="30"/>
+    <w:rsid w:val="001B31CE"/>
+    <w:rPr>
+      <w:i/>
+      <w:iCs/>
+      <w:color w:val="4F81BD" w:themeColor="accent1"/>
+      <w:sz w:val="20"/>
+      <w:szCs w:val="20"/>
+    </w:rPr>
+  </w:style>
+  <w:style w:type="character" w:styleId="SchwacheHervorhebung">
+    <w:name w:val="Subtle Emphasis"/>
+    <w:uiPriority w:val="19"/>
+    <w:qFormat/>
+    <w:rsid w:val="001B31CE"/>
+    <w:rPr>
+      <w:i/>
+      <w:iCs/>
+      <w:color w:val="243F60" w:themeColor="accent1" w:themeShade="7F"/>
+    </w:rPr>
+  </w:style>
+  <w:style w:type="character" w:styleId="IntensiveHervorhebung">
+    <w:name w:val="Intense Emphasis"/>
+    <w:uiPriority w:val="21"/>
+    <w:qFormat/>
+    <w:rsid w:val="001B31CE"/>
+    <w:rPr>
+      <w:b/>
+      <w:bCs/>
+      <w:caps/>
+      <w:color w:val="243F60" w:themeColor="accent1" w:themeShade="7F"/>
+      <w:spacing w:val="10"/>
+    </w:rPr>
+  </w:style>
+  <w:style w:type="character" w:styleId="SchwacherVerweis">
+    <w:name w:val="Subtle Reference"/>
+    <w:uiPriority w:val="31"/>
+    <w:qFormat/>
+    <w:rsid w:val="001B31CE"/>
+    <w:rPr>
+      <w:b/>
+      <w:bCs/>
+      <w:color w:val="4F81BD" w:themeColor="accent1"/>
+    </w:rPr>
+  </w:style>
+  <w:style w:type="character" w:styleId="IntensiverVerweis">
+    <w:name w:val="Intense Reference"/>
+    <w:uiPriority w:val="32"/>
+    <w:qFormat/>
+    <w:rsid w:val="001B31CE"/>
+    <w:rPr>
+      <w:b/>
+      <w:bCs/>
+      <w:i/>
+      <w:iCs/>
+      <w:caps/>
+      <w:color w:val="4F81BD" w:themeColor="accent1"/>
+    </w:rPr>
+  </w:style>
+  <w:style w:type="character" w:styleId="Buchtitel">
+    <w:name w:val="Book Title"/>
+    <w:uiPriority w:val="33"/>
+    <w:qFormat/>
+    <w:rsid w:val="001B31CE"/>
+    <w:rPr>
+      <w:b/>
+      <w:bCs/>
+      <w:i/>
+      <w:iCs/>
+      <w:spacing w:val="9"/>
+    </w:rPr>
+  </w:style>
+  <w:style w:type="paragraph" w:styleId="Inhaltsverzeichnisberschrift">
+    <w:name w:val="TOC Heading"/>
+    <w:basedOn w:val="berschrift1"/>
+    <w:next w:val="Standard"/>
+    <w:uiPriority w:val="39"/>
+    <w:semiHidden/>
+    <w:unhideWhenUsed/>
+    <w:qFormat/>
+    <w:rsid w:val="001B31CE"/>
+    <w:pPr>
+      <w:outlineLvl w:val="9"/>
+    </w:pPr>
+    <w:rPr>
+      <w:lang w:bidi="en-US"/>
+    </w:rPr>
+  </w:style>
+  <w:style w:type="paragraph" w:styleId="berarbeitung">
+    <w:name w:val="Revision"/>
+    <w:hidden/>
+    <w:uiPriority w:val="99"/>
+    <w:semiHidden/>
+    <w:rsid w:val="001B31CE"/>
+    <w:pPr>
+      <w:spacing w:before="0" w:after="0" w:line="240" w:lineRule="auto"/>
+    </w:pPr>
+    <w:rPr>
+      <w:sz w:val="20"/>
+      <w:szCs w:val="20"/>
+    </w:rPr>
+  </w:style>
+  <w:style w:type="paragraph" w:styleId="Kopfzeile">
+    <w:name w:val="header"/>
+    <w:basedOn w:val="Standard"/>
+    <w:link w:val="KopfzeileZchn"/>
+    <w:uiPriority w:val="99"/>
+    <w:unhideWhenUsed/>
+    <w:rsid w:val="00155FCD"/>
+    <w:pPr>
+      <w:tabs>
+        <w:tab w:val="center" w:pos="4536"/>
+        <w:tab w:val="right" w:pos="9072"/>
+      </w:tabs>
+      <w:spacing w:before="0" w:after="0" w:line="240" w:lineRule="auto"/>
+    </w:pPr>
+  </w:style>
+  <w:style w:type="character" w:customStyle="1" w:styleId="KopfzeileZchn">
+    <w:name w:val="Kopfzeile Zchn"/>
+    <w:basedOn w:val="Absatz-Standardschriftart"/>
+    <w:link w:val="Kopfzeile"/>
+    <w:uiPriority w:val="99"/>
+    <w:rsid w:val="00155FCD"/>
+    <w:rPr>
+      <w:sz w:val="20"/>
+      <w:szCs w:val="20"/>
+    </w:rPr>
+  </w:style>
+  <w:style w:type="paragraph" w:styleId="Fuzeile">
+    <w:name w:val="footer"/>
+    <w:basedOn w:val="Standard"/>
+    <w:link w:val="FuzeileZchn"/>
+    <w:uiPriority w:val="99"/>
+    <w:unhideWhenUsed/>
+    <w:rsid w:val="00155FCD"/>
+    <w:pPr>
+      <w:tabs>
+        <w:tab w:val="center" w:pos="4536"/>
+        <w:tab w:val="right" w:pos="9072"/>
+      </w:tabs>
+      <w:spacing w:before="0" w:after="0" w:line="240" w:lineRule="auto"/>
+    </w:pPr>
+  </w:style>
+  <w:style w:type="character" w:customStyle="1" w:styleId="FuzeileZchn">
+    <w:name w:val="Fußzeile Zchn"/>
+    <w:basedOn w:val="Absatz-Standardschriftart"/>
+    <w:link w:val="Fuzeile"/>
+    <w:uiPriority w:val="99"/>
+    <w:rsid w:val="00155FCD"/>
+    <w:rPr>
+      <w:sz w:val="20"/>
+      <w:szCs w:val="20"/>
+    </w:rPr>
+  </w:style>
+  <w:style w:type="paragraph" w:styleId="Verzeichnis1">
+    <w:name w:val="toc 1"/>
+    <w:basedOn w:val="Standard"/>
+    <w:next w:val="Standard"/>
+    <w:autoRedefine/>
+    <w:uiPriority w:val="39"/>
+    <w:unhideWhenUsed/>
+    <w:qFormat/>
+    <w:rsid w:val="00EE6436"/>
+    <w:pPr>
+      <w:tabs>
+        <w:tab w:val="left" w:pos="440"/>
+        <w:tab w:val="right" w:leader="dot" w:pos="9396"/>
+      </w:tabs>
+      <w:spacing w:after="100"/>
+    </w:pPr>
+    <w:rPr>
+      <w:rFonts w:cs="Arial"/>
+      <w:b/>
+      <w:noProof/>
+    </w:rPr>
+  </w:style>
+  <w:style w:type="paragraph" w:styleId="Verzeichnis2">
+    <w:name w:val="toc 2"/>
+    <w:basedOn w:val="Standard"/>
+    <w:next w:val="Standard"/>
+    <w:autoRedefine/>
+    <w:uiPriority w:val="39"/>
+    <w:unhideWhenUsed/>
+    <w:qFormat/>
+    <w:rsid w:val="00C05742"/>
+    <w:pPr>
+      <w:spacing w:after="100"/>
+      <w:ind w:left="200"/>
+    </w:pPr>
+  </w:style>
+  <w:style w:type="character" w:styleId="Hyperlink">
+    <w:name w:val="Hyperlink"/>
+    <w:basedOn w:val="Absatz-Standardschriftart"/>
+    <w:uiPriority w:val="99"/>
+    <w:unhideWhenUsed/>
+    <w:rsid w:val="00C05742"/>
+    <w:rPr>
+      <w:color w:val="0000FF" w:themeColor="hyperlink"/>
+      <w:u w:val="single"/>
+    </w:rPr>
+  </w:style>
+  <w:style w:type="paragraph" w:styleId="Verzeichnis3">
+    <w:name w:val="toc 3"/>
+    <w:basedOn w:val="Standard"/>
+    <w:next w:val="Standard"/>
+    <w:autoRedefine/>
+    <w:uiPriority w:val="39"/>
+    <w:unhideWhenUsed/>
+    <w:qFormat/>
+    <w:rsid w:val="00EE6436"/>
+    <w:pPr>
+      <w:spacing w:before="0" w:after="100"/>
+      <w:ind w:left="440"/>
+    </w:pPr>
+    <w:rPr>
+      <w:szCs w:val="22"/>
+    </w:rPr>
+  </w:style>
+  <w:style w:type="table" w:styleId="Tabellenraster">
+    <w:name w:val="Table Grid"/>
+    <w:basedOn w:val="NormaleTabelle"/>
+    <w:uiPriority w:val="59"/>
+    <w:rsid w:val="002877DB"/>
+    <w:pPr>
+      <w:spacing w:before="0" w:after="0" w:line="240" w:lineRule="auto"/>
+    </w:pPr>
+    <w:tblPr>
+      <w:tblBorders>
+        <w:top w:val="single" w:sz="4" w:space="0" w:color="auto"/>
+        <w:left w:val="single" w:sz="4" w:space="0" w:color="auto"/>
+        <w:bottom w:val="single" w:sz="4" w:space="0" w:color="auto"/>
+        <w:right w:val="single" w:sz="4" w:space="0" w:color="auto"/>
+        <w:insideH w:val="single" w:sz="4" w:space="0" w:color="auto"/>
+        <w:insideV w:val="single" w:sz="4" w:space="0" w:color="auto"/>
+      </w:tblBorders>
     </w:tblPr>
   </w:style>
   <w:style w:type="character" w:styleId="Zeilennummer">
@@ -13884,7 +14697,7 @@
 </file>
 
 <file path=customXml/itemProps1.xml><?xml version="1.0" encoding="utf-8"?>
-<ds:datastoreItem xmlns:ds="http://schemas.openxmlformats.org/officeDocument/2006/customXml" ds:itemID="{5B4DEAF2-552F-425F-885A-C49DAC0FDED4}">
+<ds:datastoreItem xmlns:ds="http://schemas.openxmlformats.org/officeDocument/2006/customXml" ds:itemID="{1DA4C032-CA7B-4212-93C0-90EC0F96A0C9}">
   <ds:schemaRefs>
     <ds:schemaRef ds:uri="http://schemas.openxmlformats.org/officeDocument/2006/bibliography"/>
   </ds:schemaRefs>
@@ -13892,7 +14705,7 @@
 </file>
 
 <file path=customXml/itemProps2.xml><?xml version="1.0" encoding="utf-8"?>
-<ds:datastoreItem xmlns:ds="http://schemas.openxmlformats.org/officeDocument/2006/customXml" ds:itemID="{C8CB48EC-8541-4A2C-9279-D10BCDAC0E73}">
+<ds:datastoreItem xmlns:ds="http://schemas.openxmlformats.org/officeDocument/2006/customXml" ds:itemID="{E86BB9A0-7FBF-41F4-AC92-5B6F1298CCB8}">
   <ds:schemaRefs>
     <ds:schemaRef ds:uri="http://schemas.openxmlformats.org/officeDocument/2006/bibliography"/>
   </ds:schemaRefs>

</xml_diff>